<commit_message>
Small revision to user guide.
</commit_message>
<xml_diff>
--- a/doc/Edge-o-Matic_UserGuide.docx
+++ b/doc/Edge-o-Matic_UserGuide.docx
@@ -8,7 +8,7 @@
         <w:pStyle w:val="Heading1"/>
         <w:spacing w:before="0"/>
       </w:pPr>
-      <w:bookmarkStart w:id="0" w:name="_Toc82342164"/>
+      <w:bookmarkStart w:id="0" w:name="_Toc84776707"/>
       <w:r>
         <w:t>Congratulations!</w:t>
       </w:r>
@@ -329,15 +329,7 @@
         </w:drawing>
       </w:r>
       <w:r>
-        <w:t xml:space="preserve">The RJ45 expansion port on the right is NOT AN ETHERNET JACK. This is a serial data expansion port designed to allow future toy connectivity. If you hook this up to your LAN you can seriously damage your device, magic </w:t>
-      </w:r>
-      <w:proofErr w:type="gramStart"/>
-      <w:r>
-        <w:t>smoke</w:t>
-      </w:r>
-      <w:proofErr w:type="gramEnd"/>
-      <w:r>
-        <w:t xml:space="preserve"> and all.</w:t>
+        <w:t>The RJ45 expansion port on the right is NOT AN ETHERNET JACK. This is a serial data expansion port designed to allow future toy connectivity. If you hook this up to your LAN you can seriously damage your device, magic smoke and all.</w:t>
       </w:r>
       <w:r>
         <w:t xml:space="preserve"> Don’t do it.</w:t>
@@ -557,7 +549,19 @@
         </w:drawing>
       </w:r>
       <w:r>
-        <w:t xml:space="preserve">This device is </w:t>
+        <w:t>This device</w:t>
+      </w:r>
+      <w:r>
+        <w:t>’s firmware and control protocol</w:t>
+      </w:r>
+      <w:r>
+        <w:t xml:space="preserve"> </w:t>
+      </w:r>
+      <w:r>
+        <w:t>are</w:t>
+      </w:r>
+      <w:r>
+        <w:t xml:space="preserve"> </w:t>
       </w:r>
       <w:r>
         <w:t>open source, and you are free to upload your own software</w:t>
@@ -662,7 +666,7 @@
         <w:br w:type="page"/>
       </w:r>
     </w:p>
-    <w:bookmarkStart w:id="1" w:name="_Toc82342165" w:displacedByCustomXml="next"/>
+    <w:bookmarkStart w:id="1" w:name="_Toc84776708" w:displacedByCustomXml="next"/>
     <w:sdt>
       <w:sdtPr>
         <w:rPr>
@@ -715,7 +719,7 @@
           <w:r>
             <w:fldChar w:fldCharType="separate"/>
           </w:r>
-          <w:hyperlink w:anchor="_Toc82342164" w:history="1">
+          <w:hyperlink w:anchor="_Toc84776707" w:history="1">
             <w:r>
               <w:rPr>
                 <w:rStyle w:val="Hyperlink"/>
@@ -742,7 +746,7 @@
                 <w:noProof/>
                 <w:webHidden/>
               </w:rPr>
-              <w:instrText xml:space="preserve"> PAGEREF _Toc82342164 \h </w:instrText>
+              <w:instrText xml:space="preserve"> PAGEREF _Toc84776707 \h </w:instrText>
             </w:r>
             <w:r>
               <w:rPr>
@@ -785,7 +789,7 @@
               <w:szCs w:val="22"/>
             </w:rPr>
           </w:pPr>
-          <w:hyperlink w:anchor="_Toc82342165" w:history="1">
+          <w:hyperlink w:anchor="_Toc84776708" w:history="1">
             <w:r>
               <w:rPr>
                 <w:rStyle w:val="Hyperlink"/>
@@ -812,7 +816,7 @@
                 <w:noProof/>
                 <w:webHidden/>
               </w:rPr>
-              <w:instrText xml:space="preserve"> PAGEREF _Toc82342165 \h </w:instrText>
+              <w:instrText xml:space="preserve"> PAGEREF _Toc84776708 \h </w:instrText>
             </w:r>
             <w:r>
               <w:rPr>
@@ -855,7 +859,7 @@
               <w:szCs w:val="22"/>
             </w:rPr>
           </w:pPr>
-          <w:hyperlink w:anchor="_Toc82342166" w:history="1">
+          <w:hyperlink w:anchor="_Toc84776709" w:history="1">
             <w:r>
               <w:rPr>
                 <w:rStyle w:val="Hyperlink"/>
@@ -882,7 +886,7 @@
                 <w:noProof/>
                 <w:webHidden/>
               </w:rPr>
-              <w:instrText xml:space="preserve"> PAGEREF _Toc82342166 \h </w:instrText>
+              <w:instrText xml:space="preserve"> PAGEREF _Toc84776709 \h </w:instrText>
             </w:r>
             <w:r>
               <w:rPr>
@@ -925,7 +929,7 @@
               <w:szCs w:val="22"/>
             </w:rPr>
           </w:pPr>
-          <w:hyperlink w:anchor="_Toc82342167" w:history="1">
+          <w:hyperlink w:anchor="_Toc84776710" w:history="1">
             <w:r>
               <w:rPr>
                 <w:rStyle w:val="Hyperlink"/>
@@ -952,7 +956,7 @@
                 <w:noProof/>
                 <w:webHidden/>
               </w:rPr>
-              <w:instrText xml:space="preserve"> PAGEREF _Toc82342167 \h </w:instrText>
+              <w:instrText xml:space="preserve"> PAGEREF _Toc84776710 \h </w:instrText>
             </w:r>
             <w:r>
               <w:rPr>
@@ -995,7 +999,7 @@
               <w:szCs w:val="22"/>
             </w:rPr>
           </w:pPr>
-          <w:hyperlink w:anchor="_Toc82342168" w:history="1">
+          <w:hyperlink w:anchor="_Toc84776711" w:history="1">
             <w:r>
               <w:rPr>
                 <w:rStyle w:val="Hyperlink"/>
@@ -1022,7 +1026,7 @@
                 <w:noProof/>
                 <w:webHidden/>
               </w:rPr>
-              <w:instrText xml:space="preserve"> PAGEREF _Toc82342168 \h </w:instrText>
+              <w:instrText xml:space="preserve"> PAGEREF _Toc84776711 \h </w:instrText>
             </w:r>
             <w:r>
               <w:rPr>
@@ -1065,7 +1069,7 @@
               <w:szCs w:val="22"/>
             </w:rPr>
           </w:pPr>
-          <w:hyperlink w:anchor="_Toc82342169" w:history="1">
+          <w:hyperlink w:anchor="_Toc84776712" w:history="1">
             <w:r>
               <w:rPr>
                 <w:rStyle w:val="Hyperlink"/>
@@ -1092,7 +1096,7 @@
                 <w:noProof/>
                 <w:webHidden/>
               </w:rPr>
-              <w:instrText xml:space="preserve"> PAGEREF _Toc82342169 \h </w:instrText>
+              <w:instrText xml:space="preserve"> PAGEREF _Toc84776712 \h </w:instrText>
             </w:r>
             <w:r>
               <w:rPr>
@@ -1135,7 +1139,7 @@
               <w:szCs w:val="22"/>
             </w:rPr>
           </w:pPr>
-          <w:hyperlink w:anchor="_Toc82342170" w:history="1">
+          <w:hyperlink w:anchor="_Toc84776713" w:history="1">
             <w:r>
               <w:rPr>
                 <w:rStyle w:val="Hyperlink"/>
@@ -1162,7 +1166,7 @@
                 <w:noProof/>
                 <w:webHidden/>
               </w:rPr>
-              <w:instrText xml:space="preserve"> PAGEREF _Toc82342170 \h </w:instrText>
+              <w:instrText xml:space="preserve"> PAGEREF _Toc84776713 \h </w:instrText>
             </w:r>
             <w:r>
               <w:rPr>
@@ -1205,7 +1209,7 @@
               <w:szCs w:val="22"/>
             </w:rPr>
           </w:pPr>
-          <w:hyperlink w:anchor="_Toc82342171" w:history="1">
+          <w:hyperlink w:anchor="_Toc84776714" w:history="1">
             <w:r>
               <w:rPr>
                 <w:rStyle w:val="Hyperlink"/>
@@ -1232,7 +1236,7 @@
                 <w:noProof/>
                 <w:webHidden/>
               </w:rPr>
-              <w:instrText xml:space="preserve"> PAGEREF _Toc82342171 \h </w:instrText>
+              <w:instrText xml:space="preserve"> PAGEREF _Toc84776714 \h </w:instrText>
             </w:r>
             <w:r>
               <w:rPr>
@@ -1275,7 +1279,7 @@
               <w:szCs w:val="22"/>
             </w:rPr>
           </w:pPr>
-          <w:hyperlink w:anchor="_Toc82342172" w:history="1">
+          <w:hyperlink w:anchor="_Toc84776715" w:history="1">
             <w:r>
               <w:rPr>
                 <w:rStyle w:val="Hyperlink"/>
@@ -1302,7 +1306,7 @@
                 <w:noProof/>
                 <w:webHidden/>
               </w:rPr>
-              <w:instrText xml:space="preserve"> PAGEREF _Toc82342172 \h </w:instrText>
+              <w:instrText xml:space="preserve"> PAGEREF _Toc84776715 \h </w:instrText>
             </w:r>
             <w:r>
               <w:rPr>
@@ -1345,7 +1349,7 @@
               <w:szCs w:val="22"/>
             </w:rPr>
           </w:pPr>
-          <w:hyperlink w:anchor="_Toc82342173" w:history="1">
+          <w:hyperlink w:anchor="_Toc84776716" w:history="1">
             <w:r>
               <w:rPr>
                 <w:rStyle w:val="Hyperlink"/>
@@ -1372,7 +1376,7 @@
                 <w:noProof/>
                 <w:webHidden/>
               </w:rPr>
-              <w:instrText xml:space="preserve"> PAGEREF _Toc82342173 \h </w:instrText>
+              <w:instrText xml:space="preserve"> PAGEREF _Toc84776716 \h </w:instrText>
             </w:r>
             <w:r>
               <w:rPr>
@@ -1415,7 +1419,7 @@
               <w:szCs w:val="22"/>
             </w:rPr>
           </w:pPr>
-          <w:hyperlink w:anchor="_Toc82342174" w:history="1">
+          <w:hyperlink w:anchor="_Toc84776717" w:history="1">
             <w:r>
               <w:rPr>
                 <w:rStyle w:val="Hyperlink"/>
@@ -1442,7 +1446,7 @@
                 <w:noProof/>
                 <w:webHidden/>
               </w:rPr>
-              <w:instrText xml:space="preserve"> PAGEREF _Toc82342174 \h </w:instrText>
+              <w:instrText xml:space="preserve"> PAGEREF _Toc84776717 \h </w:instrText>
             </w:r>
             <w:r>
               <w:rPr>
@@ -1485,7 +1489,7 @@
               <w:szCs w:val="22"/>
             </w:rPr>
           </w:pPr>
-          <w:hyperlink w:anchor="_Toc82342175" w:history="1">
+          <w:hyperlink w:anchor="_Toc84776718" w:history="1">
             <w:r>
               <w:rPr>
                 <w:rStyle w:val="Hyperlink"/>
@@ -1512,7 +1516,7 @@
                 <w:noProof/>
                 <w:webHidden/>
               </w:rPr>
-              <w:instrText xml:space="preserve"> PAGEREF _Toc82342175 \h </w:instrText>
+              <w:instrText xml:space="preserve"> PAGEREF _Toc84776718 \h </w:instrText>
             </w:r>
             <w:r>
               <w:rPr>
@@ -1555,7 +1559,7 @@
               <w:szCs w:val="22"/>
             </w:rPr>
           </w:pPr>
-          <w:hyperlink w:anchor="_Toc82342176" w:history="1">
+          <w:hyperlink w:anchor="_Toc84776719" w:history="1">
             <w:r>
               <w:rPr>
                 <w:rStyle w:val="Hyperlink"/>
@@ -1582,7 +1586,7 @@
                 <w:noProof/>
                 <w:webHidden/>
               </w:rPr>
-              <w:instrText xml:space="preserve"> PAGEREF _Toc82342176 \h </w:instrText>
+              <w:instrText xml:space="preserve"> PAGEREF _Toc84776719 \h </w:instrText>
             </w:r>
             <w:r>
               <w:rPr>
@@ -1625,7 +1629,7 @@
               <w:szCs w:val="22"/>
             </w:rPr>
           </w:pPr>
-          <w:hyperlink w:anchor="_Toc82342177" w:history="1">
+          <w:hyperlink w:anchor="_Toc84776720" w:history="1">
             <w:r>
               <w:rPr>
                 <w:rStyle w:val="Hyperlink"/>
@@ -1652,7 +1656,7 @@
                 <w:noProof/>
                 <w:webHidden/>
               </w:rPr>
-              <w:instrText xml:space="preserve"> PAGEREF _Toc82342177 \h </w:instrText>
+              <w:instrText xml:space="preserve"> PAGEREF _Toc84776720 \h </w:instrText>
             </w:r>
             <w:r>
               <w:rPr>
@@ -1695,7 +1699,7 @@
               <w:szCs w:val="22"/>
             </w:rPr>
           </w:pPr>
-          <w:hyperlink w:anchor="_Toc82342178" w:history="1">
+          <w:hyperlink w:anchor="_Toc84776721" w:history="1">
             <w:r>
               <w:rPr>
                 <w:rStyle w:val="Hyperlink"/>
@@ -1722,7 +1726,7 @@
                 <w:noProof/>
                 <w:webHidden/>
               </w:rPr>
-              <w:instrText xml:space="preserve"> PAGEREF _Toc82342178 \h </w:instrText>
+              <w:instrText xml:space="preserve"> PAGEREF _Toc84776721 \h </w:instrText>
             </w:r>
             <w:r>
               <w:rPr>
@@ -1765,7 +1769,7 @@
               <w:szCs w:val="22"/>
             </w:rPr>
           </w:pPr>
-          <w:hyperlink w:anchor="_Toc82342179" w:history="1">
+          <w:hyperlink w:anchor="_Toc84776722" w:history="1">
             <w:r>
               <w:rPr>
                 <w:rStyle w:val="Hyperlink"/>
@@ -1792,7 +1796,7 @@
                 <w:noProof/>
                 <w:webHidden/>
               </w:rPr>
-              <w:instrText xml:space="preserve"> PAGEREF _Toc82342179 \h </w:instrText>
+              <w:instrText xml:space="preserve"> PAGEREF _Toc84776722 \h </w:instrText>
             </w:r>
             <w:r>
               <w:rPr>
@@ -1835,7 +1839,7 @@
               <w:szCs w:val="22"/>
             </w:rPr>
           </w:pPr>
-          <w:hyperlink w:anchor="_Toc82342180" w:history="1">
+          <w:hyperlink w:anchor="_Toc84776723" w:history="1">
             <w:r>
               <w:rPr>
                 <w:rStyle w:val="Hyperlink"/>
@@ -1862,7 +1866,7 @@
                 <w:noProof/>
                 <w:webHidden/>
               </w:rPr>
-              <w:instrText xml:space="preserve"> PAGEREF _Toc82342180 \h </w:instrText>
+              <w:instrText xml:space="preserve"> PAGEREF _Toc84776723 \h </w:instrText>
             </w:r>
             <w:r>
               <w:rPr>
@@ -1905,7 +1909,7 @@
               <w:szCs w:val="22"/>
             </w:rPr>
           </w:pPr>
-          <w:hyperlink w:anchor="_Toc82342181" w:history="1">
+          <w:hyperlink w:anchor="_Toc84776724" w:history="1">
             <w:r>
               <w:rPr>
                 <w:rStyle w:val="Hyperlink"/>
@@ -1932,7 +1936,7 @@
                 <w:noProof/>
                 <w:webHidden/>
               </w:rPr>
-              <w:instrText xml:space="preserve"> PAGEREF _Toc82342181 \h </w:instrText>
+              <w:instrText xml:space="preserve"> PAGEREF _Toc84776724 \h </w:instrText>
             </w:r>
             <w:r>
               <w:rPr>
@@ -1975,7 +1979,7 @@
               <w:szCs w:val="22"/>
             </w:rPr>
           </w:pPr>
-          <w:hyperlink w:anchor="_Toc82342182" w:history="1">
+          <w:hyperlink w:anchor="_Toc84776725" w:history="1">
             <w:r>
               <w:rPr>
                 <w:rStyle w:val="Hyperlink"/>
@@ -2002,7 +2006,7 @@
                 <w:noProof/>
                 <w:webHidden/>
               </w:rPr>
-              <w:instrText xml:space="preserve"> PAGEREF _Toc82342182 \h </w:instrText>
+              <w:instrText xml:space="preserve"> PAGEREF _Toc84776725 \h </w:instrText>
             </w:r>
             <w:r>
               <w:rPr>
@@ -2045,7 +2049,7 @@
               <w:szCs w:val="22"/>
             </w:rPr>
           </w:pPr>
-          <w:hyperlink w:anchor="_Toc82342183" w:history="1">
+          <w:hyperlink w:anchor="_Toc84776726" w:history="1">
             <w:r>
               <w:rPr>
                 <w:rStyle w:val="Hyperlink"/>
@@ -2072,7 +2076,7 @@
                 <w:noProof/>
                 <w:webHidden/>
               </w:rPr>
-              <w:instrText xml:space="preserve"> PAGEREF _Toc82342183 \h </w:instrText>
+              <w:instrText xml:space="preserve"> PAGEREF _Toc84776726 \h </w:instrText>
             </w:r>
             <w:r>
               <w:rPr>
@@ -2115,7 +2119,7 @@
               <w:szCs w:val="22"/>
             </w:rPr>
           </w:pPr>
-          <w:hyperlink w:anchor="_Toc82342184" w:history="1">
+          <w:hyperlink w:anchor="_Toc84776727" w:history="1">
             <w:r>
               <w:rPr>
                 <w:rStyle w:val="Hyperlink"/>
@@ -2142,7 +2146,7 @@
                 <w:noProof/>
                 <w:webHidden/>
               </w:rPr>
-              <w:instrText xml:space="preserve"> PAGEREF _Toc82342184 \h </w:instrText>
+              <w:instrText xml:space="preserve"> PAGEREF _Toc84776727 \h </w:instrText>
             </w:r>
             <w:r>
               <w:rPr>
@@ -2185,7 +2189,7 @@
               <w:szCs w:val="22"/>
             </w:rPr>
           </w:pPr>
-          <w:hyperlink w:anchor="_Toc82342185" w:history="1">
+          <w:hyperlink w:anchor="_Toc84776728" w:history="1">
             <w:r>
               <w:rPr>
                 <w:rStyle w:val="Hyperlink"/>
@@ -2212,7 +2216,7 @@
                 <w:noProof/>
                 <w:webHidden/>
               </w:rPr>
-              <w:instrText xml:space="preserve"> PAGEREF _Toc82342185 \h </w:instrText>
+              <w:instrText xml:space="preserve"> PAGEREF _Toc84776728 \h </w:instrText>
             </w:r>
             <w:r>
               <w:rPr>
@@ -2255,7 +2259,7 @@
               <w:szCs w:val="22"/>
             </w:rPr>
           </w:pPr>
-          <w:hyperlink w:anchor="_Toc82342186" w:history="1">
+          <w:hyperlink w:anchor="_Toc84776729" w:history="1">
             <w:r>
               <w:rPr>
                 <w:rStyle w:val="Hyperlink"/>
@@ -2282,7 +2286,7 @@
                 <w:noProof/>
                 <w:webHidden/>
               </w:rPr>
-              <w:instrText xml:space="preserve"> PAGEREF _Toc82342186 \h </w:instrText>
+              <w:instrText xml:space="preserve"> PAGEREF _Toc84776729 \h </w:instrText>
             </w:r>
             <w:r>
               <w:rPr>
@@ -2325,7 +2329,7 @@
               <w:szCs w:val="22"/>
             </w:rPr>
           </w:pPr>
-          <w:hyperlink w:anchor="_Toc82342187" w:history="1">
+          <w:hyperlink w:anchor="_Toc84776730" w:history="1">
             <w:r>
               <w:rPr>
                 <w:rStyle w:val="Hyperlink"/>
@@ -2352,7 +2356,7 @@
                 <w:noProof/>
                 <w:webHidden/>
               </w:rPr>
-              <w:instrText xml:space="preserve"> PAGEREF _Toc82342187 \h </w:instrText>
+              <w:instrText xml:space="preserve"> PAGEREF _Toc84776730 \h </w:instrText>
             </w:r>
             <w:r>
               <w:rPr>
@@ -2395,7 +2399,7 @@
               <w:szCs w:val="22"/>
             </w:rPr>
           </w:pPr>
-          <w:hyperlink w:anchor="_Toc82342188" w:history="1">
+          <w:hyperlink w:anchor="_Toc84776731" w:history="1">
             <w:r>
               <w:rPr>
                 <w:rStyle w:val="Hyperlink"/>
@@ -2422,7 +2426,7 @@
                 <w:noProof/>
                 <w:webHidden/>
               </w:rPr>
-              <w:instrText xml:space="preserve"> PAGEREF _Toc82342188 \h </w:instrText>
+              <w:instrText xml:space="preserve"> PAGEREF _Toc84776731 \h </w:instrText>
             </w:r>
             <w:r>
               <w:rPr>
@@ -2465,7 +2469,7 @@
               <w:szCs w:val="22"/>
             </w:rPr>
           </w:pPr>
-          <w:hyperlink w:anchor="_Toc82342189" w:history="1">
+          <w:hyperlink w:anchor="_Toc84776732" w:history="1">
             <w:r>
               <w:rPr>
                 <w:rStyle w:val="Hyperlink"/>
@@ -2492,7 +2496,7 @@
                 <w:noProof/>
                 <w:webHidden/>
               </w:rPr>
-              <w:instrText xml:space="preserve"> PAGEREF _Toc82342189 \h </w:instrText>
+              <w:instrText xml:space="preserve"> PAGEREF _Toc84776732 \h </w:instrText>
             </w:r>
             <w:r>
               <w:rPr>
@@ -2535,7 +2539,7 @@
               <w:szCs w:val="22"/>
             </w:rPr>
           </w:pPr>
-          <w:hyperlink w:anchor="_Toc82342190" w:history="1">
+          <w:hyperlink w:anchor="_Toc84776733" w:history="1">
             <w:r>
               <w:rPr>
                 <w:rStyle w:val="Hyperlink"/>
@@ -2562,7 +2566,7 @@
                 <w:noProof/>
                 <w:webHidden/>
               </w:rPr>
-              <w:instrText xml:space="preserve"> PAGEREF _Toc82342190 \h </w:instrText>
+              <w:instrText xml:space="preserve"> PAGEREF _Toc84776733 \h </w:instrText>
             </w:r>
             <w:r>
               <w:rPr>
@@ -2605,7 +2609,7 @@
               <w:szCs w:val="22"/>
             </w:rPr>
           </w:pPr>
-          <w:hyperlink w:anchor="_Toc82342191" w:history="1">
+          <w:hyperlink w:anchor="_Toc84776734" w:history="1">
             <w:r>
               <w:rPr>
                 <w:rStyle w:val="Hyperlink"/>
@@ -2632,7 +2636,7 @@
                 <w:noProof/>
                 <w:webHidden/>
               </w:rPr>
-              <w:instrText xml:space="preserve"> PAGEREF _Toc82342191 \h </w:instrText>
+              <w:instrText xml:space="preserve"> PAGEREF _Toc84776734 \h </w:instrText>
             </w:r>
             <w:r>
               <w:rPr>
@@ -2770,7 +2774,7 @@
         <w:pStyle w:val="Heading1"/>
       </w:pPr>
       <w:bookmarkStart w:id="2" w:name="_Ref53719528"/>
-      <w:bookmarkStart w:id="3" w:name="_Toc82342166"/>
+      <w:bookmarkStart w:id="3" w:name="_Toc84776709"/>
       <w:r>
         <w:rPr>
           <w:noProof/>
@@ -3390,27 +3394,14 @@
       <w:r>
         <w:t xml:space="preserve">Figure </w:t>
       </w:r>
-      <w:r>
-        <w:fldChar w:fldCharType="begin"/>
-      </w:r>
-      <w:r>
-        <w:instrText xml:space="preserve"> SEQ Figure \* ARABIC </w:instrText>
-      </w:r>
-      <w:r>
-        <w:fldChar w:fldCharType="separate"/>
-      </w:r>
-      <w:r>
-        <w:rPr>
-          <w:noProof/>
-        </w:rPr>
-        <w:t>1</w:t>
-      </w:r>
-      <w:r>
-        <w:rPr>
-          <w:noProof/>
-        </w:rPr>
-        <w:fldChar w:fldCharType="end"/>
-      </w:r>
+      <w:fldSimple w:instr=" SEQ Figure \* ARABIC ">
+        <w:r>
+          <w:rPr>
+            <w:noProof/>
+          </w:rPr>
+          <w:t>1</w:t>
+        </w:r>
+      </w:fldSimple>
       <w:r>
         <w:t xml:space="preserve"> - Box Contents</w:t>
       </w:r>
@@ -3491,7 +3482,7 @@
       <w:pPr>
         <w:pStyle w:val="Heading1"/>
       </w:pPr>
-      <w:bookmarkStart w:id="4" w:name="_Toc82342167"/>
+      <w:bookmarkStart w:id="4" w:name="_Toc84776710"/>
       <w:r>
         <w:lastRenderedPageBreak/>
         <w:t>Initial</w:t>
@@ -3593,7 +3584,7 @@
         <w:t>boot up</w:t>
       </w:r>
       <w:r>
-        <w:t>!</w:t>
+        <w:t>.</w:t>
       </w:r>
     </w:p>
     <w:p>
@@ -3686,7 +3677,7 @@
       <w:pPr>
         <w:pStyle w:val="Heading2"/>
       </w:pPr>
-      <w:bookmarkStart w:id="5" w:name="_Toc82342168"/>
+      <w:bookmarkStart w:id="5" w:name="_Toc84776711"/>
       <w:r>
         <w:lastRenderedPageBreak/>
         <w:t xml:space="preserve">First </w:t>
@@ -3740,17 +3731,40 @@
         </w:numPr>
       </w:pPr>
       <w:r>
-        <w:t xml:space="preserve">Insert the butt plug into your butt and inflate it to a comfortable amount. </w:t>
+        <w:t xml:space="preserve">Insert the butt plug into your butt and </w:t>
+      </w:r>
+      <w:r>
+        <w:t>partially inflate the plug</w:t>
+      </w:r>
+      <w:r>
+        <w:t xml:space="preserve">. </w:t>
       </w:r>
       <w:r>
         <w:rPr>
           <w:b/>
           <w:bCs/>
         </w:rPr>
-        <w:t>One pump is sufficient!</w:t>
-      </w:r>
-      <w:r>
-        <w:t xml:space="preserve"> If it is inflated too much, it will be less sensitive.</w:t>
+        <w:t xml:space="preserve">One pump </w:t>
+      </w:r>
+      <w:r>
+        <w:rPr>
+          <w:b/>
+          <w:bCs/>
+        </w:rPr>
+        <w:t xml:space="preserve">or less </w:t>
+      </w:r>
+      <w:r>
+        <w:rPr>
+          <w:b/>
+          <w:bCs/>
+        </w:rPr>
+        <w:t>is sufficient!</w:t>
+      </w:r>
+      <w:r>
+        <w:t xml:space="preserve"> If it is inflated too much</w:t>
+      </w:r>
+      <w:r>
+        <w:t xml:space="preserve"> it will be difficult to sense orgasm, resulting in a ruined orgasm or no detection at all.</w:t>
       </w:r>
     </w:p>
     <w:p>
@@ -3787,6 +3801,9 @@
       <w:r>
         <w:t>).</w:t>
       </w:r>
+      <w:r>
+        <w:t xml:space="preserve"> Do not inflate the plug to reach this number, please adjust this using the sensitivity adjustment in settings. (See #1 on why overinflating is bad.)</w:t>
+      </w:r>
     </w:p>
     <w:p>
       <w:pPr>
@@ -3824,7 +3841,7 @@
       <w:pPr>
         <w:pStyle w:val="Heading2"/>
       </w:pPr>
-      <w:bookmarkStart w:id="6" w:name="_Toc82342169"/>
+      <w:bookmarkStart w:id="6" w:name="_Toc84776712"/>
       <w:r>
         <w:lastRenderedPageBreak/>
         <w:t>Configuring Wireless</w:t>
@@ -3841,14 +3858,12 @@
       <w:r>
         <w:t xml:space="preserve"> credentials in the </w:t>
       </w:r>
-      <w:proofErr w:type="spellStart"/>
       <w:r>
         <w:rPr>
           <w:rStyle w:val="CodeChar"/>
         </w:rPr>
         <w:t>config.json</w:t>
       </w:r>
-      <w:proofErr w:type="spellEnd"/>
       <w:r>
         <w:t xml:space="preserve"> file. This file is located on the SD card and can be edited in any text editor. See “</w:t>
       </w:r>
@@ -3870,8 +3885,6 @@
       <w:r>
         <w:t xml:space="preserve">” for more information on editing </w:t>
       </w:r>
-      <w:proofErr w:type="spellStart"/>
-      <w:proofErr w:type="gramStart"/>
       <w:r>
         <w:rPr>
           <w:rStyle w:val="CodeChar"/>
@@ -3880,8 +3893,6 @@
         </w:rPr>
         <w:t>config.json</w:t>
       </w:r>
-      <w:proofErr w:type="spellEnd"/>
-      <w:proofErr w:type="gramEnd"/>
       <w:r>
         <w:t>.</w:t>
       </w:r>
@@ -3910,15 +3921,7 @@
       </w:r>
       <w:r>
         <w:br/>
-        <w:t xml:space="preserve">  "</w:t>
-      </w:r>
-      <w:proofErr w:type="spellStart"/>
-      <w:r>
-        <w:t>wifi_ssid</w:t>
-      </w:r>
-      <w:proofErr w:type="spellEnd"/>
-      <w:r>
-        <w:t xml:space="preserve">": </w:t>
+        <w:t xml:space="preserve">  "wifi_ssid": </w:t>
       </w:r>
       <w:r>
         <w:t>"</w:t>
@@ -3937,15 +3940,7 @@
       </w:r>
       <w:r>
         <w:br/>
-        <w:t xml:space="preserve">  "</w:t>
-      </w:r>
-      <w:proofErr w:type="spellStart"/>
-      <w:r>
-        <w:t>wifi_key</w:t>
-      </w:r>
-      <w:proofErr w:type="spellEnd"/>
-      <w:r>
-        <w:t>": "</w:t>
+        <w:t xml:space="preserve">  "wifi_key": "</w:t>
       </w:r>
       <w:r>
         <w:rPr>
@@ -3979,24 +3974,14 @@
       <w:r>
         <w:t>Once Wireless is configured, you can view network status and enable/disable Wi-Fi from the “</w:t>
       </w:r>
-      <w:proofErr w:type="spellStart"/>
       <w:r>
         <w:t>WiFi</w:t>
       </w:r>
-      <w:proofErr w:type="spellEnd"/>
       <w:r>
         <w:t xml:space="preserve"> Settings” menu.</w:t>
       </w:r>
       <w:r>
-        <w:t xml:space="preserve"> To view your device’s IP address, select “</w:t>
-      </w:r>
-      <w:proofErr w:type="spellStart"/>
-      <w:r>
-        <w:t>WiFi</w:t>
-      </w:r>
-      <w:proofErr w:type="spellEnd"/>
-      <w:r>
-        <w:t xml:space="preserve"> Settings &gt; Connection Status”</w:t>
+        <w:t xml:space="preserve"> To view your device’s IP address, select “WiFi Settings &gt; Connection Status”</w:t>
       </w:r>
       <w:r>
         <w:br w:type="page"/>
@@ -4006,7 +3991,7 @@
       <w:pPr>
         <w:pStyle w:val="Heading1"/>
       </w:pPr>
-      <w:bookmarkStart w:id="7" w:name="_Toc82342170"/>
+      <w:bookmarkStart w:id="7" w:name="_Toc84776713"/>
       <w:r>
         <w:lastRenderedPageBreak/>
         <w:t>Hardware Features</w:t>
@@ -4349,7 +4334,7 @@
       <w:pPr>
         <w:pStyle w:val="Heading1"/>
       </w:pPr>
-      <w:bookmarkStart w:id="8" w:name="_Toc82342171"/>
+      <w:bookmarkStart w:id="8" w:name="_Toc84776714"/>
       <w:r>
         <w:rPr>
           <w:noProof/>
@@ -5322,27 +5307,14 @@
       <w:r>
         <w:t xml:space="preserve">Figure </w:t>
       </w:r>
-      <w:r>
-        <w:fldChar w:fldCharType="begin"/>
-      </w:r>
-      <w:r>
-        <w:instrText xml:space="preserve"> SEQ Figure \* ARABIC </w:instrText>
-      </w:r>
-      <w:r>
-        <w:fldChar w:fldCharType="separate"/>
-      </w:r>
-      <w:r>
-        <w:rPr>
-          <w:noProof/>
-        </w:rPr>
-        <w:t>2</w:t>
-      </w:r>
-      <w:r>
-        <w:rPr>
-          <w:noProof/>
-        </w:rPr>
-        <w:fldChar w:fldCharType="end"/>
-      </w:r>
+      <w:fldSimple w:instr=" SEQ Figure \* ARABIC ">
+        <w:r>
+          <w:rPr>
+            <w:noProof/>
+          </w:rPr>
+          <w:t>2</w:t>
+        </w:r>
+      </w:fldSimple>
       <w:r>
         <w:t xml:space="preserve"> </w:t>
       </w:r>
@@ -5382,13 +5354,8 @@
             <w:tcW w:w="4592" w:type="pct"/>
           </w:tcPr>
           <w:p>
-            <w:proofErr w:type="gramStart"/>
-            <w:r>
-              <w:t>Current status</w:t>
-            </w:r>
-            <w:proofErr w:type="gramEnd"/>
-            <w:r>
-              <w:t xml:space="preserve"> / mode text</w:t>
+            <w:r>
+              <w:t>Current status / mode text</w:t>
             </w:r>
           </w:p>
         </w:tc>
@@ -5551,15 +5518,7 @@
     <w:p/>
     <w:p>
       <w:r>
-        <w:t xml:space="preserve">The main screen contains some elements common to the device UI. Those include the </w:t>
-      </w:r>
-      <w:proofErr w:type="gramStart"/>
-      <w:r>
-        <w:t>current status</w:t>
-      </w:r>
-      <w:proofErr w:type="gramEnd"/>
-      <w:r>
-        <w:t xml:space="preserve"> or mode (1), status icons (2), and labels that correspond to the buttons under the display (8).</w:t>
+        <w:t>The main screen contains some elements common to the device UI. Those include the current status or mode (1), status icons (2), and labels that correspond to the buttons under the display (8).</w:t>
       </w:r>
     </w:p>
     <w:p>
@@ -5665,6 +5624,13 @@
         </w:rPr>
         <w:t xml:space="preserve"> </w:t>
       </w:r>
+      <w:r>
+        <w:rPr>
+          <w:i/>
+          <w:iCs/>
+        </w:rPr>
+        <w:t>Generally, one pump is sufficient for the plug. If the plug has too much pressure, your muscle contractions will have to work harder to register a pressure change, making it hard to detect contractions and thus orgasm.</w:t>
+      </w:r>
     </w:p>
     <w:p>
       <w:r>
@@ -5687,7 +5653,7 @@
       <w:pPr>
         <w:pStyle w:val="Heading2"/>
       </w:pPr>
-      <w:bookmarkStart w:id="9" w:name="_Toc82342172"/>
+      <w:bookmarkStart w:id="9" w:name="_Toc84776715"/>
       <w:r>
         <w:lastRenderedPageBreak/>
         <w:t>Chart</w:t>
@@ -6268,27 +6234,14 @@
       <w:r>
         <w:t xml:space="preserve">Figure </w:t>
       </w:r>
-      <w:r>
-        <w:fldChar w:fldCharType="begin"/>
-      </w:r>
-      <w:r>
-        <w:instrText xml:space="preserve"> SEQ Figure \* ARABIC </w:instrText>
-      </w:r>
-      <w:r>
-        <w:fldChar w:fldCharType="separate"/>
-      </w:r>
-      <w:r>
-        <w:rPr>
-          <w:noProof/>
-        </w:rPr>
-        <w:t>3</w:t>
-      </w:r>
-      <w:r>
-        <w:rPr>
-          <w:noProof/>
-        </w:rPr>
-        <w:fldChar w:fldCharType="end"/>
-      </w:r>
+      <w:fldSimple w:instr=" SEQ Figure \* ARABIC ">
+        <w:r>
+          <w:rPr>
+            <w:noProof/>
+          </w:rPr>
+          <w:t>3</w:t>
+        </w:r>
+      </w:fldSimple>
       <w:r>
         <w:t xml:space="preserve"> - Chart view, Automatic Mode</w:t>
       </w:r>
@@ -6315,7 +6268,7 @@
       <w:pPr>
         <w:pStyle w:val="Heading2"/>
       </w:pPr>
-      <w:bookmarkStart w:id="10" w:name="_Toc82342173"/>
+      <w:bookmarkStart w:id="10" w:name="_Toc84776716"/>
       <w:r>
         <w:lastRenderedPageBreak/>
         <w:t>Manual Operation</w:t>
@@ -6417,7 +6370,7 @@
       <w:pPr>
         <w:pStyle w:val="Heading2"/>
       </w:pPr>
-      <w:bookmarkStart w:id="11" w:name="_Toc82342174"/>
+      <w:bookmarkStart w:id="11" w:name="_Toc84776717"/>
       <w:r>
         <w:t>Automatic Edging Mode</w:t>
       </w:r>
@@ -6425,15 +6378,7 @@
     </w:p>
     <w:p>
       <w:r>
-        <w:t xml:space="preserve">During Automatic Edging Mode, the vibrator will ramp up to a set maximum speed during a set </w:t>
-      </w:r>
-      <w:proofErr w:type="gramStart"/>
-      <w:r>
-        <w:t>time period</w:t>
-      </w:r>
-      <w:proofErr w:type="gramEnd"/>
-      <w:r>
-        <w:t>. While in this mode, the device monitors pressure changes and attempts to detect orgasm. When an orgasm is detected, vibration is stopped for a moment to allow the user to cool off, then the ramp-up restarts.</w:t>
+        <w:t>During Automatic Edging Mode, the vibrator will ramp up to a set maximum speed during a set time period. While in this mode, the device monitors pressure changes and attempts to detect orgasm. When an orgasm is detected, vibration is stopped for a moment to allow the user to cool off, then the ramp-up restarts.</w:t>
       </w:r>
     </w:p>
     <w:p>
@@ -6455,7 +6400,7 @@
       <w:pPr>
         <w:pStyle w:val="Heading1"/>
       </w:pPr>
-      <w:bookmarkStart w:id="12" w:name="_Toc82342175"/>
+      <w:bookmarkStart w:id="12" w:name="_Toc84776718"/>
       <w:r>
         <w:lastRenderedPageBreak/>
         <w:t>Main Menu</w:t>
@@ -6529,27 +6474,14 @@
       <w:r>
         <w:t xml:space="preserve">Figure </w:t>
       </w:r>
-      <w:r>
-        <w:fldChar w:fldCharType="begin"/>
-      </w:r>
-      <w:r>
-        <w:instrText xml:space="preserve"> SEQ Figure \* ARABIC </w:instrText>
-      </w:r>
-      <w:r>
-        <w:fldChar w:fldCharType="separate"/>
-      </w:r>
-      <w:r>
-        <w:rPr>
-          <w:noProof/>
-        </w:rPr>
-        <w:t>4</w:t>
-      </w:r>
-      <w:r>
-        <w:rPr>
-          <w:noProof/>
-        </w:rPr>
-        <w:fldChar w:fldCharType="end"/>
-      </w:r>
+      <w:fldSimple w:instr=" SEQ Figure \* ARABIC ">
+        <w:r>
+          <w:rPr>
+            <w:noProof/>
+          </w:rPr>
+          <w:t>4</w:t>
+        </w:r>
+      </w:fldSimple>
       <w:r>
         <w:t xml:space="preserve"> - Main Menu</w:t>
       </w:r>
@@ -6585,7 +6517,7 @@
       <w:pPr>
         <w:pStyle w:val="Heading2"/>
       </w:pPr>
-      <w:bookmarkStart w:id="13" w:name="_Toc82342176"/>
+      <w:bookmarkStart w:id="13" w:name="_Toc84776719"/>
       <w:r>
         <w:lastRenderedPageBreak/>
         <w:t>Edging Settings</w:t>
@@ -6667,27 +6599,14 @@
       <w:r>
         <w:t xml:space="preserve">Figure </w:t>
       </w:r>
-      <w:r>
-        <w:fldChar w:fldCharType="begin"/>
-      </w:r>
-      <w:r>
-        <w:instrText xml:space="preserve"> SEQ Figure \* ARABIC </w:instrText>
-      </w:r>
-      <w:r>
-        <w:fldChar w:fldCharType="separate"/>
-      </w:r>
-      <w:r>
-        <w:rPr>
-          <w:noProof/>
-        </w:rPr>
-        <w:t>5</w:t>
-      </w:r>
-      <w:r>
-        <w:rPr>
-          <w:noProof/>
-        </w:rPr>
-        <w:fldChar w:fldCharType="end"/>
-      </w:r>
+      <w:fldSimple w:instr=" SEQ Figure \* ARABIC ">
+        <w:r>
+          <w:rPr>
+            <w:noProof/>
+          </w:rPr>
+          <w:t>5</w:t>
+        </w:r>
+      </w:fldSimple>
       <w:r>
         <w:t xml:space="preserve"> - Edging Settings menu</w:t>
       </w:r>
@@ -6821,27 +6740,14 @@
       <w:r>
         <w:t xml:space="preserve">Figure </w:t>
       </w:r>
-      <w:r>
-        <w:fldChar w:fldCharType="begin"/>
-      </w:r>
-      <w:r>
-        <w:instrText xml:space="preserve"> SEQ Figure \* ARABIC </w:instrText>
-      </w:r>
-      <w:r>
-        <w:fldChar w:fldCharType="separate"/>
-      </w:r>
-      <w:r>
-        <w:rPr>
-          <w:noProof/>
-        </w:rPr>
-        <w:t>6</w:t>
-      </w:r>
-      <w:r>
-        <w:rPr>
-          <w:noProof/>
-        </w:rPr>
-        <w:fldChar w:fldCharType="end"/>
-      </w:r>
+      <w:fldSimple w:instr=" SEQ Figure \* ARABIC ">
+        <w:r>
+          <w:rPr>
+            <w:noProof/>
+          </w:rPr>
+          <w:t>6</w:t>
+        </w:r>
+      </w:fldSimple>
       <w:r>
         <w:t xml:space="preserve"> - Example of setting change</w:t>
       </w:r>
@@ -6856,7 +6762,7 @@
       <w:pPr>
         <w:pStyle w:val="Heading2"/>
       </w:pPr>
-      <w:bookmarkStart w:id="14" w:name="_Toc82342177"/>
+      <w:bookmarkStart w:id="14" w:name="_Toc84776720"/>
       <w:r>
         <w:t>UI Settings</w:t>
       </w:r>
@@ -6864,22 +6770,14 @@
     </w:p>
     <w:p>
       <w:r>
-        <w:t xml:space="preserve">This section is reserved for future </w:t>
-      </w:r>
-      <w:proofErr w:type="gramStart"/>
-      <w:r>
-        <w:t>implementation, and</w:t>
-      </w:r>
-      <w:proofErr w:type="gramEnd"/>
-      <w:r>
-        <w:t xml:space="preserve"> will include options for screen timeout and various display configurations.</w:t>
+        <w:t>This section is reserved for future implementation, and will include options for screen timeout and various display configurations.</w:t>
       </w:r>
     </w:p>
     <w:p>
       <w:pPr>
         <w:pStyle w:val="Heading2"/>
       </w:pPr>
-      <w:bookmarkStart w:id="15" w:name="_Toc82342178"/>
+      <w:bookmarkStart w:id="15" w:name="_Toc84776721"/>
       <w:r>
         <w:t>Network Settings</w:t>
       </w:r>
@@ -6898,7 +6796,7 @@
         <w:pStyle w:val="Heading1"/>
       </w:pPr>
       <w:bookmarkStart w:id="16" w:name="_Ref53719576"/>
-      <w:bookmarkStart w:id="17" w:name="_Toc82342179"/>
+      <w:bookmarkStart w:id="17" w:name="_Toc84776722"/>
       <w:r>
         <w:lastRenderedPageBreak/>
         <w:t>Using the SD Card</w:t>
@@ -6910,23 +6808,13 @@
       <w:r>
         <w:t xml:space="preserve">Your Micro SD file should contain a </w:t>
       </w:r>
-      <w:proofErr w:type="spellStart"/>
       <w:r>
         <w:rPr>
           <w:rStyle w:val="CodeChar"/>
           <w:b/>
           <w:bCs/>
         </w:rPr>
-        <w:t>config.json</w:t>
-      </w:r>
-      <w:proofErr w:type="spellEnd"/>
-      <w:r>
-        <w:rPr>
-          <w:rStyle w:val="CodeChar"/>
-          <w:b/>
-          <w:bCs/>
-        </w:rPr>
-        <w:t xml:space="preserve"> </w:t>
+        <w:t xml:space="preserve">config.json </w:t>
       </w:r>
       <w:r>
         <w:t>file which contains all your device settings. This file is automatically generated by the device when you change settings and is loaded when the device boots</w:t>
@@ -7007,14 +6895,12 @@
                 <w:rFonts w:eastAsia="Times New Roman"/>
               </w:rPr>
             </w:pPr>
-            <w:proofErr w:type="spellStart"/>
             <w:r>
               <w:rPr>
                 <w:rFonts w:eastAsia="Times New Roman"/>
               </w:rPr>
               <w:t>wifi_ssid</w:t>
             </w:r>
-            <w:proofErr w:type="spellEnd"/>
           </w:p>
         </w:tc>
         <w:tc>
@@ -7033,21 +6919,7 @@
               <w:rPr>
                 <w:rFonts w:eastAsia="Times New Roman"/>
               </w:rPr>
-              <w:t xml:space="preserve">Your </w:t>
-            </w:r>
-            <w:proofErr w:type="spellStart"/>
-            <w:r>
-              <w:rPr>
-                <w:rFonts w:eastAsia="Times New Roman"/>
-              </w:rPr>
-              <w:t>WiFi</w:t>
-            </w:r>
-            <w:proofErr w:type="spellEnd"/>
-            <w:r>
-              <w:rPr>
-                <w:rFonts w:eastAsia="Times New Roman"/>
-              </w:rPr>
-              <w:t xml:space="preserve"> SSID</w:t>
+              <w:t>Your WiFi SSID</w:t>
             </w:r>
           </w:p>
         </w:tc>
@@ -7066,7 +6938,6 @@
                 <w:rFonts w:eastAsia="Times New Roman"/>
               </w:rPr>
             </w:pPr>
-            <w:proofErr w:type="spellStart"/>
             <w:r>
               <w:rPr>
                 <w:rFonts w:eastAsia="Times New Roman" w:cs="Courier New"/>
@@ -7075,7 +6946,6 @@
               </w:rPr>
               <w:t>wifi_key</w:t>
             </w:r>
-            <w:proofErr w:type="spellEnd"/>
           </w:p>
         </w:tc>
         <w:tc>
@@ -7094,21 +6964,7 @@
               <w:rPr>
                 <w:rFonts w:eastAsia="Times New Roman"/>
               </w:rPr>
-              <w:t xml:space="preserve">Your </w:t>
-            </w:r>
-            <w:proofErr w:type="spellStart"/>
-            <w:r>
-              <w:rPr>
-                <w:rFonts w:eastAsia="Times New Roman"/>
-              </w:rPr>
-              <w:t>WiFi</w:t>
-            </w:r>
-            <w:proofErr w:type="spellEnd"/>
-            <w:r>
-              <w:rPr>
-                <w:rFonts w:eastAsia="Times New Roman"/>
-              </w:rPr>
-              <w:t xml:space="preserve"> Password.</w:t>
+              <w:t>Your WiFi Password.</w:t>
             </w:r>
           </w:p>
         </w:tc>
@@ -7127,7 +6983,6 @@
                 <w:rFonts w:eastAsia="Times New Roman"/>
               </w:rPr>
             </w:pPr>
-            <w:proofErr w:type="spellStart"/>
             <w:r>
               <w:rPr>
                 <w:rFonts w:eastAsia="Times New Roman" w:cs="Courier New"/>
@@ -7136,7 +6991,6 @@
               </w:rPr>
               <w:t>wifi_on</w:t>
             </w:r>
-            <w:proofErr w:type="spellEnd"/>
           </w:p>
         </w:tc>
         <w:tc>
@@ -7155,35 +7009,7 @@
               <w:rPr>
                 <w:rFonts w:eastAsia="Times New Roman"/>
               </w:rPr>
-              <w:t xml:space="preserve">True to enable </w:t>
-            </w:r>
-            <w:proofErr w:type="spellStart"/>
-            <w:r>
-              <w:rPr>
-                <w:rFonts w:eastAsia="Times New Roman"/>
-              </w:rPr>
-              <w:t>WiFi</w:t>
-            </w:r>
-            <w:proofErr w:type="spellEnd"/>
-            <w:r>
-              <w:rPr>
-                <w:rFonts w:eastAsia="Times New Roman"/>
-              </w:rPr>
-              <w:t xml:space="preserve"> / </w:t>
-            </w:r>
-            <w:proofErr w:type="spellStart"/>
-            <w:r>
-              <w:rPr>
-                <w:rFonts w:eastAsia="Times New Roman"/>
-              </w:rPr>
-              <w:t>Websocket</w:t>
-            </w:r>
-            <w:proofErr w:type="spellEnd"/>
-            <w:r>
-              <w:rPr>
-                <w:rFonts w:eastAsia="Times New Roman"/>
-              </w:rPr>
-              <w:t xml:space="preserve"> server.</w:t>
+              <w:t>True to enable WiFi / Websocket server.</w:t>
             </w:r>
           </w:p>
         </w:tc>
@@ -7202,7 +7028,6 @@
                 <w:rFonts w:eastAsia="Times New Roman"/>
               </w:rPr>
             </w:pPr>
-            <w:proofErr w:type="spellStart"/>
             <w:r>
               <w:rPr>
                 <w:rFonts w:eastAsia="Times New Roman" w:cs="Courier New"/>
@@ -7211,7 +7036,6 @@
               </w:rPr>
               <w:t>bt_display_name</w:t>
             </w:r>
-            <w:proofErr w:type="spellEnd"/>
           </w:p>
         </w:tc>
         <w:tc>
@@ -7226,33 +7050,11 @@
                 <w:rFonts w:eastAsia="Times New Roman"/>
               </w:rPr>
             </w:pPr>
-            <w:proofErr w:type="spellStart"/>
             <w:r>
               <w:rPr>
                 <w:rFonts w:eastAsia="Times New Roman"/>
               </w:rPr>
-              <w:t>AzureFang</w:t>
-            </w:r>
-            <w:proofErr w:type="spellEnd"/>
-            <w:r>
-              <w:rPr>
-                <w:rFonts w:eastAsia="Times New Roman"/>
-              </w:rPr>
-              <w:t xml:space="preserve">* device name, you might </w:t>
-            </w:r>
-            <w:proofErr w:type="spellStart"/>
-            <w:r>
-              <w:rPr>
-                <w:rFonts w:eastAsia="Times New Roman"/>
-              </w:rPr>
-              <w:t>wanna</w:t>
-            </w:r>
-            <w:proofErr w:type="spellEnd"/>
-            <w:r>
-              <w:rPr>
-                <w:rFonts w:eastAsia="Times New Roman"/>
-              </w:rPr>
-              <w:t xml:space="preserve"> change this.</w:t>
+              <w:t>AzureFang* device name, you might wanna change this.</w:t>
             </w:r>
           </w:p>
         </w:tc>
@@ -7271,7 +7073,6 @@
                 <w:rFonts w:eastAsia="Times New Roman"/>
               </w:rPr>
             </w:pPr>
-            <w:proofErr w:type="spellStart"/>
             <w:r>
               <w:rPr>
                 <w:rFonts w:eastAsia="Times New Roman" w:cs="Courier New"/>
@@ -7280,7 +7081,6 @@
               </w:rPr>
               <w:t>bt_on</w:t>
             </w:r>
-            <w:proofErr w:type="spellEnd"/>
           </w:p>
         </w:tc>
         <w:tc>
@@ -7299,21 +7099,7 @@
               <w:rPr>
                 <w:rFonts w:eastAsia="Times New Roman"/>
               </w:rPr>
-              <w:t xml:space="preserve">True to enable the </w:t>
-            </w:r>
-            <w:proofErr w:type="spellStart"/>
-            <w:r>
-              <w:rPr>
-                <w:rFonts w:eastAsia="Times New Roman"/>
-              </w:rPr>
-              <w:t>AzureFang</w:t>
-            </w:r>
-            <w:proofErr w:type="spellEnd"/>
-            <w:r>
-              <w:rPr>
-                <w:rFonts w:eastAsia="Times New Roman"/>
-              </w:rPr>
-              <w:t xml:space="preserve"> connection.</w:t>
+              <w:t>True to enable the AzureFang connection.</w:t>
             </w:r>
           </w:p>
         </w:tc>
@@ -7332,7 +7118,6 @@
                 <w:rFonts w:eastAsia="Times New Roman"/>
               </w:rPr>
             </w:pPr>
-            <w:proofErr w:type="spellStart"/>
             <w:r>
               <w:rPr>
                 <w:rFonts w:eastAsia="Times New Roman" w:cs="Courier New"/>
@@ -7341,7 +7126,6 @@
               </w:rPr>
               <w:t>led_brightness</w:t>
             </w:r>
-            <w:proofErr w:type="spellEnd"/>
           </w:p>
         </w:tc>
         <w:tc>
@@ -7379,7 +7163,6 @@
                 <w:rFonts w:eastAsia="Times New Roman"/>
               </w:rPr>
             </w:pPr>
-            <w:proofErr w:type="spellStart"/>
             <w:r>
               <w:rPr>
                 <w:rFonts w:eastAsia="Times New Roman" w:cs="Courier New"/>
@@ -7388,7 +7171,6 @@
               </w:rPr>
               <w:t>websocket_port</w:t>
             </w:r>
-            <w:proofErr w:type="spellEnd"/>
           </w:p>
         </w:tc>
         <w:tc>
@@ -7407,21 +7189,7 @@
               <w:rPr>
                 <w:rFonts w:eastAsia="Times New Roman"/>
               </w:rPr>
-              <w:t xml:space="preserve">Port to listen for incoming </w:t>
-            </w:r>
-            <w:proofErr w:type="spellStart"/>
-            <w:r>
-              <w:rPr>
-                <w:rFonts w:eastAsia="Times New Roman"/>
-              </w:rPr>
-              <w:t>Websocket</w:t>
-            </w:r>
-            <w:proofErr w:type="spellEnd"/>
-            <w:r>
-              <w:rPr>
-                <w:rFonts w:eastAsia="Times New Roman"/>
-              </w:rPr>
-              <w:t xml:space="preserve"> connections.</w:t>
+              <w:t>Port to listen for incoming Websocket connections.</w:t>
             </w:r>
           </w:p>
         </w:tc>
@@ -7440,7 +7208,6 @@
                 <w:rFonts w:eastAsia="Times New Roman"/>
               </w:rPr>
             </w:pPr>
-            <w:proofErr w:type="spellStart"/>
             <w:r>
               <w:rPr>
                 <w:rFonts w:eastAsia="Times New Roman" w:cs="Courier New"/>
@@ -7449,7 +7216,6 @@
               </w:rPr>
               <w:t>motor_max_speed</w:t>
             </w:r>
-            <w:proofErr w:type="spellEnd"/>
           </w:p>
         </w:tc>
         <w:tc>
@@ -7487,7 +7253,6 @@
                 <w:rFonts w:eastAsia="Times New Roman"/>
               </w:rPr>
             </w:pPr>
-            <w:proofErr w:type="spellStart"/>
             <w:r>
               <w:rPr>
                 <w:rFonts w:eastAsia="Times New Roman" w:cs="Courier New"/>
@@ -7496,7 +7261,6 @@
               </w:rPr>
               <w:t>screen_dim_seconds</w:t>
             </w:r>
-            <w:proofErr w:type="spellEnd"/>
           </w:p>
         </w:tc>
         <w:tc>
@@ -7534,7 +7298,6 @@
                 <w:rFonts w:eastAsia="Times New Roman"/>
               </w:rPr>
             </w:pPr>
-            <w:proofErr w:type="spellStart"/>
             <w:r>
               <w:rPr>
                 <w:rFonts w:eastAsia="Times New Roman" w:cs="Courier New"/>
@@ -7543,7 +7306,6 @@
               </w:rPr>
               <w:t>pressure_smoothing</w:t>
             </w:r>
-            <w:proofErr w:type="spellEnd"/>
           </w:p>
         </w:tc>
         <w:tc>
@@ -7581,7 +7343,6 @@
                 <w:rFonts w:eastAsia="Times New Roman"/>
               </w:rPr>
             </w:pPr>
-            <w:proofErr w:type="spellStart"/>
             <w:r>
               <w:rPr>
                 <w:rFonts w:eastAsia="Times New Roman" w:cs="Courier New"/>
@@ -7590,7 +7351,6 @@
               </w:rPr>
               <w:t>classic_serial</w:t>
             </w:r>
-            <w:proofErr w:type="spellEnd"/>
           </w:p>
         </w:tc>
         <w:tc>
@@ -7628,7 +7388,6 @@
                 <w:rFonts w:eastAsia="Times New Roman"/>
               </w:rPr>
             </w:pPr>
-            <w:proofErr w:type="spellStart"/>
             <w:r>
               <w:rPr>
                 <w:rFonts w:eastAsia="Times New Roman" w:cs="Courier New"/>
@@ -7637,7 +7396,6 @@
               </w:rPr>
               <w:t>sensitivity_threshold</w:t>
             </w:r>
-            <w:proofErr w:type="spellEnd"/>
           </w:p>
         </w:tc>
         <w:tc>
@@ -7675,7 +7433,6 @@
                 <w:rFonts w:eastAsia="Times New Roman"/>
               </w:rPr>
             </w:pPr>
-            <w:proofErr w:type="spellStart"/>
             <w:r>
               <w:rPr>
                 <w:rFonts w:eastAsia="Times New Roman" w:cs="Courier New"/>
@@ -7684,7 +7441,6 @@
               </w:rPr>
               <w:t>motor_ramp_time_s</w:t>
             </w:r>
-            <w:proofErr w:type="spellEnd"/>
           </w:p>
         </w:tc>
         <w:tc>
@@ -7705,7 +7461,6 @@
               </w:rPr>
               <w:t>The time it takes for the motor to reach </w:t>
             </w:r>
-            <w:proofErr w:type="spellStart"/>
             <w:r>
               <w:rPr>
                 <w:rFonts w:ascii="Consolas" w:eastAsia="Times New Roman" w:hAnsi="Consolas" w:cs="Courier New"/>
@@ -7714,7 +7469,6 @@
               </w:rPr>
               <w:t>motor_max_speed</w:t>
             </w:r>
-            <w:proofErr w:type="spellEnd"/>
             <w:r>
               <w:rPr>
                 <w:rFonts w:eastAsia="Times New Roman"/>
@@ -7738,7 +7492,6 @@
                 <w:rFonts w:eastAsia="Times New Roman"/>
               </w:rPr>
             </w:pPr>
-            <w:proofErr w:type="spellStart"/>
             <w:r>
               <w:rPr>
                 <w:rFonts w:eastAsia="Times New Roman" w:cs="Courier New"/>
@@ -7748,7 +7501,6 @@
               <w:lastRenderedPageBreak/>
               <w:t>update_frequency_hz</w:t>
             </w:r>
-            <w:proofErr w:type="spellEnd"/>
           </w:p>
         </w:tc>
         <w:tc>
@@ -7786,7 +7538,6 @@
                 <w:rFonts w:eastAsia="Times New Roman"/>
               </w:rPr>
             </w:pPr>
-            <w:proofErr w:type="spellStart"/>
             <w:r>
               <w:rPr>
                 <w:rFonts w:eastAsia="Times New Roman" w:cs="Courier New"/>
@@ -7795,7 +7546,6 @@
               </w:rPr>
               <w:t>sensor_sensitivity</w:t>
             </w:r>
-            <w:proofErr w:type="spellEnd"/>
           </w:p>
         </w:tc>
         <w:tc>
@@ -7814,21 +7564,7 @@
               <w:rPr>
                 <w:rFonts w:eastAsia="Times New Roman"/>
               </w:rPr>
-              <w:t xml:space="preserve">Analog pressure </w:t>
-            </w:r>
-            <w:proofErr w:type="spellStart"/>
-            <w:r>
-              <w:rPr>
-                <w:rFonts w:eastAsia="Times New Roman"/>
-              </w:rPr>
-              <w:t>prescaling</w:t>
-            </w:r>
-            <w:proofErr w:type="spellEnd"/>
-            <w:r>
-              <w:rPr>
-                <w:rFonts w:eastAsia="Times New Roman"/>
-              </w:rPr>
-              <w:t>. Adjust this until the pressure is ~60-70%</w:t>
+              <w:t>Analog pressure prescaling. Adjust this until the pressure is ~60-70%</w:t>
             </w:r>
           </w:p>
         </w:tc>
@@ -7847,7 +7583,6 @@
                 <w:rFonts w:eastAsia="Times New Roman"/>
               </w:rPr>
             </w:pPr>
-            <w:proofErr w:type="spellStart"/>
             <w:r>
               <w:rPr>
                 <w:rFonts w:eastAsia="Times New Roman" w:cs="Courier New"/>
@@ -7856,7 +7591,6 @@
               </w:rPr>
               <w:t>use_average_values</w:t>
             </w:r>
-            <w:proofErr w:type="spellEnd"/>
           </w:p>
         </w:tc>
         <w:tc>
@@ -7911,7 +7645,7 @@
       <w:pPr>
         <w:pStyle w:val="Heading2"/>
       </w:pPr>
-      <w:bookmarkStart w:id="18" w:name="_Toc82342180"/>
+      <w:bookmarkStart w:id="18" w:name="_Toc84776723"/>
       <w:r>
         <w:lastRenderedPageBreak/>
         <w:t>Data Recording</w:t>
@@ -8156,27 +7890,14 @@
       <w:r>
         <w:t xml:space="preserve">Figure </w:t>
       </w:r>
-      <w:r>
-        <w:fldChar w:fldCharType="begin"/>
-      </w:r>
-      <w:r>
-        <w:instrText xml:space="preserve"> SEQ Figure \* ARABIC </w:instrText>
-      </w:r>
-      <w:r>
-        <w:fldChar w:fldCharType="separate"/>
-      </w:r>
-      <w:r>
-        <w:rPr>
-          <w:noProof/>
-        </w:rPr>
-        <w:t>7</w:t>
-      </w:r>
-      <w:r>
-        <w:rPr>
-          <w:noProof/>
-        </w:rPr>
-        <w:fldChar w:fldCharType="end"/>
-      </w:r>
+      <w:fldSimple w:instr=" SEQ Figure \* ARABIC ">
+        <w:r>
+          <w:rPr>
+            <w:noProof/>
+          </w:rPr>
+          <w:t>7</w:t>
+        </w:r>
+      </w:fldSimple>
       <w:r>
         <w:t xml:space="preserve"> - Screen while recording</w:t>
       </w:r>
@@ -8250,7 +7971,7 @@
       <w:pPr>
         <w:pStyle w:val="Heading2"/>
       </w:pPr>
-      <w:bookmarkStart w:id="19" w:name="_Toc82342181"/>
+      <w:bookmarkStart w:id="19" w:name="_Toc84776724"/>
       <w:r>
         <w:lastRenderedPageBreak/>
         <w:t>Installing Firmware Updates</w:t>
@@ -8272,7 +7993,6 @@
       <w:r>
         <w:t xml:space="preserve"> file, called “</w:t>
       </w:r>
-      <w:proofErr w:type="spellStart"/>
       <w:r>
         <w:rPr>
           <w:rStyle w:val="CodeChar"/>
@@ -8281,7 +8001,6 @@
         </w:rPr>
         <w:t>update.bin</w:t>
       </w:r>
-      <w:proofErr w:type="spellEnd"/>
       <w:r>
         <w:t>”. On a computer, copy this file over to the root of your SD card, insert the card into your device, and power on the device. In the main menu, look for “Update”:</w:t>
       </w:r>
@@ -8356,27 +8075,14 @@
       <w:r>
         <w:t xml:space="preserve">Figure </w:t>
       </w:r>
-      <w:r>
-        <w:fldChar w:fldCharType="begin"/>
-      </w:r>
-      <w:r>
-        <w:instrText xml:space="preserve"> SEQ Figure \* ARABIC </w:instrText>
-      </w:r>
-      <w:r>
-        <w:fldChar w:fldCharType="separate"/>
-      </w:r>
-      <w:r>
-        <w:rPr>
-          <w:noProof/>
-        </w:rPr>
-        <w:t>8</w:t>
-      </w:r>
-      <w:r>
-        <w:rPr>
-          <w:noProof/>
-        </w:rPr>
-        <w:fldChar w:fldCharType="end"/>
-      </w:r>
+      <w:fldSimple w:instr=" SEQ Figure \* ARABIC ">
+        <w:r>
+          <w:rPr>
+            <w:noProof/>
+          </w:rPr>
+          <w:t>8</w:t>
+        </w:r>
+      </w:fldSimple>
       <w:r>
         <w:t xml:space="preserve"> - Menu update option</w:t>
       </w:r>
@@ -8470,7 +8176,7 @@
       <w:pPr>
         <w:pStyle w:val="Heading1"/>
       </w:pPr>
-      <w:bookmarkStart w:id="20" w:name="_Toc82342182"/>
+      <w:bookmarkStart w:id="20" w:name="_Toc84776725"/>
       <w:r>
         <w:lastRenderedPageBreak/>
         <w:t>Technical Specifications</w:t>
@@ -8486,7 +8192,7 @@
       <w:pPr>
         <w:pStyle w:val="Heading2"/>
       </w:pPr>
-      <w:bookmarkStart w:id="21" w:name="_Toc82342183"/>
+      <w:bookmarkStart w:id="21" w:name="_Toc84776726"/>
       <w:r>
         <w:t>Software Development</w:t>
       </w:r>
@@ -8510,15 +8216,7 @@
       </w:r>
       <w:r>
         <w:tab/>
-        <w:t>github.com/</w:t>
-      </w:r>
-      <w:proofErr w:type="spellStart"/>
-      <w:r>
-        <w:t>maustec</w:t>
-      </w:r>
-      <w:proofErr w:type="spellEnd"/>
-      <w:r>
-        <w:t>/</w:t>
+        <w:t>github.com/maustec/</w:t>
       </w:r>
       <w:r>
         <w:t>edge-o-matic-3000</w:t>
@@ -8535,21 +8233,8 @@
       </w:r>
       <w:r>
         <w:tab/>
-        <w:t>github.com/</w:t>
-      </w:r>
-      <w:proofErr w:type="spellStart"/>
-      <w:r>
-        <w:t>maustec</w:t>
-      </w:r>
-      <w:proofErr w:type="spellEnd"/>
-      <w:r>
-        <w:t>/</w:t>
-      </w:r>
-      <w:proofErr w:type="spellStart"/>
-      <w:r>
-        <w:t>nogasm-ui</w:t>
-      </w:r>
-      <w:proofErr w:type="spellEnd"/>
+        <w:t>github.com/maustec/nogasm-ui</w:t>
+      </w:r>
     </w:p>
     <w:p>
       <w:r>
@@ -8565,7 +8250,7 @@
       <w:pPr>
         <w:pStyle w:val="Heading2"/>
       </w:pPr>
-      <w:bookmarkStart w:id="22" w:name="_Toc82342184"/>
+      <w:bookmarkStart w:id="22" w:name="_Toc84776727"/>
       <w:r>
         <w:lastRenderedPageBreak/>
         <w:t>Hardware Limitations</w:t>
@@ -9144,7 +8829,7 @@
       <w:pPr>
         <w:pStyle w:val="Heading1"/>
       </w:pPr>
-      <w:bookmarkStart w:id="23" w:name="_Toc82342185"/>
+      <w:bookmarkStart w:id="23" w:name="_Toc84776728"/>
       <w:r>
         <w:lastRenderedPageBreak/>
         <w:t>Serial Port Communication</w:t>
@@ -9192,7 +8877,7 @@
       <w:pPr>
         <w:pStyle w:val="Heading2"/>
       </w:pPr>
-      <w:bookmarkStart w:id="24" w:name="_Toc82342186"/>
+      <w:bookmarkStart w:id="24" w:name="_Toc84776729"/>
       <w:r>
         <w:t>Classic Serial Mode</w:t>
       </w:r>
@@ -9202,14 +8887,12 @@
       <w:r>
         <w:t>If “</w:t>
       </w:r>
-      <w:proofErr w:type="spellStart"/>
       <w:r>
         <w:rPr>
           <w:rStyle w:val="CodeChar"/>
         </w:rPr>
         <w:t>classic_serial</w:t>
       </w:r>
-      <w:proofErr w:type="spellEnd"/>
       <w:r>
         <w:t>” is enabled in your config, the output of the serial console will resemble the original NoGasm. This is useful for backwards compatibility with existing monitoring applications designed for the NoGasm V1. To enable/disable Classic Serial mode, execute the following command:</w:t>
       </w:r>
@@ -9220,23 +8903,7 @@
         <w:ind w:left="720"/>
       </w:pPr>
       <w:r>
-        <w:t xml:space="preserve">set </w:t>
-      </w:r>
-      <w:proofErr w:type="spellStart"/>
-      <w:r>
-        <w:t>classic_serial</w:t>
-      </w:r>
-      <w:proofErr w:type="spellEnd"/>
-      <w:r>
-        <w:t xml:space="preserve"> &lt;</w:t>
-      </w:r>
-      <w:proofErr w:type="spellStart"/>
-      <w:r>
-        <w:t>off|on</w:t>
-      </w:r>
-      <w:proofErr w:type="spellEnd"/>
-      <w:r>
-        <w:t>&gt;</w:t>
+        <w:t>set classic_serial &lt;off|on&gt;</w:t>
       </w:r>
     </w:p>
     <w:p>
@@ -9290,14 +8957,12 @@
       <w:r>
         <w:t xml:space="preserve">The setting </w:t>
       </w:r>
-      <w:proofErr w:type="spellStart"/>
       <w:r>
         <w:rPr>
           <w:rStyle w:val="CodeChar"/>
         </w:rPr>
         <w:t>update_frequency_hz</w:t>
       </w:r>
-      <w:proofErr w:type="spellEnd"/>
       <w:r>
         <w:t xml:space="preserve"> changes the rate of serial output as well as data recorder and sensor updates.</w:t>
       </w:r>
@@ -9306,7 +8971,7 @@
       <w:pPr>
         <w:pStyle w:val="Heading2"/>
       </w:pPr>
-      <w:bookmarkStart w:id="25" w:name="_Toc82342187"/>
+      <w:bookmarkStart w:id="25" w:name="_Toc84776730"/>
       <w:r>
         <w:lastRenderedPageBreak/>
         <w:t>Serial Console Commands</w:t>
@@ -9371,23 +9036,29 @@
           <w:b/>
           <w:bCs/>
         </w:rPr>
-        <w:t>external &lt;</w:t>
-      </w:r>
-      <w:proofErr w:type="spellStart"/>
+        <w:t>external &lt;enable|disable|slave&gt;</w:t>
+      </w:r>
       <w:r>
         <w:rPr>
           <w:b/>
           <w:bCs/>
         </w:rPr>
-        <w:t>enable|disable|slave</w:t>
-      </w:r>
-      <w:proofErr w:type="spellEnd"/>
+        <w:br/>
+      </w:r>
+      <w:r>
+        <w:t>Controls the external communication port. Enabling it will set this device as a master and broadcast useful information to slave devices. Slave mode will accept commands from another master.</w:t>
+      </w:r>
+    </w:p>
+    <w:p>
+      <w:pPr>
+        <w:ind w:left="720" w:hanging="720"/>
+      </w:pPr>
       <w:r>
         <w:rPr>
           <w:b/>
           <w:bCs/>
         </w:rPr>
-        <w:t>&gt;</w:t>
+        <w:t>dir</w:t>
       </w:r>
       <w:r>
         <w:rPr>
@@ -9397,22 +9068,23 @@
         <w:br/>
       </w:r>
       <w:r>
-        <w:t>Controls the external communication port. Enabling it will set this device as a master and broadcast useful information to slave devices. Slave mode will accept commands from another master.</w:t>
+        <w:t>List the contents of the current directory.</w:t>
+      </w:r>
+      <w:r>
+        <w:t xml:space="preserve"> This operation and the next few listed are used for file manipulation on the SD card.</w:t>
       </w:r>
     </w:p>
     <w:p>
       <w:pPr>
         <w:ind w:left="720" w:hanging="720"/>
       </w:pPr>
-      <w:proofErr w:type="spellStart"/>
       <w:r>
         <w:rPr>
           <w:b/>
           <w:bCs/>
         </w:rPr>
-        <w:t>dir</w:t>
-      </w:r>
-      <w:proofErr w:type="spellEnd"/>
+        <w:t>pwd</w:t>
+      </w:r>
       <w:r>
         <w:rPr>
           <w:b/>
@@ -9421,25 +9093,21 @@
         <w:br/>
       </w:r>
       <w:r>
-        <w:t>List the contents of the current directory.</w:t>
-      </w:r>
-      <w:r>
-        <w:t xml:space="preserve"> This operation and the next few listed are used for file manipulation on the SD card.</w:t>
+        <w:t>Print your current working directory.</w:t>
       </w:r>
     </w:p>
     <w:p>
       <w:pPr>
         <w:ind w:left="720" w:hanging="720"/>
       </w:pPr>
-      <w:proofErr w:type="spellStart"/>
       <w:r>
         <w:rPr>
           <w:b/>
           <w:bCs/>
         </w:rPr>
-        <w:t>pwd</w:t>
-      </w:r>
-      <w:proofErr w:type="spellEnd"/>
+        <w:lastRenderedPageBreak/>
+        <w:t>cd &lt;path&gt;</w:t>
+      </w:r>
       <w:r>
         <w:rPr>
           <w:b/>
@@ -9448,7 +9116,7 @@
         <w:br/>
       </w:r>
       <w:r>
-        <w:t>Print your current working directory.</w:t>
+        <w:t>Change to a new directory.</w:t>
       </w:r>
     </w:p>
     <w:p>
@@ -9460,8 +9128,7 @@
           <w:b/>
           <w:bCs/>
         </w:rPr>
-        <w:lastRenderedPageBreak/>
-        <w:t>cd &lt;path&gt;</w:t>
+        <w:t>cat &lt;filename&gt;</w:t>
       </w:r>
       <w:r>
         <w:rPr>
@@ -9471,83 +9138,113 @@
         <w:br/>
       </w:r>
       <w:r>
-        <w:t>Change to a new directory.</w:t>
+        <w:t>Print the contents of a file to your console.</w:t>
       </w:r>
     </w:p>
     <w:p>
       <w:pPr>
         <w:ind w:left="720" w:hanging="720"/>
-      </w:pPr>
-      <w:r>
         <w:rPr>
           <w:b/>
           <w:bCs/>
         </w:rPr>
-        <w:t>cat &lt;filename&gt;</w:t>
-      </w:r>
+      </w:pPr>
       <w:r>
         <w:rPr>
           <w:b/>
           <w:bCs/>
         </w:rPr>
-        <w:br/>
-      </w:r>
-      <w:r>
-        <w:t>Print the contents of a file to your console.</w:t>
-      </w:r>
-    </w:p>
-    <w:p>
-      <w:pPr>
-        <w:ind w:left="720" w:hanging="720"/>
+        <w:t>help</w:t>
+      </w:r>
+      <w:r>
         <w:rPr>
           <w:b/>
           <w:bCs/>
         </w:rPr>
-      </w:pPr>
+        <w:br/>
+      </w:r>
+      <w:r>
+        <w:t>Displays command help.</w:t>
+      </w:r>
       <w:r>
         <w:rPr>
           <w:b/>
           <w:bCs/>
         </w:rPr>
-        <w:t>help</w:t>
-      </w:r>
-      <w:r>
+        <w:br w:type="page"/>
+      </w:r>
+    </w:p>
+    <w:p>
+      <w:pPr>
+        <w:pStyle w:val="Heading1"/>
+      </w:pPr>
+      <w:bookmarkStart w:id="26" w:name="_Toc84776731"/>
+      <w:r>
+        <w:lastRenderedPageBreak/>
+        <w:t>WebSocket Communication</w:t>
+      </w:r>
+      <w:bookmarkEnd w:id="26"/>
+    </w:p>
+    <w:p>
+      <w:r>
+        <w:t>The Edge-o-Matic 3000 serves as a WebSocket host for streaming data over wireless networks. The NoGasm UI project makes use of this, but you are free to develop your own interface.</w:t>
+      </w:r>
+    </w:p>
+    <w:p>
+      <w:r>
+        <w:t xml:space="preserve">The WebSocket interface uses JSON serialization for both sending and receiving packets. The structure of a payload sent TO the Edge-o-Matic is a key-value object with each key corresponding to a command, and a value corresponding to the arguments to that command. Responses streamed from the device should be handled similarly. </w:t>
+      </w:r>
+    </w:p>
+    <w:p>
+      <w:pPr>
         <w:rPr>
           <w:b/>
           <w:bCs/>
         </w:rPr>
-        <w:br/>
-      </w:r>
-      <w:r>
-        <w:t>Displays command help.</w:t>
-      </w:r>
+      </w:pPr>
       <w:r>
         <w:rPr>
           <w:b/>
           <w:bCs/>
         </w:rPr>
-        <w:br w:type="page"/>
-      </w:r>
-    </w:p>
-    <w:p>
-      <w:pPr>
-        <w:pStyle w:val="Heading1"/>
-      </w:pPr>
-      <w:bookmarkStart w:id="26" w:name="_Toc82342188"/>
-      <w:r>
-        <w:lastRenderedPageBreak/>
-        <w:t>WebSocket Communication</w:t>
-      </w:r>
-      <w:bookmarkEnd w:id="26"/>
-    </w:p>
-    <w:p>
-      <w:r>
-        <w:t>The Edge-o-Matic 3000 serves as a WebSocket host for streaming data over wireless networks. The NoGasm UI project makes use of this, but you are free to develop your own interface.</w:t>
-      </w:r>
-    </w:p>
-    <w:p>
-      <w:r>
-        <w:t xml:space="preserve">The WebSocket interface uses JSON serialization for both sending and receiving packets. The structure of a payload sent TO the Edge-o-Matic is a key-value object with each key corresponding to a command, and a value corresponding to the arguments to that command. Responses streamed from the device should be handled similarly. </w:t>
+        <w:t>An example request sent to the WebSocket channel:</w:t>
+      </w:r>
+    </w:p>
+    <w:p>
+      <w:pPr>
+        <w:pStyle w:val="Code"/>
+        <w:ind w:left="720"/>
+      </w:pPr>
+      <w:r>
+        <w:t>{</w:t>
+      </w:r>
+      <w:r>
+        <w:br/>
+        <w:t xml:space="preserve">    "configSet": {</w:t>
+      </w:r>
+      <w:r>
+        <w:br/>
+        <w:t xml:space="preserve">        "motor_max_speed": 255</w:t>
+      </w:r>
+      <w:r>
+        <w:br/>
+        <w:t xml:space="preserve">    },</w:t>
+      </w:r>
+      <w:r>
+        <w:br/>
+        <w:t xml:space="preserve">    "configList": {</w:t>
+      </w:r>
+      <w:r>
+        <w:br/>
+        <w:t xml:space="preserve">        "nonce": 1234</w:t>
+      </w:r>
+      <w:r>
+        <w:br/>
+        <w:t xml:space="preserve">    }</w:t>
+      </w:r>
+      <w:r>
+        <w:br/>
+        <w:t>}</w:t>
       </w:r>
     </w:p>
     <w:p>
@@ -9562,7 +9259,7 @@
           <w:b/>
           <w:bCs/>
         </w:rPr>
-        <w:t>An example request sent to the WebSocket channel:</w:t>
+        <w:t>The associated response:</w:t>
       </w:r>
     </w:p>
     <w:p>
@@ -9575,120 +9272,26 @@
       </w:r>
       <w:r>
         <w:br/>
-        <w:t xml:space="preserve">    "</w:t>
-      </w:r>
-      <w:proofErr w:type="spellStart"/>
-      <w:r>
-        <w:t>configSet</w:t>
-      </w:r>
-      <w:proofErr w:type="spellEnd"/>
-      <w:r>
-        <w:t>": {</w:t>
+        <w:t xml:space="preserve">    "configList": {</w:t>
       </w:r>
       <w:r>
         <w:br/>
-        <w:t xml:space="preserve">        "</w:t>
-      </w:r>
-      <w:proofErr w:type="spellStart"/>
-      <w:r>
-        <w:t>motor_max_speed</w:t>
-      </w:r>
-      <w:proofErr w:type="spellEnd"/>
-      <w:r>
-        <w:t>": 255</w:t>
+        <w:t xml:space="preserve">        "nonce": 1234,</w:t>
       </w:r>
       <w:r>
         <w:br/>
-        <w:t xml:space="preserve">    },</w:t>
+        <w:t xml:space="preserve">        "config": {…}</w:t>
       </w:r>
       <w:r>
         <w:br/>
-        <w:t xml:space="preserve">    "</w:t>
-      </w:r>
-      <w:proofErr w:type="spellStart"/>
-      <w:r>
-        <w:t>configList</w:t>
-      </w:r>
-      <w:proofErr w:type="spellEnd"/>
-      <w:r>
-        <w:t>": {</w:t>
-      </w:r>
-      <w:r>
-        <w:br/>
-        <w:t xml:space="preserve">        "nonce": 1234</w:t>
-      </w:r>
-      <w:r>
-        <w:br/>
-        <w:t xml:space="preserve">  </w:t>
-      </w:r>
-      <w:proofErr w:type="gramStart"/>
-      <w:r>
-        <w:t xml:space="preserve">  }</w:t>
-      </w:r>
-      <w:proofErr w:type="gramEnd"/>
+        <w:t xml:space="preserve">    }</w:t>
+      </w:r>
       <w:r>
         <w:br/>
         <w:t>}</w:t>
       </w:r>
     </w:p>
     <w:p>
-      <w:pPr>
-        <w:rPr>
-          <w:b/>
-          <w:bCs/>
-        </w:rPr>
-      </w:pPr>
-      <w:r>
-        <w:rPr>
-          <w:b/>
-          <w:bCs/>
-        </w:rPr>
-        <w:t>The associated response:</w:t>
-      </w:r>
-    </w:p>
-    <w:p>
-      <w:pPr>
-        <w:pStyle w:val="Code"/>
-        <w:ind w:left="720"/>
-      </w:pPr>
-      <w:r>
-        <w:t>{</w:t>
-      </w:r>
-      <w:r>
-        <w:br/>
-        <w:t xml:space="preserve">    "</w:t>
-      </w:r>
-      <w:proofErr w:type="spellStart"/>
-      <w:r>
-        <w:t>configList</w:t>
-      </w:r>
-      <w:proofErr w:type="spellEnd"/>
-      <w:r>
-        <w:t>": {</w:t>
-      </w:r>
-      <w:r>
-        <w:br/>
-        <w:t xml:space="preserve">        "nonce": 1234,</w:t>
-      </w:r>
-      <w:r>
-        <w:br/>
-        <w:t xml:space="preserve">        "config": {…}</w:t>
-      </w:r>
-      <w:r>
-        <w:br/>
-        <w:t xml:space="preserve">  </w:t>
-      </w:r>
-      <w:proofErr w:type="gramStart"/>
-      <w:r>
-        <w:t xml:space="preserve">  }</w:t>
-      </w:r>
-      <w:proofErr w:type="gramEnd"/>
-      <w:r>
-        <w:br/>
-        <w:t>}</w:t>
-      </w:r>
-    </w:p>
-    <w:p>
       <w:r>
         <w:lastRenderedPageBreak/>
         <w:t>Multiple commands can be sent in either direction, but only one of each command type can be specified. It is recommended that you send only one command per request. To track responses to commands, you can use the “nonce” parameter, which some commands support. This is a numeric identifier that is returned with the associated response and can be used to filter duplicate responses.</w:t>
@@ -9698,7 +9301,7 @@
       <w:pPr>
         <w:pStyle w:val="Heading2"/>
       </w:pPr>
-      <w:bookmarkStart w:id="27" w:name="_Toc82342189"/>
+      <w:bookmarkStart w:id="27" w:name="_Toc84776732"/>
       <w:r>
         <w:t>Server Commands</w:t>
       </w:r>
@@ -9716,7 +9319,6 @@
         </w:tabs>
         <w:ind w:left="1440" w:hanging="1440"/>
       </w:pPr>
-      <w:proofErr w:type="spellStart"/>
       <w:r>
         <w:rPr>
           <w:b/>
@@ -9724,7 +9326,6 @@
         </w:rPr>
         <w:t>configSet</w:t>
       </w:r>
-      <w:proofErr w:type="spellEnd"/>
       <w:r>
         <w:rPr>
           <w:b/>
@@ -9794,21 +9395,7 @@
         <w:rPr>
           <w:rStyle w:val="CodeChar"/>
         </w:rPr>
-        <w:t>"</w:t>
-      </w:r>
-      <w:proofErr w:type="spellStart"/>
-      <w:r>
-        <w:rPr>
-          <w:rStyle w:val="CodeChar"/>
-        </w:rPr>
-        <w:t>configSet</w:t>
-      </w:r>
-      <w:proofErr w:type="spellEnd"/>
-      <w:r>
-        <w:rPr>
-          <w:rStyle w:val="CodeChar"/>
-        </w:rPr>
-        <w:t xml:space="preserve">": { </w:t>
+        <w:t xml:space="preserve">"configSet": { </w:t>
       </w:r>
       <w:r>
         <w:rPr>
@@ -9821,21 +9408,19 @@
         <w:rPr>
           <w:rStyle w:val="CodeChar"/>
         </w:rPr>
-        <w:t>"</w:t>
-      </w:r>
-      <w:proofErr w:type="spellStart"/>
+        <w:t xml:space="preserve">"motor_max_speed": 255 </w:t>
+      </w:r>
       <w:r>
         <w:rPr>
           <w:rStyle w:val="CodeChar"/>
         </w:rPr>
-        <w:t>motor_max_speed</w:t>
-      </w:r>
-      <w:proofErr w:type="spellEnd"/>
+        <w:br/>
+      </w:r>
       <w:r>
         <w:rPr>
           <w:rStyle w:val="CodeChar"/>
         </w:rPr>
-        <w:t xml:space="preserve">": 255 </w:t>
+        <w:t>}</w:t>
       </w:r>
       <w:r>
         <w:rPr>
@@ -9843,24 +9428,11 @@
         </w:rPr>
         <w:br/>
       </w:r>
-      <w:r>
-        <w:rPr>
-          <w:rStyle w:val="CodeChar"/>
-        </w:rPr>
-        <w:t>}</w:t>
-      </w:r>
-      <w:r>
-        <w:rPr>
-          <w:rStyle w:val="CodeChar"/>
-        </w:rPr>
-        <w:br/>
-      </w:r>
     </w:p>
     <w:p>
       <w:pPr>
         <w:ind w:left="1440" w:hanging="1440"/>
       </w:pPr>
-      <w:proofErr w:type="spellStart"/>
       <w:r>
         <w:rPr>
           <w:b/>
@@ -9868,7 +9440,6 @@
         </w:rPr>
         <w:t>configList</w:t>
       </w:r>
-      <w:proofErr w:type="spellEnd"/>
       <w:r>
         <w:rPr>
           <w:b/>
@@ -9903,26 +9474,12 @@
         <w:rPr>
           <w:rStyle w:val="CodeChar"/>
         </w:rPr>
-        <w:t>"</w:t>
-      </w:r>
-      <w:proofErr w:type="spellStart"/>
+        <w:t>"configList": {}</w:t>
+      </w:r>
       <w:r>
         <w:rPr>
           <w:rStyle w:val="CodeChar"/>
         </w:rPr>
-        <w:t>configList</w:t>
-      </w:r>
-      <w:proofErr w:type="spellEnd"/>
-      <w:r>
-        <w:rPr>
-          <w:rStyle w:val="CodeChar"/>
-        </w:rPr>
-        <w:t>": {}</w:t>
-      </w:r>
-      <w:r>
-        <w:rPr>
-          <w:rStyle w:val="CodeChar"/>
-        </w:rPr>
         <w:br/>
       </w:r>
     </w:p>
@@ -9930,7 +9487,6 @@
       <w:pPr>
         <w:ind w:left="1440" w:hanging="1440"/>
       </w:pPr>
-      <w:proofErr w:type="spellStart"/>
       <w:r>
         <w:rPr>
           <w:b/>
@@ -9938,7 +9494,6 @@
         </w:rPr>
         <w:t>serialCmd</w:t>
       </w:r>
-      <w:proofErr w:type="spellEnd"/>
       <w:r>
         <w:rPr>
           <w:b/>
@@ -9965,12 +9520,8 @@
       </w:r>
       <w:r>
         <w:br/>
-      </w:r>
-      <w:proofErr w:type="spellStart"/>
-      <w:r>
         <w:t>cmd</w:t>
       </w:r>
-      <w:proofErr w:type="spellEnd"/>
       <w:r>
         <w:tab/>
         <w:t>String</w:t>
@@ -10019,42 +9570,14 @@
         <w:rPr>
           <w:rStyle w:val="CodeChar"/>
         </w:rPr>
-        <w:t>"</w:t>
-      </w:r>
-      <w:proofErr w:type="spellStart"/>
+        <w:t>"serialCmd": {</w:t>
+      </w:r>
       <w:r>
         <w:rPr>
           <w:rStyle w:val="CodeChar"/>
         </w:rPr>
-        <w:t>serialCmd</w:t>
-      </w:r>
-      <w:proofErr w:type="spellEnd"/>
-      <w:r>
-        <w:rPr>
-          <w:rStyle w:val="CodeChar"/>
-        </w:rPr>
-        <w:t>": {</w:t>
-      </w:r>
-      <w:r>
-        <w:rPr>
-          <w:rStyle w:val="CodeChar"/>
-        </w:rPr>
         <w:br/>
-        <w:t xml:space="preserve">    "</w:t>
-      </w:r>
-      <w:proofErr w:type="spellStart"/>
-      <w:r>
-        <w:rPr>
-          <w:rStyle w:val="CodeChar"/>
-        </w:rPr>
-        <w:t>cmd</w:t>
-      </w:r>
-      <w:proofErr w:type="spellEnd"/>
-      <w:r>
-        <w:rPr>
-          <w:rStyle w:val="CodeChar"/>
-        </w:rPr>
-        <w:t>": "external enable",</w:t>
+        <w:t xml:space="preserve">    "cmd": "external enable",</w:t>
       </w:r>
       <w:r>
         <w:rPr>
@@ -10085,7 +9608,6 @@
           <w:iCs/>
         </w:rPr>
       </w:pPr>
-      <w:proofErr w:type="spellStart"/>
       <w:r>
         <w:rPr>
           <w:b/>
@@ -10093,7 +9615,6 @@
         </w:rPr>
         <w:t>getWiFiStatus</w:t>
       </w:r>
-      <w:proofErr w:type="spellEnd"/>
       <w:r>
         <w:rPr>
           <w:b/>
@@ -10125,21 +9646,7 @@
         <w:rPr>
           <w:rStyle w:val="CodeChar"/>
         </w:rPr>
-        <w:t>"</w:t>
-      </w:r>
-      <w:proofErr w:type="spellStart"/>
-      <w:r>
-        <w:rPr>
-          <w:rStyle w:val="CodeChar"/>
-        </w:rPr>
-        <w:t>getWiFiStatus</w:t>
-      </w:r>
-      <w:proofErr w:type="spellEnd"/>
-      <w:r>
-        <w:rPr>
-          <w:rStyle w:val="CodeChar"/>
-        </w:rPr>
-        <w:t>": {}</w:t>
+        <w:t>"getWiFiStatus": {}</w:t>
       </w:r>
       <w:r>
         <w:rPr>
@@ -10156,7 +9663,6 @@
           <w:iCs/>
         </w:rPr>
       </w:pPr>
-      <w:proofErr w:type="spellStart"/>
       <w:r>
         <w:rPr>
           <w:b/>
@@ -10164,7 +9670,6 @@
         </w:rPr>
         <w:t>getSDStatus</w:t>
       </w:r>
-      <w:proofErr w:type="spellEnd"/>
       <w:r>
         <w:rPr>
           <w:b/>
@@ -10198,14 +9703,12 @@
         </w:rPr>
         <w:t>"</w:t>
       </w:r>
-      <w:proofErr w:type="spellStart"/>
       <w:r>
         <w:rPr>
           <w:rStyle w:val="CodeChar"/>
         </w:rPr>
         <w:t>getSDStatus</w:t>
       </w:r>
-      <w:proofErr w:type="spellEnd"/>
       <w:r>
         <w:rPr>
           <w:rStyle w:val="CodeChar"/>
@@ -10227,7 +9730,6 @@
           <w:iCs/>
         </w:rPr>
       </w:pPr>
-      <w:proofErr w:type="spellStart"/>
       <w:r>
         <w:rPr>
           <w:b/>
@@ -10235,7 +9737,6 @@
         </w:rPr>
         <w:t>setMode</w:t>
       </w:r>
-      <w:proofErr w:type="spellEnd"/>
       <w:r>
         <w:rPr>
           <w:b/>
@@ -10269,15 +9770,7 @@
       </w:r>
       <w:r>
         <w:tab/>
-        <w:t>&lt;</w:t>
-      </w:r>
-      <w:proofErr w:type="spellStart"/>
-      <w:r>
-        <w:t>automatic|manual</w:t>
-      </w:r>
-      <w:proofErr w:type="spellEnd"/>
-      <w:r>
-        <w:t>&gt;</w:t>
+        <w:t>&lt;automatic|manual&gt;</w:t>
       </w:r>
       <w:r>
         <w:br/>
@@ -10305,14 +9798,12 @@
         </w:rPr>
         <w:t>"</w:t>
       </w:r>
-      <w:proofErr w:type="spellStart"/>
       <w:r>
         <w:rPr>
           <w:rStyle w:val="CodeChar"/>
         </w:rPr>
         <w:t>setMode</w:t>
       </w:r>
-      <w:proofErr w:type="spellEnd"/>
       <w:r>
         <w:rPr>
           <w:rStyle w:val="CodeChar"/>
@@ -10339,7 +9830,6 @@
           <w:rStyle w:val="CodeChar"/>
         </w:rPr>
       </w:pPr>
-      <w:proofErr w:type="spellStart"/>
       <w:r>
         <w:rPr>
           <w:b/>
@@ -10347,7 +9837,6 @@
         </w:rPr>
         <w:t>setMotor</w:t>
       </w:r>
-      <w:proofErr w:type="spellEnd"/>
       <w:r>
         <w:rPr>
           <w:b/>
@@ -10409,14 +9898,12 @@
         </w:rPr>
         <w:t>"</w:t>
       </w:r>
-      <w:proofErr w:type="spellStart"/>
       <w:r>
         <w:rPr>
           <w:rStyle w:val="CodeChar"/>
         </w:rPr>
         <w:t>setMotor</w:t>
       </w:r>
-      <w:proofErr w:type="spellEnd"/>
       <w:r>
         <w:rPr>
           <w:rStyle w:val="CodeChar"/>
@@ -10434,7 +9921,7 @@
       <w:pPr>
         <w:pStyle w:val="Heading2"/>
       </w:pPr>
-      <w:bookmarkStart w:id="28" w:name="_Toc82342190"/>
+      <w:bookmarkStart w:id="28" w:name="_Toc84776733"/>
       <w:r>
         <w:lastRenderedPageBreak/>
         <w:t>Server Responses</w:t>
@@ -10457,7 +9944,6 @@
           <w:rStyle w:val="CodeChar"/>
         </w:rPr>
       </w:pPr>
-      <w:proofErr w:type="spellStart"/>
       <w:r>
         <w:rPr>
           <w:b/>
@@ -10465,7 +9951,6 @@
         </w:rPr>
         <w:t>configList</w:t>
       </w:r>
-      <w:proofErr w:type="spellEnd"/>
       <w:r>
         <w:rPr>
           <w:b/>
@@ -10518,63 +10003,21 @@
         <w:rPr>
           <w:rStyle w:val="CodeChar"/>
         </w:rPr>
-        <w:t>"</w:t>
-      </w:r>
-      <w:proofErr w:type="spellStart"/>
+        <w:t>"configList": {</w:t>
+      </w:r>
       <w:r>
         <w:rPr>
           <w:rStyle w:val="CodeChar"/>
         </w:rPr>
-        <w:t>configList</w:t>
-      </w:r>
-      <w:proofErr w:type="spellEnd"/>
+        <w:br/>
+        <w:t xml:space="preserve">    "motor_max_speed": 255,</w:t>
+      </w:r>
       <w:r>
         <w:rPr>
           <w:rStyle w:val="CodeChar"/>
         </w:rPr>
-        <w:t>": {</w:t>
-      </w:r>
-      <w:r>
-        <w:rPr>
-          <w:rStyle w:val="CodeChar"/>
-        </w:rPr>
         <w:br/>
-        <w:t xml:space="preserve">    "</w:t>
-      </w:r>
-      <w:proofErr w:type="spellStart"/>
-      <w:r>
-        <w:rPr>
-          <w:rStyle w:val="CodeChar"/>
-        </w:rPr>
-        <w:t>motor_max_speed</w:t>
-      </w:r>
-      <w:proofErr w:type="spellEnd"/>
-      <w:r>
-        <w:rPr>
-          <w:rStyle w:val="CodeChar"/>
-        </w:rPr>
-        <w:t>": 255,</w:t>
-      </w:r>
-      <w:r>
-        <w:rPr>
-          <w:rStyle w:val="CodeChar"/>
-        </w:rPr>
-        <w:br/>
-        <w:t xml:space="preserve">    "</w:t>
-      </w:r>
-      <w:proofErr w:type="spellStart"/>
-      <w:r>
-        <w:rPr>
-          <w:rStyle w:val="CodeChar"/>
-        </w:rPr>
-        <w:t>wifi_on</w:t>
-      </w:r>
-      <w:proofErr w:type="spellEnd"/>
-      <w:r>
-        <w:rPr>
-          <w:rStyle w:val="CodeChar"/>
-        </w:rPr>
-        <w:t>": false</w:t>
+        <w:t xml:space="preserve">    "wifi_on": false</w:t>
       </w:r>
       <w:r>
         <w:rPr>
@@ -10592,7 +10035,6 @@
         </w:tabs>
         <w:ind w:left="1440" w:hanging="1440"/>
       </w:pPr>
-      <w:proofErr w:type="spellStart"/>
       <w:r>
         <w:rPr>
           <w:b/>
@@ -10600,7 +10042,6 @@
         </w:rPr>
         <w:t>serialCmd</w:t>
       </w:r>
-      <w:proofErr w:type="spellEnd"/>
       <w:r>
         <w:rPr>
           <w:b/>
@@ -10608,13 +10049,8 @@
         </w:rPr>
         <w:tab/>
       </w:r>
-      <w:proofErr w:type="gramStart"/>
-      <w:r>
-        <w:t>The</w:t>
-      </w:r>
-      <w:proofErr w:type="gramEnd"/>
-      <w:r>
-        <w:t xml:space="preserve"> response from a serial command.</w:t>
+      <w:r>
+        <w:t>The response from a serial command.</w:t>
       </w:r>
       <w:r>
         <w:br/>
@@ -10676,21 +10112,7 @@
         <w:rPr>
           <w:rStyle w:val="CodeChar"/>
         </w:rPr>
-        <w:t>"</w:t>
-      </w:r>
-      <w:proofErr w:type="spellStart"/>
-      <w:r>
-        <w:rPr>
-          <w:rStyle w:val="CodeChar"/>
-        </w:rPr>
-        <w:t>serialCmd</w:t>
-      </w:r>
-      <w:proofErr w:type="spellEnd"/>
-      <w:r>
-        <w:rPr>
-          <w:rStyle w:val="CodeChar"/>
-        </w:rPr>
-        <w:t>": {</w:t>
+        <w:t>"serialCmd": {</w:t>
       </w:r>
       <w:r>
         <w:rPr>
@@ -10717,21 +10139,7 @@
         <w:rPr>
           <w:rStyle w:val="CodeChar"/>
         </w:rPr>
-        <w:t>bus\</w:t>
-      </w:r>
-      <w:proofErr w:type="spellStart"/>
-      <w:r>
-        <w:rPr>
-          <w:rStyle w:val="CodeChar"/>
-        </w:rPr>
-        <w:t>nOK</w:t>
-      </w:r>
-      <w:proofErr w:type="spellEnd"/>
-      <w:r>
-        <w:rPr>
-          <w:rStyle w:val="CodeChar"/>
-        </w:rPr>
-        <w:t>\n”</w:t>
+        <w:t>bus\nOK\n”</w:t>
       </w:r>
       <w:r>
         <w:rPr>
@@ -10764,7 +10172,6 @@
         </w:tabs>
         <w:ind w:left="1440" w:hanging="1440"/>
       </w:pPr>
-      <w:proofErr w:type="spellStart"/>
       <w:r>
         <w:rPr>
           <w:b/>
@@ -10773,17 +10180,9 @@
         <w:lastRenderedPageBreak/>
         <w:t>wifiStatus</w:t>
       </w:r>
-      <w:proofErr w:type="spellEnd"/>
       <w:r>
         <w:tab/>
-      </w:r>
-      <w:proofErr w:type="gramStart"/>
-      <w:r>
-        <w:t>The</w:t>
-      </w:r>
-      <w:proofErr w:type="gramEnd"/>
-      <w:r>
-        <w:t xml:space="preserve"> current Wi-Fi connection status.</w:t>
+        <w:t>The current Wi-Fi connection status.</w:t>
       </w:r>
       <w:r>
         <w:br/>
@@ -10802,11 +10201,9 @@
         </w:rPr>
         <w:br/>
       </w:r>
-      <w:proofErr w:type="spellStart"/>
       <w:r>
         <w:t>ssid</w:t>
       </w:r>
-      <w:proofErr w:type="spellEnd"/>
       <w:r>
         <w:tab/>
         <w:t>String</w:t>
@@ -10817,12 +10214,8 @@
       </w:r>
       <w:r>
         <w:br/>
-      </w:r>
-      <w:proofErr w:type="spellStart"/>
-      <w:r>
         <w:t>ip</w:t>
       </w:r>
-      <w:proofErr w:type="spellEnd"/>
       <w:r>
         <w:tab/>
         <w:t>String</w:t>
@@ -10833,12 +10226,8 @@
       </w:r>
       <w:r>
         <w:br/>
-      </w:r>
-      <w:proofErr w:type="spellStart"/>
-      <w:r>
         <w:t>rssi</w:t>
       </w:r>
-      <w:proofErr w:type="spellEnd"/>
       <w:r>
         <w:tab/>
         <w:t>Numeric</w:t>
@@ -10867,21 +10256,21 @@
         <w:rPr>
           <w:rStyle w:val="CodeChar"/>
         </w:rPr>
-        <w:t>"</w:t>
-      </w:r>
-      <w:proofErr w:type="spellStart"/>
+        <w:t>"wifiStatus": {</w:t>
+      </w:r>
       <w:r>
         <w:rPr>
           <w:rStyle w:val="CodeChar"/>
         </w:rPr>
-        <w:t>wifiStatus</w:t>
-      </w:r>
-      <w:proofErr w:type="spellEnd"/>
+        <w:br/>
+        <w:t xml:space="preserve">    "rssi": -56,</w:t>
+      </w:r>
       <w:r>
         <w:rPr>
           <w:rStyle w:val="CodeChar"/>
         </w:rPr>
-        <w:t>": {</w:t>
+        <w:br/>
+        <w:t xml:space="preserve">    "ssid": "FBI Spy-Fi",</w:t>
       </w:r>
       <w:r>
         <w:rPr>
@@ -10890,61 +10279,11 @@
         <w:br/>
         <w:t xml:space="preserve">    "</w:t>
       </w:r>
-      <w:proofErr w:type="spellStart"/>
       <w:r>
         <w:rPr>
           <w:rStyle w:val="CodeChar"/>
         </w:rPr>
-        <w:t>rssi</w:t>
-      </w:r>
-      <w:proofErr w:type="spellEnd"/>
-      <w:r>
-        <w:rPr>
-          <w:rStyle w:val="CodeChar"/>
-        </w:rPr>
-        <w:t>": -56,</w:t>
-      </w:r>
-      <w:r>
-        <w:rPr>
-          <w:rStyle w:val="CodeChar"/>
-        </w:rPr>
-        <w:br/>
-        <w:t xml:space="preserve">    "</w:t>
-      </w:r>
-      <w:proofErr w:type="spellStart"/>
-      <w:r>
-        <w:rPr>
-          <w:rStyle w:val="CodeChar"/>
-        </w:rPr>
-        <w:t>ssid</w:t>
-      </w:r>
-      <w:proofErr w:type="spellEnd"/>
-      <w:r>
-        <w:rPr>
-          <w:rStyle w:val="CodeChar"/>
-        </w:rPr>
-        <w:t>": "FBI Spy-Fi",</w:t>
-      </w:r>
-      <w:r>
-        <w:rPr>
-          <w:rStyle w:val="CodeChar"/>
-        </w:rPr>
-        <w:br/>
-        <w:t xml:space="preserve">    "</w:t>
-      </w:r>
-      <w:proofErr w:type="spellStart"/>
-      <w:r>
-        <w:rPr>
-          <w:rStyle w:val="CodeChar"/>
-        </w:rPr>
-        <w:t>ip</w:t>
-      </w:r>
-      <w:proofErr w:type="spellEnd"/>
-      <w:r>
-        <w:rPr>
-          <w:rStyle w:val="CodeChar"/>
-        </w:rPr>
-        <w:t>": "10.0.102.192"</w:t>
+        <w:t>ip": "10.0.102.192"</w:t>
       </w:r>
       <w:r>
         <w:rPr>
@@ -10962,7 +10301,6 @@
         </w:tabs>
         <w:ind w:left="1440" w:hanging="1440"/>
       </w:pPr>
-      <w:proofErr w:type="spellStart"/>
       <w:r>
         <w:rPr>
           <w:b/>
@@ -10970,7 +10308,6 @@
         </w:rPr>
         <w:t>sdStatus</w:t>
       </w:r>
-      <w:proofErr w:type="spellEnd"/>
       <w:r>
         <w:tab/>
         <w:t>Current SD card status.</w:t>
@@ -11039,21 +10376,7 @@
         <w:rPr>
           <w:rStyle w:val="CodeChar"/>
         </w:rPr>
-        <w:t>"</w:t>
-      </w:r>
-      <w:proofErr w:type="spellStart"/>
-      <w:r>
-        <w:rPr>
-          <w:rStyle w:val="CodeChar"/>
-        </w:rPr>
-        <w:t>sdStatus</w:t>
-      </w:r>
-      <w:proofErr w:type="spellEnd"/>
-      <w:r>
-        <w:rPr>
-          <w:rStyle w:val="CodeChar"/>
-        </w:rPr>
-        <w:t>": {</w:t>
+        <w:t>"sdStatus": {</w:t>
       </w:r>
       <w:r>
         <w:rPr>
@@ -11151,12 +10474,8 @@
       </w:r>
       <w:r>
         <w:br/>
-      </w:r>
-      <w:proofErr w:type="spellStart"/>
-      <w:r>
         <w:t>pavg</w:t>
       </w:r>
-      <w:proofErr w:type="spellEnd"/>
       <w:r>
         <w:tab/>
         <w:t>Numeric</w:t>
@@ -11191,12 +10510,8 @@
       </w:r>
       <w:r>
         <w:br/>
-      </w:r>
-      <w:proofErr w:type="spellStart"/>
-      <w:r>
         <w:t>millis</w:t>
       </w:r>
-      <w:proofErr w:type="spellEnd"/>
       <w:r>
         <w:tab/>
         <w:t>Numeric</w:t>
@@ -11243,21 +10558,7 @@
           <w:rStyle w:val="CodeChar"/>
         </w:rPr>
         <w:br/>
-        <w:t xml:space="preserve">    "</w:t>
-      </w:r>
-      <w:proofErr w:type="spellStart"/>
-      <w:r>
-        <w:rPr>
-          <w:rStyle w:val="CodeChar"/>
-        </w:rPr>
-        <w:t>pavg</w:t>
-      </w:r>
-      <w:proofErr w:type="spellEnd"/>
-      <w:r>
-        <w:rPr>
-          <w:rStyle w:val="CodeChar"/>
-        </w:rPr>
-        <w:t>": 1028,</w:t>
+        <w:t xml:space="preserve">    "pavg": 1028,</w:t>
       </w:r>
       <w:r>
         <w:rPr>
@@ -11278,21 +10579,7 @@
           <w:rStyle w:val="CodeChar"/>
         </w:rPr>
         <w:br/>
-        <w:t xml:space="preserve">    "</w:t>
-      </w:r>
-      <w:proofErr w:type="spellStart"/>
-      <w:r>
-        <w:rPr>
-          <w:rStyle w:val="CodeChar"/>
-        </w:rPr>
-        <w:t>millis</w:t>
-      </w:r>
-      <w:proofErr w:type="spellEnd"/>
-      <w:r>
-        <w:rPr>
-          <w:rStyle w:val="CodeChar"/>
-        </w:rPr>
-        <w:t>": 198452</w:t>
+        <w:t xml:space="preserve">    "millis": 198452</w:t>
       </w:r>
       <w:r>
         <w:rPr>
@@ -11351,7 +10638,7 @@
       <w:pPr>
         <w:pStyle w:val="Heading1"/>
       </w:pPr>
-      <w:bookmarkStart w:id="29" w:name="_Toc82342191"/>
+      <w:bookmarkStart w:id="29" w:name="_Toc84776734"/>
       <w:r>
         <w:lastRenderedPageBreak/>
         <w:t>Revisions &amp; Errata</w:t>
@@ -11623,27 +10910,14 @@
         <w:r>
           <w:t xml:space="preserve"> </w:t>
         </w:r>
-        <w:r>
-          <w:fldChar w:fldCharType="begin"/>
-        </w:r>
-        <w:r>
-          <w:instrText xml:space="preserve"> STYLEREF  "Heading 1"  \* MERGEFORMAT </w:instrText>
-        </w:r>
-        <w:r>
-          <w:fldChar w:fldCharType="separate"/>
-        </w:r>
-        <w:r>
-          <w:rPr>
-            <w:noProof/>
-          </w:rPr>
-          <w:t>WebSocket Communication</w:t>
-        </w:r>
-        <w:r>
-          <w:rPr>
-            <w:noProof/>
-          </w:rPr>
-          <w:fldChar w:fldCharType="end"/>
-        </w:r>
+        <w:fldSimple w:instr=" STYLEREF  &quot;Heading 1&quot;  \* MERGEFORMAT ">
+          <w:r>
+            <w:rPr>
+              <w:noProof/>
+            </w:rPr>
+            <w:t>Serial Port Communication</w:t>
+          </w:r>
+        </w:fldSimple>
       </w:p>
     </w:sdtContent>
   </w:sdt>
@@ -11691,7 +10965,7 @@
       <w:rPr>
         <w:noProof/>
       </w:rPr>
-      <w:t>WebSocket Communication</w:t>
+      <w:t>Box Contents</w:t>
     </w:r>
     <w:r>
       <w:rPr>
@@ -12809,6 +12083,7 @@
   <w:style w:type="character" w:default="1" w:styleId="DefaultParagraphFont">
     <w:name w:val="Default Paragraph Font"/>
     <w:uiPriority w:val="1"/>
+    <w:semiHidden/>
     <w:unhideWhenUsed/>
   </w:style>
   <w:style w:type="table" w:default="1" w:styleId="TableNormal">

</xml_diff>

<commit_message>
Working on maus-link connectivity.
</commit_message>
<xml_diff>
--- a/doc/Edge-o-Matic_UserGuide.docx
+++ b/doc/Edge-o-Matic_UserGuide.docx
@@ -8,7 +8,7 @@
         <w:pStyle w:val="Heading1"/>
         <w:spacing w:before="0"/>
       </w:pPr>
-      <w:bookmarkStart w:id="0" w:name="_Toc84776707"/>
+      <w:bookmarkStart w:id="0" w:name="_Toc91680751"/>
       <w:r>
         <w:t>Congratulations!</w:t>
       </w:r>
@@ -329,7 +329,15 @@
         </w:drawing>
       </w:r>
       <w:r>
-        <w:t>The RJ45 expansion port on the right is NOT AN ETHERNET JACK. This is a serial data expansion port designed to allow future toy connectivity. If you hook this up to your LAN you can seriously damage your device, magic smoke and all.</w:t>
+        <w:t xml:space="preserve">The RJ45 expansion port on the right is NOT AN ETHERNET JACK. This is a serial data expansion port designed to allow future toy connectivity. If you hook this up to your LAN you can seriously damage your device, magic </w:t>
+      </w:r>
+      <w:proofErr w:type="gramStart"/>
+      <w:r>
+        <w:t>smoke</w:t>
+      </w:r>
+      <w:proofErr w:type="gramEnd"/>
+      <w:r>
+        <w:t xml:space="preserve"> and all.</w:t>
       </w:r>
       <w:r>
         <w:t xml:space="preserve"> Don’t do it.</w:t>
@@ -666,7 +674,7 @@
         <w:br w:type="page"/>
       </w:r>
     </w:p>
-    <w:bookmarkStart w:id="1" w:name="_Toc84776708" w:displacedByCustomXml="next"/>
+    <w:bookmarkStart w:id="1" w:name="_Toc91680752" w:displacedByCustomXml="next"/>
     <w:sdt>
       <w:sdtPr>
         <w:rPr>
@@ -719,7 +727,7 @@
           <w:r>
             <w:fldChar w:fldCharType="separate"/>
           </w:r>
-          <w:hyperlink w:anchor="_Toc84776707" w:history="1">
+          <w:hyperlink w:anchor="_Toc91680751" w:history="1">
             <w:r>
               <w:rPr>
                 <w:rStyle w:val="Hyperlink"/>
@@ -746,7 +754,7 @@
                 <w:noProof/>
                 <w:webHidden/>
               </w:rPr>
-              <w:instrText xml:space="preserve"> PAGEREF _Toc84776707 \h </w:instrText>
+              <w:instrText xml:space="preserve"> PAGEREF _Toc91680751 \h </w:instrText>
             </w:r>
             <w:r>
               <w:rPr>
@@ -789,7 +797,7 @@
               <w:szCs w:val="22"/>
             </w:rPr>
           </w:pPr>
-          <w:hyperlink w:anchor="_Toc84776708" w:history="1">
+          <w:hyperlink w:anchor="_Toc91680752" w:history="1">
             <w:r>
               <w:rPr>
                 <w:rStyle w:val="Hyperlink"/>
@@ -816,7 +824,7 @@
                 <w:noProof/>
                 <w:webHidden/>
               </w:rPr>
-              <w:instrText xml:space="preserve"> PAGEREF _Toc84776708 \h </w:instrText>
+              <w:instrText xml:space="preserve"> PAGEREF _Toc91680752 \h </w:instrText>
             </w:r>
             <w:r>
               <w:rPr>
@@ -859,7 +867,7 @@
               <w:szCs w:val="22"/>
             </w:rPr>
           </w:pPr>
-          <w:hyperlink w:anchor="_Toc84776709" w:history="1">
+          <w:hyperlink w:anchor="_Toc91680753" w:history="1">
             <w:r>
               <w:rPr>
                 <w:rStyle w:val="Hyperlink"/>
@@ -886,7 +894,7 @@
                 <w:noProof/>
                 <w:webHidden/>
               </w:rPr>
-              <w:instrText xml:space="preserve"> PAGEREF _Toc84776709 \h </w:instrText>
+              <w:instrText xml:space="preserve"> PAGEREF _Toc91680753 \h </w:instrText>
             </w:r>
             <w:r>
               <w:rPr>
@@ -929,7 +937,7 @@
               <w:szCs w:val="22"/>
             </w:rPr>
           </w:pPr>
-          <w:hyperlink w:anchor="_Toc84776710" w:history="1">
+          <w:hyperlink w:anchor="_Toc91680754" w:history="1">
             <w:r>
               <w:rPr>
                 <w:rStyle w:val="Hyperlink"/>
@@ -956,7 +964,7 @@
                 <w:noProof/>
                 <w:webHidden/>
               </w:rPr>
-              <w:instrText xml:space="preserve"> PAGEREF _Toc84776710 \h </w:instrText>
+              <w:instrText xml:space="preserve"> PAGEREF _Toc91680754 \h </w:instrText>
             </w:r>
             <w:r>
               <w:rPr>
@@ -999,7 +1007,7 @@
               <w:szCs w:val="22"/>
             </w:rPr>
           </w:pPr>
-          <w:hyperlink w:anchor="_Toc84776711" w:history="1">
+          <w:hyperlink w:anchor="_Toc91680755" w:history="1">
             <w:r>
               <w:rPr>
                 <w:rStyle w:val="Hyperlink"/>
@@ -1026,7 +1034,7 @@
                 <w:noProof/>
                 <w:webHidden/>
               </w:rPr>
-              <w:instrText xml:space="preserve"> PAGEREF _Toc84776711 \h </w:instrText>
+              <w:instrText xml:space="preserve"> PAGEREF _Toc91680755 \h </w:instrText>
             </w:r>
             <w:r>
               <w:rPr>
@@ -1069,7 +1077,7 @@
               <w:szCs w:val="22"/>
             </w:rPr>
           </w:pPr>
-          <w:hyperlink w:anchor="_Toc84776712" w:history="1">
+          <w:hyperlink w:anchor="_Toc91680756" w:history="1">
             <w:r>
               <w:rPr>
                 <w:rStyle w:val="Hyperlink"/>
@@ -1096,7 +1104,7 @@
                 <w:noProof/>
                 <w:webHidden/>
               </w:rPr>
-              <w:instrText xml:space="preserve"> PAGEREF _Toc84776712 \h </w:instrText>
+              <w:instrText xml:space="preserve"> PAGEREF _Toc91680756 \h </w:instrText>
             </w:r>
             <w:r>
               <w:rPr>
@@ -1139,7 +1147,7 @@
               <w:szCs w:val="22"/>
             </w:rPr>
           </w:pPr>
-          <w:hyperlink w:anchor="_Toc84776713" w:history="1">
+          <w:hyperlink w:anchor="_Toc91680757" w:history="1">
             <w:r>
               <w:rPr>
                 <w:rStyle w:val="Hyperlink"/>
@@ -1166,7 +1174,7 @@
                 <w:noProof/>
                 <w:webHidden/>
               </w:rPr>
-              <w:instrText xml:space="preserve"> PAGEREF _Toc84776713 \h </w:instrText>
+              <w:instrText xml:space="preserve"> PAGEREF _Toc91680757 \h </w:instrText>
             </w:r>
             <w:r>
               <w:rPr>
@@ -1209,7 +1217,7 @@
               <w:szCs w:val="22"/>
             </w:rPr>
           </w:pPr>
-          <w:hyperlink w:anchor="_Toc84776714" w:history="1">
+          <w:hyperlink w:anchor="_Toc91680758" w:history="1">
             <w:r>
               <w:rPr>
                 <w:rStyle w:val="Hyperlink"/>
@@ -1236,7 +1244,7 @@
                 <w:noProof/>
                 <w:webHidden/>
               </w:rPr>
-              <w:instrText xml:space="preserve"> PAGEREF _Toc84776714 \h </w:instrText>
+              <w:instrText xml:space="preserve"> PAGEREF _Toc91680758 \h </w:instrText>
             </w:r>
             <w:r>
               <w:rPr>
@@ -1279,7 +1287,7 @@
               <w:szCs w:val="22"/>
             </w:rPr>
           </w:pPr>
-          <w:hyperlink w:anchor="_Toc84776715" w:history="1">
+          <w:hyperlink w:anchor="_Toc91680759" w:history="1">
             <w:r>
               <w:rPr>
                 <w:rStyle w:val="Hyperlink"/>
@@ -1306,7 +1314,7 @@
                 <w:noProof/>
                 <w:webHidden/>
               </w:rPr>
-              <w:instrText xml:space="preserve"> PAGEREF _Toc84776715 \h </w:instrText>
+              <w:instrText xml:space="preserve"> PAGEREF _Toc91680759 \h </w:instrText>
             </w:r>
             <w:r>
               <w:rPr>
@@ -1349,7 +1357,7 @@
               <w:szCs w:val="22"/>
             </w:rPr>
           </w:pPr>
-          <w:hyperlink w:anchor="_Toc84776716" w:history="1">
+          <w:hyperlink w:anchor="_Toc91680760" w:history="1">
             <w:r>
               <w:rPr>
                 <w:rStyle w:val="Hyperlink"/>
@@ -1376,7 +1384,7 @@
                 <w:noProof/>
                 <w:webHidden/>
               </w:rPr>
-              <w:instrText xml:space="preserve"> PAGEREF _Toc84776716 \h </w:instrText>
+              <w:instrText xml:space="preserve"> PAGEREF _Toc91680760 \h </w:instrText>
             </w:r>
             <w:r>
               <w:rPr>
@@ -1419,7 +1427,7 @@
               <w:szCs w:val="22"/>
             </w:rPr>
           </w:pPr>
-          <w:hyperlink w:anchor="_Toc84776717" w:history="1">
+          <w:hyperlink w:anchor="_Toc91680761" w:history="1">
             <w:r>
               <w:rPr>
                 <w:rStyle w:val="Hyperlink"/>
@@ -1446,7 +1454,7 @@
                 <w:noProof/>
                 <w:webHidden/>
               </w:rPr>
-              <w:instrText xml:space="preserve"> PAGEREF _Toc84776717 \h </w:instrText>
+              <w:instrText xml:space="preserve"> PAGEREF _Toc91680761 \h </w:instrText>
             </w:r>
             <w:r>
               <w:rPr>
@@ -1489,7 +1497,7 @@
               <w:szCs w:val="22"/>
             </w:rPr>
           </w:pPr>
-          <w:hyperlink w:anchor="_Toc84776718" w:history="1">
+          <w:hyperlink w:anchor="_Toc91680762" w:history="1">
             <w:r>
               <w:rPr>
                 <w:rStyle w:val="Hyperlink"/>
@@ -1516,7 +1524,7 @@
                 <w:noProof/>
                 <w:webHidden/>
               </w:rPr>
-              <w:instrText xml:space="preserve"> PAGEREF _Toc84776718 \h </w:instrText>
+              <w:instrText xml:space="preserve"> PAGEREF _Toc91680762 \h </w:instrText>
             </w:r>
             <w:r>
               <w:rPr>
@@ -1559,7 +1567,7 @@
               <w:szCs w:val="22"/>
             </w:rPr>
           </w:pPr>
-          <w:hyperlink w:anchor="_Toc84776719" w:history="1">
+          <w:hyperlink w:anchor="_Toc91680763" w:history="1">
             <w:r>
               <w:rPr>
                 <w:rStyle w:val="Hyperlink"/>
@@ -1586,7 +1594,7 @@
                 <w:noProof/>
                 <w:webHidden/>
               </w:rPr>
-              <w:instrText xml:space="preserve"> PAGEREF _Toc84776719 \h </w:instrText>
+              <w:instrText xml:space="preserve"> PAGEREF _Toc91680763 \h </w:instrText>
             </w:r>
             <w:r>
               <w:rPr>
@@ -1629,7 +1637,7 @@
               <w:szCs w:val="22"/>
             </w:rPr>
           </w:pPr>
-          <w:hyperlink w:anchor="_Toc84776720" w:history="1">
+          <w:hyperlink w:anchor="_Toc91680764" w:history="1">
             <w:r>
               <w:rPr>
                 <w:rStyle w:val="Hyperlink"/>
@@ -1656,7 +1664,7 @@
                 <w:noProof/>
                 <w:webHidden/>
               </w:rPr>
-              <w:instrText xml:space="preserve"> PAGEREF _Toc84776720 \h </w:instrText>
+              <w:instrText xml:space="preserve"> PAGEREF _Toc91680764 \h </w:instrText>
             </w:r>
             <w:r>
               <w:rPr>
@@ -1699,7 +1707,7 @@
               <w:szCs w:val="22"/>
             </w:rPr>
           </w:pPr>
-          <w:hyperlink w:anchor="_Toc84776721" w:history="1">
+          <w:hyperlink w:anchor="_Toc91680765" w:history="1">
             <w:r>
               <w:rPr>
                 <w:rStyle w:val="Hyperlink"/>
@@ -1726,7 +1734,7 @@
                 <w:noProof/>
                 <w:webHidden/>
               </w:rPr>
-              <w:instrText xml:space="preserve"> PAGEREF _Toc84776721 \h </w:instrText>
+              <w:instrText xml:space="preserve"> PAGEREF _Toc91680765 \h </w:instrText>
             </w:r>
             <w:r>
               <w:rPr>
@@ -1769,7 +1777,7 @@
               <w:szCs w:val="22"/>
             </w:rPr>
           </w:pPr>
-          <w:hyperlink w:anchor="_Toc84776722" w:history="1">
+          <w:hyperlink w:anchor="_Toc91680766" w:history="1">
             <w:r>
               <w:rPr>
                 <w:rStyle w:val="Hyperlink"/>
@@ -1796,7 +1804,7 @@
                 <w:noProof/>
                 <w:webHidden/>
               </w:rPr>
-              <w:instrText xml:space="preserve"> PAGEREF _Toc84776722 \h </w:instrText>
+              <w:instrText xml:space="preserve"> PAGEREF _Toc91680766 \h </w:instrText>
             </w:r>
             <w:r>
               <w:rPr>
@@ -1839,7 +1847,7 @@
               <w:szCs w:val="22"/>
             </w:rPr>
           </w:pPr>
-          <w:hyperlink w:anchor="_Toc84776723" w:history="1">
+          <w:hyperlink w:anchor="_Toc91680767" w:history="1">
             <w:r>
               <w:rPr>
                 <w:rStyle w:val="Hyperlink"/>
@@ -1866,7 +1874,7 @@
                 <w:noProof/>
                 <w:webHidden/>
               </w:rPr>
-              <w:instrText xml:space="preserve"> PAGEREF _Toc84776723 \h </w:instrText>
+              <w:instrText xml:space="preserve"> PAGEREF _Toc91680767 \h </w:instrText>
             </w:r>
             <w:r>
               <w:rPr>
@@ -1909,7 +1917,7 @@
               <w:szCs w:val="22"/>
             </w:rPr>
           </w:pPr>
-          <w:hyperlink w:anchor="_Toc84776724" w:history="1">
+          <w:hyperlink w:anchor="_Toc91680768" w:history="1">
             <w:r>
               <w:rPr>
                 <w:rStyle w:val="Hyperlink"/>
@@ -1936,7 +1944,7 @@
                 <w:noProof/>
                 <w:webHidden/>
               </w:rPr>
-              <w:instrText xml:space="preserve"> PAGEREF _Toc84776724 \h </w:instrText>
+              <w:instrText xml:space="preserve"> PAGEREF _Toc91680768 \h </w:instrText>
             </w:r>
             <w:r>
               <w:rPr>
@@ -1979,7 +1987,7 @@
               <w:szCs w:val="22"/>
             </w:rPr>
           </w:pPr>
-          <w:hyperlink w:anchor="_Toc84776725" w:history="1">
+          <w:hyperlink w:anchor="_Toc91680769" w:history="1">
             <w:r>
               <w:rPr>
                 <w:rStyle w:val="Hyperlink"/>
@@ -2006,7 +2014,7 @@
                 <w:noProof/>
                 <w:webHidden/>
               </w:rPr>
-              <w:instrText xml:space="preserve"> PAGEREF _Toc84776725 \h </w:instrText>
+              <w:instrText xml:space="preserve"> PAGEREF _Toc91680769 \h </w:instrText>
             </w:r>
             <w:r>
               <w:rPr>
@@ -2026,7 +2034,7 @@
                 <w:noProof/>
                 <w:webHidden/>
               </w:rPr>
-              <w:t>21</w:t>
+              <w:t>22</w:t>
             </w:r>
             <w:r>
               <w:rPr>
@@ -2049,7 +2057,7 @@
               <w:szCs w:val="22"/>
             </w:rPr>
           </w:pPr>
-          <w:hyperlink w:anchor="_Toc84776726" w:history="1">
+          <w:hyperlink w:anchor="_Toc91680770" w:history="1">
             <w:r>
               <w:rPr>
                 <w:rStyle w:val="Hyperlink"/>
@@ -2076,7 +2084,7 @@
                 <w:noProof/>
                 <w:webHidden/>
               </w:rPr>
-              <w:instrText xml:space="preserve"> PAGEREF _Toc84776726 \h </w:instrText>
+              <w:instrText xml:space="preserve"> PAGEREF _Toc91680770 \h </w:instrText>
             </w:r>
             <w:r>
               <w:rPr>
@@ -2096,7 +2104,7 @@
                 <w:noProof/>
                 <w:webHidden/>
               </w:rPr>
-              <w:t>21</w:t>
+              <w:t>22</w:t>
             </w:r>
             <w:r>
               <w:rPr>
@@ -2119,7 +2127,7 @@
               <w:szCs w:val="22"/>
             </w:rPr>
           </w:pPr>
-          <w:hyperlink w:anchor="_Toc84776727" w:history="1">
+          <w:hyperlink w:anchor="_Toc91680771" w:history="1">
             <w:r>
               <w:rPr>
                 <w:rStyle w:val="Hyperlink"/>
@@ -2146,7 +2154,7 @@
                 <w:noProof/>
                 <w:webHidden/>
               </w:rPr>
-              <w:instrText xml:space="preserve"> PAGEREF _Toc84776727 \h </w:instrText>
+              <w:instrText xml:space="preserve"> PAGEREF _Toc91680771 \h </w:instrText>
             </w:r>
             <w:r>
               <w:rPr>
@@ -2166,7 +2174,7 @@
                 <w:noProof/>
                 <w:webHidden/>
               </w:rPr>
-              <w:t>22</w:t>
+              <w:t>23</w:t>
             </w:r>
             <w:r>
               <w:rPr>
@@ -2189,7 +2197,7 @@
               <w:szCs w:val="22"/>
             </w:rPr>
           </w:pPr>
-          <w:hyperlink w:anchor="_Toc84776728" w:history="1">
+          <w:hyperlink w:anchor="_Toc91680772" w:history="1">
             <w:r>
               <w:rPr>
                 <w:rStyle w:val="Hyperlink"/>
@@ -2216,7 +2224,7 @@
                 <w:noProof/>
                 <w:webHidden/>
               </w:rPr>
-              <w:instrText xml:space="preserve"> PAGEREF _Toc84776728 \h </w:instrText>
+              <w:instrText xml:space="preserve"> PAGEREF _Toc91680772 \h </w:instrText>
             </w:r>
             <w:r>
               <w:rPr>
@@ -2236,7 +2244,7 @@
                 <w:noProof/>
                 <w:webHidden/>
               </w:rPr>
-              <w:t>23</w:t>
+              <w:t>24</w:t>
             </w:r>
             <w:r>
               <w:rPr>
@@ -2259,7 +2267,7 @@
               <w:szCs w:val="22"/>
             </w:rPr>
           </w:pPr>
-          <w:hyperlink w:anchor="_Toc84776729" w:history="1">
+          <w:hyperlink w:anchor="_Toc91680773" w:history="1">
             <w:r>
               <w:rPr>
                 <w:rStyle w:val="Hyperlink"/>
@@ -2286,7 +2294,7 @@
                 <w:noProof/>
                 <w:webHidden/>
               </w:rPr>
-              <w:instrText xml:space="preserve"> PAGEREF _Toc84776729 \h </w:instrText>
+              <w:instrText xml:space="preserve"> PAGEREF _Toc91680773 \h </w:instrText>
             </w:r>
             <w:r>
               <w:rPr>
@@ -2306,7 +2314,7 @@
                 <w:noProof/>
                 <w:webHidden/>
               </w:rPr>
-              <w:t>23</w:t>
+              <w:t>24</w:t>
             </w:r>
             <w:r>
               <w:rPr>
@@ -2329,7 +2337,7 @@
               <w:szCs w:val="22"/>
             </w:rPr>
           </w:pPr>
-          <w:hyperlink w:anchor="_Toc84776730" w:history="1">
+          <w:hyperlink w:anchor="_Toc91680774" w:history="1">
             <w:r>
               <w:rPr>
                 <w:rStyle w:val="Hyperlink"/>
@@ -2356,7 +2364,7 @@
                 <w:noProof/>
                 <w:webHidden/>
               </w:rPr>
-              <w:instrText xml:space="preserve"> PAGEREF _Toc84776730 \h </w:instrText>
+              <w:instrText xml:space="preserve"> PAGEREF _Toc91680774 \h </w:instrText>
             </w:r>
             <w:r>
               <w:rPr>
@@ -2376,7 +2384,7 @@
                 <w:noProof/>
                 <w:webHidden/>
               </w:rPr>
-              <w:t>24</w:t>
+              <w:t>25</w:t>
             </w:r>
             <w:r>
               <w:rPr>
@@ -2399,7 +2407,7 @@
               <w:szCs w:val="22"/>
             </w:rPr>
           </w:pPr>
-          <w:hyperlink w:anchor="_Toc84776731" w:history="1">
+          <w:hyperlink w:anchor="_Toc91680775" w:history="1">
             <w:r>
               <w:rPr>
                 <w:rStyle w:val="Hyperlink"/>
@@ -2426,7 +2434,7 @@
                 <w:noProof/>
                 <w:webHidden/>
               </w:rPr>
-              <w:instrText xml:space="preserve"> PAGEREF _Toc84776731 \h </w:instrText>
+              <w:instrText xml:space="preserve"> PAGEREF _Toc91680775 \h </w:instrText>
             </w:r>
             <w:r>
               <w:rPr>
@@ -2446,7 +2454,7 @@
                 <w:noProof/>
                 <w:webHidden/>
               </w:rPr>
-              <w:t>26</w:t>
+              <w:t>27</w:t>
             </w:r>
             <w:r>
               <w:rPr>
@@ -2469,7 +2477,7 @@
               <w:szCs w:val="22"/>
             </w:rPr>
           </w:pPr>
-          <w:hyperlink w:anchor="_Toc84776732" w:history="1">
+          <w:hyperlink w:anchor="_Toc91680776" w:history="1">
             <w:r>
               <w:rPr>
                 <w:rStyle w:val="Hyperlink"/>
@@ -2496,7 +2504,7 @@
                 <w:noProof/>
                 <w:webHidden/>
               </w:rPr>
-              <w:instrText xml:space="preserve"> PAGEREF _Toc84776732 \h </w:instrText>
+              <w:instrText xml:space="preserve"> PAGEREF _Toc91680776 \h </w:instrText>
             </w:r>
             <w:r>
               <w:rPr>
@@ -2516,7 +2524,7 @@
                 <w:noProof/>
                 <w:webHidden/>
               </w:rPr>
-              <w:t>27</w:t>
+              <w:t>28</w:t>
             </w:r>
             <w:r>
               <w:rPr>
@@ -2539,7 +2547,7 @@
               <w:szCs w:val="22"/>
             </w:rPr>
           </w:pPr>
-          <w:hyperlink w:anchor="_Toc84776733" w:history="1">
+          <w:hyperlink w:anchor="_Toc91680777" w:history="1">
             <w:r>
               <w:rPr>
                 <w:rStyle w:val="Hyperlink"/>
@@ -2566,7 +2574,7 @@
                 <w:noProof/>
                 <w:webHidden/>
               </w:rPr>
-              <w:instrText xml:space="preserve"> PAGEREF _Toc84776733 \h </w:instrText>
+              <w:instrText xml:space="preserve"> PAGEREF _Toc91680777 \h </w:instrText>
             </w:r>
             <w:r>
               <w:rPr>
@@ -2586,7 +2594,7 @@
                 <w:noProof/>
                 <w:webHidden/>
               </w:rPr>
-              <w:t>29</w:t>
+              <w:t>30</w:t>
             </w:r>
             <w:r>
               <w:rPr>
@@ -2609,7 +2617,7 @@
               <w:szCs w:val="22"/>
             </w:rPr>
           </w:pPr>
-          <w:hyperlink w:anchor="_Toc84776734" w:history="1">
+          <w:hyperlink w:anchor="_Toc91680778" w:history="1">
             <w:r>
               <w:rPr>
                 <w:rStyle w:val="Hyperlink"/>
@@ -2636,7 +2644,7 @@
                 <w:noProof/>
                 <w:webHidden/>
               </w:rPr>
-              <w:instrText xml:space="preserve"> PAGEREF _Toc84776734 \h </w:instrText>
+              <w:instrText xml:space="preserve"> PAGEREF _Toc91680778 \h </w:instrText>
             </w:r>
             <w:r>
               <w:rPr>
@@ -2656,7 +2664,7 @@
                 <w:noProof/>
                 <w:webHidden/>
               </w:rPr>
-              <w:t>32</w:t>
+              <w:t>33</w:t>
             </w:r>
             <w:r>
               <w:rPr>
@@ -2774,7 +2782,7 @@
         <w:pStyle w:val="Heading1"/>
       </w:pPr>
       <w:bookmarkStart w:id="2" w:name="_Ref53719528"/>
-      <w:bookmarkStart w:id="3" w:name="_Toc84776709"/>
+      <w:bookmarkStart w:id="3" w:name="_Toc91680753"/>
       <w:r>
         <w:rPr>
           <w:noProof/>
@@ -2877,7 +2885,7 @@
                 </v:handles>
                 <o:callout v:ext="edit" type="oneSegment" on="t"/>
               </v:shapetype>
-              <v:shape id="Callout: Line 53" o:spid="_x0000_s1026" type="#_x0000_t47" style="position:absolute;left:0;text-align:left;margin-left:-7.5pt;margin-top:44.65pt;width:18pt;height:18pt;z-index:251705344;visibility:visible;mso-wrap-style:square;mso-width-percent:0;mso-height-percent:0;mso-wrap-distance-left:9pt;mso-wrap-distance-top:0;mso-wrap-distance-right:9pt;mso-wrap-distance-bottom:0;mso-position-horizontal:absolute;mso-position-horizontal-relative:text;mso-position-vertical:absolute;mso-position-vertical-relative:text;mso-width-percent:0;mso-height-percent:0;mso-width-relative:margin;mso-height-relative:margin;v-text-anchor:middle" o:gfxdata="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" adj="34470,18900,27000,11700" fillcolor="white [3201]" strokecolor="black [3200]" strokeweight="1pt">
+              <v:shape id="Callout: Line 53" o:spid="_x0000_s1026" type="#_x0000_t47" style="position:absolute;left:0;text-align:left;margin-left:-7.5pt;margin-top:44.65pt;width:18pt;height:18pt;z-index:251705344;visibility:visible;mso-wrap-style:square;mso-width-percent:0;mso-height-percent:0;mso-wrap-distance-left:9pt;mso-wrap-distance-top:0;mso-wrap-distance-right:9pt;mso-wrap-distance-bottom:0;mso-position-horizontal:absolute;mso-position-horizontal-relative:text;mso-position-vertical:absolute;mso-position-vertical-relative:text;mso-width-percent:0;mso-height-percent:0;mso-width-relative:margin;mso-height-relative:margin;v-text-anchor:middle" o:gfxdata="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" adj="34470,18900,27000,11700" fillcolor="white [3201]" strokecolor="black [3200]" strokeweight="1pt">
                 <v:textbox>
                   <w:txbxContent>
                     <w:p>
@@ -2995,7 +3003,7 @@
           </mc:Choice>
           <mc:Fallback>
             <w:pict>
-              <v:shape w14:anchorId="72B2C137" id="Callout: Line 59" o:spid="_x0000_s1027" type="#_x0000_t47" style="position:absolute;left:0;text-align:left;margin-left:256.75pt;margin-top:115.6pt;width:18pt;height:18pt;z-index:251713536;visibility:visible;mso-wrap-style:square;mso-width-percent:0;mso-height-percent:0;mso-wrap-distance-left:9pt;mso-wrap-distance-top:0;mso-wrap-distance-right:9pt;mso-wrap-distance-bottom:0;mso-position-horizontal:absolute;mso-position-horizontal-relative:margin;mso-position-vertical:absolute;mso-position-vertical-relative:text;mso-width-percent:0;mso-height-percent:0;mso-width-relative:margin;mso-height-relative:margin;v-text-anchor:middle" o:gfxdata="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" adj="-17091,21919,-4123,11700" fillcolor="white [3201]" strokecolor="black [3200]" strokeweight="1pt">
+              <v:shape w14:anchorId="72B2C137" id="Callout: Line 59" o:spid="_x0000_s1027" type="#_x0000_t47" style="position:absolute;left:0;text-align:left;margin-left:256.75pt;margin-top:115.6pt;width:18pt;height:18pt;z-index:251713536;visibility:visible;mso-wrap-style:square;mso-width-percent:0;mso-height-percent:0;mso-wrap-distance-left:9pt;mso-wrap-distance-top:0;mso-wrap-distance-right:9pt;mso-wrap-distance-bottom:0;mso-position-horizontal:absolute;mso-position-horizontal-relative:margin;mso-position-vertical:absolute;mso-position-vertical-relative:text;mso-width-percent:0;mso-height-percent:0;mso-width-relative:margin;mso-height-relative:margin;v-text-anchor:middle" o:gfxdata="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" adj="-17091,21919,-4123,11700" fillcolor="white [3201]" strokecolor="black [3200]" strokeweight="1pt">
                 <v:textbox>
                   <w:txbxContent>
                     <w:p>
@@ -3103,7 +3111,7 @@
           </mc:Choice>
           <mc:Fallback>
             <w:pict>
-              <v:shape w14:anchorId="192FF82B" id="Callout: Line 58" o:spid="_x0000_s1028" type="#_x0000_t47" style="position:absolute;left:0;text-align:left;margin-left:151.95pt;margin-top:126.05pt;width:18pt;height:18pt;z-index:251711488;visibility:visible;mso-wrap-style:square;mso-width-percent:0;mso-height-percent:0;mso-wrap-distance-left:9pt;mso-wrap-distance-top:0;mso-wrap-distance-right:9pt;mso-wrap-distance-bottom:0;mso-position-horizontal:absolute;mso-position-horizontal-relative:text;mso-position-vertical:absolute;mso-position-vertical-relative:text;mso-width-percent:0;mso-height-percent:0;mso-width-relative:margin;mso-height-relative:margin;v-text-anchor:middle" o:gfxdata="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" adj="561,37945,7258,24707" fillcolor="white [3201]" strokecolor="black [3200]" strokeweight="1pt">
+              <v:shape w14:anchorId="192FF82B" id="Callout: Line 58" o:spid="_x0000_s1028" type="#_x0000_t47" style="position:absolute;left:0;text-align:left;margin-left:151.95pt;margin-top:126.05pt;width:18pt;height:18pt;z-index:251711488;visibility:visible;mso-wrap-style:square;mso-width-percent:0;mso-height-percent:0;mso-wrap-distance-left:9pt;mso-wrap-distance-top:0;mso-wrap-distance-right:9pt;mso-wrap-distance-bottom:0;mso-position-horizontal:absolute;mso-position-horizontal-relative:text;mso-position-vertical:absolute;mso-position-vertical-relative:text;mso-width-percent:0;mso-height-percent:0;mso-width-relative:margin;mso-height-relative:margin;v-text-anchor:middle" o:gfxdata="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" adj="561,37945,7258,24707" fillcolor="white [3201]" strokecolor="black [3200]" strokeweight="1pt">
                 <v:textbox>
                   <w:txbxContent>
                     <w:p>
@@ -3210,7 +3218,7 @@
           </mc:Choice>
           <mc:Fallback>
             <w:pict>
-              <v:shape w14:anchorId="2F47813D" id="Callout: Line 56" o:spid="_x0000_s1029" type="#_x0000_t47" style="position:absolute;left:0;text-align:left;margin-left:-1.35pt;margin-top:110.4pt;width:18pt;height:18pt;z-index:251709440;visibility:visible;mso-wrap-style:square;mso-width-percent:0;mso-height-percent:0;mso-wrap-distance-left:9pt;mso-wrap-distance-top:0;mso-wrap-distance-right:9pt;mso-wrap-distance-bottom:0;mso-position-horizontal:absolute;mso-position-horizontal-relative:text;mso-position-vertical:absolute;mso-position-vertical-relative:text;mso-width-percent:0;mso-height-percent:0;mso-width-relative:margin;mso-height-relative:margin;v-text-anchor:middle" o:gfxdata="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" adj="34470,18900,27000,11700" fillcolor="white [3201]" strokecolor="black [3200]" strokeweight="1pt">
+              <v:shape w14:anchorId="2F47813D" id="Callout: Line 56" o:spid="_x0000_s1029" type="#_x0000_t47" style="position:absolute;left:0;text-align:left;margin-left:-1.35pt;margin-top:110.4pt;width:18pt;height:18pt;z-index:251709440;visibility:visible;mso-wrap-style:square;mso-width-percent:0;mso-height-percent:0;mso-wrap-distance-left:9pt;mso-wrap-distance-top:0;mso-wrap-distance-right:9pt;mso-wrap-distance-bottom:0;mso-position-horizontal:absolute;mso-position-horizontal-relative:text;mso-position-vertical:absolute;mso-position-vertical-relative:text;mso-width-percent:0;mso-height-percent:0;mso-width-relative:margin;mso-height-relative:margin;v-text-anchor:middle" o:gfxdata="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" adj="34470,18900,27000,11700" fillcolor="white [3201]" strokecolor="black [3200]" strokeweight="1pt">
                 <v:textbox>
                   <w:txbxContent>
                     <w:p>
@@ -3317,7 +3325,7 @@
           </mc:Choice>
           <mc:Fallback>
             <w:pict>
-              <v:shape w14:anchorId="636EBAF6" id="Callout: Line 54" o:spid="_x0000_s1030" type="#_x0000_t47" style="position:absolute;left:0;text-align:left;margin-left:0;margin-top:.25pt;width:18pt;height:18pt;z-index:251707392;visibility:visible;mso-wrap-style:square;mso-width-percent:0;mso-height-percent:0;mso-wrap-distance-left:9pt;mso-wrap-distance-top:0;mso-wrap-distance-right:9pt;mso-wrap-distance-bottom:0;mso-position-horizontal:center;mso-position-horizontal-relative:margin;mso-position-vertical:absolute;mso-position-vertical-relative:text;mso-width-percent:0;mso-height-percent:0;mso-width-relative:margin;mso-height-relative:margin;v-text-anchor:middle" o:gfxdata="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" adj="34470,18900,27000,11700" fillcolor="white [3201]" strokecolor="black [3200]" strokeweight="1pt">
+              <v:shape w14:anchorId="636EBAF6" id="Callout: Line 54" o:spid="_x0000_s1030" type="#_x0000_t47" style="position:absolute;left:0;text-align:left;margin-left:0;margin-top:.25pt;width:18pt;height:18pt;z-index:251707392;visibility:visible;mso-wrap-style:square;mso-width-percent:0;mso-height-percent:0;mso-wrap-distance-left:9pt;mso-wrap-distance-top:0;mso-wrap-distance-right:9pt;mso-wrap-distance-bottom:0;mso-position-horizontal:center;mso-position-horizontal-relative:margin;mso-position-vertical:absolute;mso-position-vertical-relative:text;mso-width-percent:0;mso-height-percent:0;mso-width-relative:margin;mso-height-relative:margin;v-text-anchor:middle" o:gfxdata="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" adj="34470,18900,27000,11700" fillcolor="white [3201]" strokecolor="black [3200]" strokeweight="1pt">
                 <v:textbox>
                   <w:txbxContent>
                     <w:p>
@@ -3394,14 +3402,27 @@
       <w:r>
         <w:t xml:space="preserve">Figure </w:t>
       </w:r>
-      <w:fldSimple w:instr=" SEQ Figure \* ARABIC ">
-        <w:r>
-          <w:rPr>
-            <w:noProof/>
-          </w:rPr>
-          <w:t>1</w:t>
-        </w:r>
-      </w:fldSimple>
+      <w:r>
+        <w:fldChar w:fldCharType="begin"/>
+      </w:r>
+      <w:r>
+        <w:instrText xml:space="preserve"> SEQ Figure \* ARABIC </w:instrText>
+      </w:r>
+      <w:r>
+        <w:fldChar w:fldCharType="separate"/>
+      </w:r>
+      <w:r>
+        <w:rPr>
+          <w:noProof/>
+        </w:rPr>
+        <w:t>1</w:t>
+      </w:r>
+      <w:r>
+        <w:rPr>
+          <w:noProof/>
+        </w:rPr>
+        <w:fldChar w:fldCharType="end"/>
+      </w:r>
       <w:r>
         <w:t xml:space="preserve"> - Box Contents</w:t>
       </w:r>
@@ -3482,7 +3503,7 @@
       <w:pPr>
         <w:pStyle w:val="Heading1"/>
       </w:pPr>
-      <w:bookmarkStart w:id="4" w:name="_Toc84776710"/>
+      <w:bookmarkStart w:id="4" w:name="_Toc91680754"/>
       <w:r>
         <w:lastRenderedPageBreak/>
         <w:t>Initial</w:t>
@@ -3677,7 +3698,7 @@
       <w:pPr>
         <w:pStyle w:val="Heading2"/>
       </w:pPr>
-      <w:bookmarkStart w:id="5" w:name="_Toc84776711"/>
+      <w:bookmarkStart w:id="5" w:name="_Toc91680755"/>
       <w:r>
         <w:lastRenderedPageBreak/>
         <w:t xml:space="preserve">First </w:t>
@@ -3841,7 +3862,7 @@
       <w:pPr>
         <w:pStyle w:val="Heading2"/>
       </w:pPr>
-      <w:bookmarkStart w:id="6" w:name="_Toc84776712"/>
+      <w:bookmarkStart w:id="6" w:name="_Toc91680756"/>
       <w:r>
         <w:lastRenderedPageBreak/>
         <w:t>Configuring Wireless</w:t>
@@ -3858,12 +3879,14 @@
       <w:r>
         <w:t xml:space="preserve"> credentials in the </w:t>
       </w:r>
+      <w:proofErr w:type="spellStart"/>
       <w:r>
         <w:rPr>
           <w:rStyle w:val="CodeChar"/>
         </w:rPr>
         <w:t>config.json</w:t>
       </w:r>
+      <w:proofErr w:type="spellEnd"/>
       <w:r>
         <w:t xml:space="preserve"> file. This file is located on the SD card and can be edited in any text editor. See “</w:t>
       </w:r>
@@ -3885,6 +3908,8 @@
       <w:r>
         <w:t xml:space="preserve">” for more information on editing </w:t>
       </w:r>
+      <w:proofErr w:type="spellStart"/>
+      <w:proofErr w:type="gramStart"/>
       <w:r>
         <w:rPr>
           <w:rStyle w:val="CodeChar"/>
@@ -3893,6 +3918,8 @@
         </w:rPr>
         <w:t>config.json</w:t>
       </w:r>
+      <w:proofErr w:type="spellEnd"/>
+      <w:proofErr w:type="gramEnd"/>
       <w:r>
         <w:t>.</w:t>
       </w:r>
@@ -3921,7 +3948,15 @@
       </w:r>
       <w:r>
         <w:br/>
-        <w:t xml:space="preserve">  "wifi_ssid": </w:t>
+        <w:t xml:space="preserve">  "</w:t>
+      </w:r>
+      <w:proofErr w:type="spellStart"/>
+      <w:r>
+        <w:t>wifi_ssid</w:t>
+      </w:r>
+      <w:proofErr w:type="spellEnd"/>
+      <w:r>
+        <w:t xml:space="preserve">": </w:t>
       </w:r>
       <w:r>
         <w:t>"</w:t>
@@ -3940,7 +3975,15 @@
       </w:r>
       <w:r>
         <w:br/>
-        <w:t xml:space="preserve">  "wifi_key": "</w:t>
+        <w:t xml:space="preserve">  "</w:t>
+      </w:r>
+      <w:proofErr w:type="spellStart"/>
+      <w:r>
+        <w:t>wifi_key</w:t>
+      </w:r>
+      <w:proofErr w:type="spellEnd"/>
+      <w:r>
+        <w:t>": "</w:t>
       </w:r>
       <w:r>
         <w:rPr>
@@ -3974,14 +4017,24 @@
       <w:r>
         <w:t>Once Wireless is configured, you can view network status and enable/disable Wi-Fi from the “</w:t>
       </w:r>
+      <w:proofErr w:type="spellStart"/>
       <w:r>
         <w:t>WiFi</w:t>
       </w:r>
+      <w:proofErr w:type="spellEnd"/>
       <w:r>
         <w:t xml:space="preserve"> Settings” menu.</w:t>
       </w:r>
       <w:r>
-        <w:t xml:space="preserve"> To view your device’s IP address, select “WiFi Settings &gt; Connection Status”</w:t>
+        <w:t xml:space="preserve"> To view your device’s IP address, select “</w:t>
+      </w:r>
+      <w:proofErr w:type="spellStart"/>
+      <w:r>
+        <w:t>WiFi</w:t>
+      </w:r>
+      <w:proofErr w:type="spellEnd"/>
+      <w:r>
+        <w:t xml:space="preserve"> Settings &gt; Connection Status”</w:t>
       </w:r>
       <w:r>
         <w:br w:type="page"/>
@@ -3991,7 +4044,7 @@
       <w:pPr>
         <w:pStyle w:val="Heading1"/>
       </w:pPr>
-      <w:bookmarkStart w:id="7" w:name="_Toc84776713"/>
+      <w:bookmarkStart w:id="7" w:name="_Toc91680757"/>
       <w:r>
         <w:lastRenderedPageBreak/>
         <w:t>Hardware Features</w:t>
@@ -4334,7 +4387,7 @@
       <w:pPr>
         <w:pStyle w:val="Heading1"/>
       </w:pPr>
-      <w:bookmarkStart w:id="8" w:name="_Toc84776714"/>
+      <w:bookmarkStart w:id="8" w:name="_Toc91680758"/>
       <w:r>
         <w:rPr>
           <w:noProof/>
@@ -4423,7 +4476,7 @@
           </mc:Choice>
           <mc:Fallback>
             <w:pict>
-              <v:shape w14:anchorId="2E3851D2" id="Text Box 8" o:spid="_x0000_s1031" type="#_x0000_t47" style="position:absolute;left:0;text-align:left;margin-left:50.6pt;margin-top:44.4pt;width:10.25pt;height:10.25pt;z-index:251663360;visibility:visible;mso-wrap-style:square;mso-width-percent:0;mso-height-percent:0;mso-wrap-distance-left:9pt;mso-wrap-distance-top:0;mso-wrap-distance-right:9pt;mso-wrap-distance-bottom:0;mso-position-horizontal:absolute;mso-position-horizontal-relative:left-margin-area;mso-position-vertical:absolute;mso-position-vertical-relative:text;mso-width-percent:0;mso-height-percent:0;mso-width-relative:margin;mso-height-relative:margin;v-text-anchor:top" o:gfxdata="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" adj="44825,18520,24572,10914" fillcolor="white [3201]" strokecolor="black [3213]" strokeweight=".5pt">
+              <v:shape w14:anchorId="2E3851D2" id="Text Box 8" o:spid="_x0000_s1031" type="#_x0000_t47" style="position:absolute;left:0;text-align:left;margin-left:50.6pt;margin-top:44.4pt;width:10.25pt;height:10.25pt;z-index:251663360;visibility:visible;mso-wrap-style:square;mso-width-percent:0;mso-height-percent:0;mso-wrap-distance-left:9pt;mso-wrap-distance-top:0;mso-wrap-distance-right:9pt;mso-wrap-distance-bottom:0;mso-position-horizontal:absolute;mso-position-horizontal-relative:left-margin-area;mso-position-vertical:absolute;mso-position-vertical-relative:text;mso-width-percent:0;mso-height-percent:0;mso-width-relative:margin;mso-height-relative:margin;v-text-anchor:top" o:gfxdata="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" adj="44825,18520,24572,10914" fillcolor="white [3201]" strokecolor="black [3213]" strokeweight=".5pt">
                 <v:stroke endcap="round"/>
                 <o:lock v:ext="edit" aspectratio="t"/>
                 <v:textbox inset="0,0,0,0">
@@ -4547,7 +4600,7 @@
           </mc:Choice>
           <mc:Fallback>
             <w:pict>
-              <v:shape w14:anchorId="6EA8741A" id="Text Box 23" o:spid="_x0000_s1032" type="#_x0000_t47" style="position:absolute;left:0;text-align:left;margin-left:52.9pt;margin-top:111.55pt;width:10.25pt;height:10.25pt;z-index:251677696;visibility:visible;mso-wrap-style:square;mso-width-percent:0;mso-height-percent:0;mso-wrap-distance-left:9pt;mso-wrap-distance-top:0;mso-wrap-distance-right:9pt;mso-wrap-distance-bottom:0;mso-position-horizontal:absolute;mso-position-horizontal-relative:left-margin-area;mso-position-vertical:absolute;mso-position-vertical-relative:text;mso-width-percent:0;mso-height-percent:0;mso-width-relative:margin;mso-height-relative:margin;v-text-anchor:top" o:gfxdata="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" adj="38604,11272,25170,12133" fillcolor="white [3201]" strokecolor="black [3213]" strokeweight=".5pt">
+              <v:shape w14:anchorId="6EA8741A" id="Text Box 23" o:spid="_x0000_s1032" type="#_x0000_t47" style="position:absolute;left:0;text-align:left;margin-left:52.9pt;margin-top:111.55pt;width:10.25pt;height:10.25pt;z-index:251677696;visibility:visible;mso-wrap-style:square;mso-width-percent:0;mso-height-percent:0;mso-wrap-distance-left:9pt;mso-wrap-distance-top:0;mso-wrap-distance-right:9pt;mso-wrap-distance-bottom:0;mso-position-horizontal:absolute;mso-position-horizontal-relative:left-margin-area;mso-position-vertical:absolute;mso-position-vertical-relative:text;mso-width-percent:0;mso-height-percent:0;mso-width-relative:margin;mso-height-relative:margin;v-text-anchor:top" o:gfxdata="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" adj="38604,11272,25170,12133" fillcolor="white [3201]" strokecolor="black [3213]" strokeweight=".5pt">
                 <v:stroke endcap="round"/>
                 <o:lock v:ext="edit" aspectratio="t"/>
                 <v:textbox inset="0,0,0,0">
@@ -4661,7 +4714,7 @@
           </mc:Choice>
           <mc:Fallback>
             <w:pict>
-              <v:shape w14:anchorId="2C518E84" id="Text Box 22" o:spid="_x0000_s1033" type="#_x0000_t47" style="position:absolute;left:0;text-align:left;margin-left:52.15pt;margin-top:93.75pt;width:10.25pt;height:10.25pt;z-index:251675648;visibility:visible;mso-wrap-style:square;mso-width-percent:0;mso-height-percent:0;mso-wrap-distance-left:9pt;mso-wrap-distance-top:0;mso-wrap-distance-right:9pt;mso-wrap-distance-bottom:0;mso-position-horizontal:absolute;mso-position-horizontal-relative:left-margin-area;mso-position-vertical:absolute;mso-position-vertical-relative:text;mso-width-percent:0;mso-height-percent:0;mso-width-relative:margin;mso-height-relative:margin;v-text-anchor:top" o:gfxdata="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" adj="40580,10877,25170,11343" fillcolor="white [3201]" strokecolor="black [3213]" strokeweight=".5pt">
+              <v:shape w14:anchorId="2C518E84" id="Text Box 22" o:spid="_x0000_s1033" type="#_x0000_t47" style="position:absolute;left:0;text-align:left;margin-left:52.15pt;margin-top:93.75pt;width:10.25pt;height:10.25pt;z-index:251675648;visibility:visible;mso-wrap-style:square;mso-width-percent:0;mso-height-percent:0;mso-wrap-distance-left:9pt;mso-wrap-distance-top:0;mso-wrap-distance-right:9pt;mso-wrap-distance-bottom:0;mso-position-horizontal:absolute;mso-position-horizontal-relative:left-margin-area;mso-position-vertical:absolute;mso-position-vertical-relative:text;mso-width-percent:0;mso-height-percent:0;mso-width-relative:margin;mso-height-relative:margin;v-text-anchor:top" o:gfxdata="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" adj="40580,10877,25170,11343" fillcolor="white [3201]" strokecolor="black [3213]" strokeweight=".5pt">
                 <v:stroke endcap="round"/>
                 <o:lock v:ext="edit" aspectratio="t"/>
                 <v:textbox inset="0,0,0,0">
@@ -4775,7 +4828,7 @@
           </mc:Choice>
           <mc:Fallback>
             <w:pict>
-              <v:shape w14:anchorId="4956A3DB" id="Text Box 19" o:spid="_x0000_s1034" type="#_x0000_t47" style="position:absolute;left:0;text-align:left;margin-left:12.55pt;margin-top:46.85pt;width:10.25pt;height:10.25pt;z-index:251669504;visibility:visible;mso-wrap-style:square;mso-width-percent:0;mso-height-percent:0;mso-wrap-distance-left:9pt;mso-wrap-distance-top:0;mso-wrap-distance-right:9pt;mso-wrap-distance-bottom:0;mso-position-horizontal:absolute;mso-position-horizontal-relative:margin;mso-position-vertical:absolute;mso-position-vertical-relative:text;mso-width-percent:0;mso-height-percent:0;mso-width-relative:margin;mso-height-relative:margin;v-text-anchor:top" o:gfxdata="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" adj="43346,25497,24775,11738" fillcolor="white [3201]" strokecolor="black [3213]" strokeweight=".5pt">
+              <v:shape w14:anchorId="4956A3DB" id="Text Box 19" o:spid="_x0000_s1034" type="#_x0000_t47" style="position:absolute;left:0;text-align:left;margin-left:12.55pt;margin-top:46.85pt;width:10.25pt;height:10.25pt;z-index:251669504;visibility:visible;mso-wrap-style:square;mso-width-percent:0;mso-height-percent:0;mso-wrap-distance-left:9pt;mso-wrap-distance-top:0;mso-wrap-distance-right:9pt;mso-wrap-distance-bottom:0;mso-position-horizontal:absolute;mso-position-horizontal-relative:margin;mso-position-vertical:absolute;mso-position-vertical-relative:text;mso-width-percent:0;mso-height-percent:0;mso-width-relative:margin;mso-height-relative:margin;v-text-anchor:top" o:gfxdata="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" adj="43346,25497,24775,11738" fillcolor="white [3201]" strokecolor="black [3213]" strokeweight=".5pt">
                 <v:stroke endcap="round"/>
                 <o:lock v:ext="edit" aspectratio="t"/>
                 <v:textbox inset="0,0,0,0">
@@ -4889,7 +4942,7 @@
           </mc:Choice>
           <mc:Fallback>
             <w:pict>
-              <v:shape w14:anchorId="7D2E0BA1" id="Text Box 21" o:spid="_x0000_s1035" type="#_x0000_t47" style="position:absolute;left:0;text-align:left;margin-left:332.45pt;margin-top:44.05pt;width:10.25pt;height:10.25pt;z-index:251673600;visibility:visible;mso-wrap-style:square;mso-width-percent:0;mso-height-percent:0;mso-wrap-distance-left:9pt;mso-wrap-distance-top:0;mso-wrap-distance-right:9pt;mso-wrap-distance-bottom:0;mso-position-horizontal:absolute;mso-position-horizontal-relative:left-margin-area;mso-position-vertical:absolute;mso-position-vertical-relative:text;mso-width-percent:0;mso-height-percent:0;mso-width-relative:margin;mso-height-relative:margin;v-text-anchor:top" o:gfxdata="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" adj="-19479,19965,-2884,10553" fillcolor="white [3201]" strokecolor="black [3213]" strokeweight=".5pt">
+              <v:shape w14:anchorId="7D2E0BA1" id="Text Box 21" o:spid="_x0000_s1035" type="#_x0000_t47" style="position:absolute;left:0;text-align:left;margin-left:332.45pt;margin-top:44.05pt;width:10.25pt;height:10.25pt;z-index:251673600;visibility:visible;mso-wrap-style:square;mso-width-percent:0;mso-height-percent:0;mso-wrap-distance-left:9pt;mso-wrap-distance-top:0;mso-wrap-distance-right:9pt;mso-wrap-distance-bottom:0;mso-position-horizontal:absolute;mso-position-horizontal-relative:left-margin-area;mso-position-vertical:absolute;mso-position-vertical-relative:text;mso-width-percent:0;mso-height-percent:0;mso-width-relative:margin;mso-height-relative:margin;v-text-anchor:top" o:gfxdata="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" adj="-19479,19965,-2884,10553" fillcolor="white [3201]" strokecolor="black [3213]" strokeweight=".5pt">
                 <v:stroke endcap="round"/>
                 <o:lock v:ext="edit" aspectratio="t"/>
                 <v:textbox inset="0,0,0,0">
@@ -5003,7 +5056,7 @@
           </mc:Choice>
           <mc:Fallback>
             <w:pict>
-              <v:shape w14:anchorId="0605D010" id="Text Box 20" o:spid="_x0000_s1036" type="#_x0000_t47" style="position:absolute;left:0;text-align:left;margin-left:108.75pt;margin-top:40.3pt;width:10.25pt;height:10.25pt;z-index:251671552;visibility:visible;mso-wrap-style:square;mso-width-percent:0;mso-height-percent:0;mso-wrap-distance-left:9pt;mso-wrap-distance-top:0;mso-wrap-distance-right:9pt;mso-wrap-distance-bottom:0;mso-position-horizontal:absolute;mso-position-horizontal-relative:left-margin-area;mso-position-vertical:absolute;mso-position-vertical-relative:text;mso-width-percent:0;mso-height-percent:0;mso-width-relative:margin;mso-height-relative:margin;v-text-anchor:top" o:gfxdata="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" adj="30307,23916,24380,11343" fillcolor="white [3201]" strokecolor="black [3213]" strokeweight=".5pt">
+              <v:shape w14:anchorId="0605D010" id="Text Box 20" o:spid="_x0000_s1036" type="#_x0000_t47" style="position:absolute;left:0;text-align:left;margin-left:108.75pt;margin-top:40.3pt;width:10.25pt;height:10.25pt;z-index:251671552;visibility:visible;mso-wrap-style:square;mso-width-percent:0;mso-height-percent:0;mso-wrap-distance-left:9pt;mso-wrap-distance-top:0;mso-wrap-distance-right:9pt;mso-wrap-distance-bottom:0;mso-position-horizontal:absolute;mso-position-horizontal-relative:left-margin-area;mso-position-vertical:absolute;mso-position-vertical-relative:text;mso-width-percent:0;mso-height-percent:0;mso-width-relative:margin;mso-height-relative:margin;v-text-anchor:top" o:gfxdata="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" adj="30307,23916,24380,11343" fillcolor="white [3201]" strokecolor="black [3213]" strokeweight=".5pt">
                 <v:stroke endcap="round"/>
                 <o:lock v:ext="edit" aspectratio="t"/>
                 <v:textbox inset="0,0,0,0">
@@ -5117,7 +5170,7 @@
           </mc:Choice>
           <mc:Fallback>
             <w:pict>
-              <v:shape w14:anchorId="68B8472A" id="Text Box 18" o:spid="_x0000_s1037" type="#_x0000_t47" style="position:absolute;left:0;text-align:left;margin-left:50.65pt;margin-top:22.5pt;width:10.25pt;height:10.25pt;z-index:251667456;visibility:visible;mso-wrap-style:square;mso-width-percent:0;mso-height-percent:0;mso-wrap-distance-left:9pt;mso-wrap-distance-top:0;mso-wrap-distance-right:9pt;mso-wrap-distance-bottom:0;mso-position-horizontal:absolute;mso-position-horizontal-relative:left-margin-area;mso-position-vertical:absolute;mso-position-vertical-relative:text;mso-width-percent:0;mso-height-percent:0;mso-width-relative:margin;mso-height-relative:margin;v-text-anchor:top" o:gfxdata="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" adj="44531,11272,25170,10553" fillcolor="white [3201]" strokecolor="black [3213]" strokeweight=".5pt">
+              <v:shape w14:anchorId="68B8472A" id="Text Box 18" o:spid="_x0000_s1037" type="#_x0000_t47" style="position:absolute;left:0;text-align:left;margin-left:50.65pt;margin-top:22.5pt;width:10.25pt;height:10.25pt;z-index:251667456;visibility:visible;mso-wrap-style:square;mso-width-percent:0;mso-height-percent:0;mso-wrap-distance-left:9pt;mso-wrap-distance-top:0;mso-wrap-distance-right:9pt;mso-wrap-distance-bottom:0;mso-position-horizontal:absolute;mso-position-horizontal-relative:left-margin-area;mso-position-vertical:absolute;mso-position-vertical-relative:text;mso-width-percent:0;mso-height-percent:0;mso-width-relative:margin;mso-height-relative:margin;v-text-anchor:top" o:gfxdata="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" adj="44531,11272,25170,10553" fillcolor="white [3201]" strokecolor="black [3213]" strokeweight=".5pt">
                 <v:stroke endcap="round"/>
                 <o:lock v:ext="edit" aspectratio="t"/>
                 <v:textbox inset="0,0,0,0">
@@ -5231,7 +5284,7 @@
           </mc:Choice>
           <mc:Fallback>
             <w:pict>
-              <v:shape w14:anchorId="020540EC" id="Text Box 17" o:spid="_x0000_s1038" type="#_x0000_t47" style="position:absolute;left:0;text-align:left;margin-left:331.7pt;margin-top:.2pt;width:10.25pt;height:10.25pt;z-index:251665408;visibility:visible;mso-wrap-style:square;mso-width-percent:0;mso-height-percent:0;mso-wrap-distance-left:9pt;mso-wrap-distance-top:0;mso-wrap-distance-right:9pt;mso-wrap-distance-bottom:0;mso-position-horizontal:absolute;mso-position-horizontal-relative:left-margin-area;mso-position-vertical:absolute;mso-position-vertical-relative:text;mso-width-percent:0;mso-height-percent:0;mso-width-relative:margin;mso-height-relative:margin;v-text-anchor:top" o:gfxdata="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" adj="-19479,19965,-2884,10553" fillcolor="white [3201]" strokecolor="black [3213]" strokeweight=".5pt">
+              <v:shape w14:anchorId="020540EC" id="Text Box 17" o:spid="_x0000_s1038" type="#_x0000_t47" style="position:absolute;left:0;text-align:left;margin-left:331.7pt;margin-top:.2pt;width:10.25pt;height:10.25pt;z-index:251665408;visibility:visible;mso-wrap-style:square;mso-width-percent:0;mso-height-percent:0;mso-wrap-distance-left:9pt;mso-wrap-distance-top:0;mso-wrap-distance-right:9pt;mso-wrap-distance-bottom:0;mso-position-horizontal:absolute;mso-position-horizontal-relative:left-margin-area;mso-position-vertical:absolute;mso-position-vertical-relative:text;mso-width-percent:0;mso-height-percent:0;mso-width-relative:margin;mso-height-relative:margin;v-text-anchor:top" o:gfxdata="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" adj="-19479,19965,-2884,10553" fillcolor="white [3201]" strokecolor="black [3213]" strokeweight=".5pt">
                 <v:stroke endcap="round"/>
                 <o:lock v:ext="edit" aspectratio="t"/>
                 <v:textbox inset="0,0,0,0">
@@ -5307,14 +5360,27 @@
       <w:r>
         <w:t xml:space="preserve">Figure </w:t>
       </w:r>
-      <w:fldSimple w:instr=" SEQ Figure \* ARABIC ">
-        <w:r>
-          <w:rPr>
-            <w:noProof/>
-          </w:rPr>
-          <w:t>2</w:t>
-        </w:r>
-      </w:fldSimple>
+      <w:r>
+        <w:fldChar w:fldCharType="begin"/>
+      </w:r>
+      <w:r>
+        <w:instrText xml:space="preserve"> SEQ Figure \* ARABIC </w:instrText>
+      </w:r>
+      <w:r>
+        <w:fldChar w:fldCharType="separate"/>
+      </w:r>
+      <w:r>
+        <w:rPr>
+          <w:noProof/>
+        </w:rPr>
+        <w:t>2</w:t>
+      </w:r>
+      <w:r>
+        <w:rPr>
+          <w:noProof/>
+        </w:rPr>
+        <w:fldChar w:fldCharType="end"/>
+      </w:r>
       <w:r>
         <w:t xml:space="preserve"> </w:t>
       </w:r>
@@ -5354,8 +5420,13 @@
             <w:tcW w:w="4592" w:type="pct"/>
           </w:tcPr>
           <w:p>
-            <w:r>
-              <w:t>Current status / mode text</w:t>
+            <w:proofErr w:type="gramStart"/>
+            <w:r>
+              <w:t>Current status</w:t>
+            </w:r>
+            <w:proofErr w:type="gramEnd"/>
+            <w:r>
+              <w:t xml:space="preserve"> / mode text</w:t>
             </w:r>
           </w:p>
         </w:tc>
@@ -5518,7 +5589,15 @@
     <w:p/>
     <w:p>
       <w:r>
-        <w:t>The main screen contains some elements common to the device UI. Those include the current status or mode (1), status icons (2), and labels that correspond to the buttons under the display (8).</w:t>
+        <w:t xml:space="preserve">The main screen contains some elements common to the device UI. Those include the </w:t>
+      </w:r>
+      <w:proofErr w:type="gramStart"/>
+      <w:r>
+        <w:t>current status</w:t>
+      </w:r>
+      <w:proofErr w:type="gramEnd"/>
+      <w:r>
+        <w:t xml:space="preserve"> or mode (1), status icons (2), and labels that correspond to the buttons under the display (8).</w:t>
       </w:r>
     </w:p>
     <w:p>
@@ -5653,7 +5732,7 @@
       <w:pPr>
         <w:pStyle w:val="Heading2"/>
       </w:pPr>
-      <w:bookmarkStart w:id="9" w:name="_Toc84776715"/>
+      <w:bookmarkStart w:id="9" w:name="_Toc91680759"/>
       <w:r>
         <w:lastRenderedPageBreak/>
         <w:t>Chart</w:t>
@@ -5810,7 +5889,7 @@
           </mc:Choice>
           <mc:Fallback>
             <w:pict>
-              <v:shape w14:anchorId="4C0C1436" id="Text Box 27" o:spid="_x0000_s1039" type="#_x0000_t47" style="position:absolute;margin-left:49.9pt;margin-top:24.25pt;width:10.25pt;height:10.25pt;z-index:251680768;visibility:visible;mso-wrap-style:square;mso-width-percent:0;mso-height-percent:0;mso-wrap-distance-left:9pt;mso-wrap-distance-top:0;mso-wrap-distance-right:9pt;mso-wrap-distance-bottom:0;mso-position-horizontal:absolute;mso-position-horizontal-relative:left-margin-area;mso-position-vertical:absolute;mso-position-vertical-relative:text;mso-width-percent:0;mso-height-percent:0;mso-width-relative:margin;mso-height-relative:margin;v-text-anchor:top" o:gfxdata="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" adj="44825,18520,24572,10914" fillcolor="white [3201]" strokecolor="black [3213]" strokeweight=".5pt">
+              <v:shape w14:anchorId="4C0C1436" id="Text Box 27" o:spid="_x0000_s1039" type="#_x0000_t47" style="position:absolute;margin-left:49.9pt;margin-top:24.25pt;width:10.25pt;height:10.25pt;z-index:251680768;visibility:visible;mso-wrap-style:square;mso-width-percent:0;mso-height-percent:0;mso-wrap-distance-left:9pt;mso-wrap-distance-top:0;mso-wrap-distance-right:9pt;mso-wrap-distance-bottom:0;mso-position-horizontal:absolute;mso-position-horizontal-relative:left-margin-area;mso-position-vertical:absolute;mso-position-vertical-relative:text;mso-width-percent:0;mso-height-percent:0;mso-width-relative:margin;mso-height-relative:margin;v-text-anchor:top" o:gfxdata="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" adj="44825,18520,24572,10914" fillcolor="white [3201]" strokecolor="black [3213]" strokeweight=".5pt">
                 <v:stroke endcap="round"/>
                 <o:lock v:ext="edit" aspectratio="t"/>
                 <v:textbox inset="0,0,0,0">
@@ -5930,7 +6009,7 @@
           </mc:Choice>
           <mc:Fallback>
             <w:pict>
-              <v:shape w14:anchorId="2F6F68B8" id="Text Box 29" o:spid="_x0000_s1040" type="#_x0000_t47" style="position:absolute;left:0;text-align:left;margin-left:185.5pt;margin-top:56.8pt;width:10.25pt;height:10.25pt;z-index:251684864;visibility:visible;mso-wrap-style:square;mso-width-percent:0;mso-height-percent:0;mso-wrap-distance-left:9pt;mso-wrap-distance-top:0;mso-wrap-distance-right:9pt;mso-wrap-distance-bottom:0;mso-position-horizontal:absolute;mso-position-horizontal-relative:left-margin-area;mso-position-vertical:absolute;mso-position-vertical-relative:text;mso-width-percent:0;mso-height-percent:0;mso-width-relative:margin;mso-height-relative:margin;v-text-anchor:top" o:gfxdata="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" adj="42115,5876,24572,10914" fillcolor="white [3201]" strokecolor="black [3213]" strokeweight=".5pt">
+              <v:shape w14:anchorId="2F6F68B8" id="Text Box 29" o:spid="_x0000_s1040" type="#_x0000_t47" style="position:absolute;left:0;text-align:left;margin-left:185.5pt;margin-top:56.8pt;width:10.25pt;height:10.25pt;z-index:251684864;visibility:visible;mso-wrap-style:square;mso-width-percent:0;mso-height-percent:0;mso-wrap-distance-left:9pt;mso-wrap-distance-top:0;mso-wrap-distance-right:9pt;mso-wrap-distance-bottom:0;mso-position-horizontal:absolute;mso-position-horizontal-relative:left-margin-area;mso-position-vertical:absolute;mso-position-vertical-relative:text;mso-width-percent:0;mso-height-percent:0;mso-width-relative:margin;mso-height-relative:margin;v-text-anchor:top" o:gfxdata="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" adj="42115,5876,24572,10914" fillcolor="white [3201]" strokecolor="black [3213]" strokeweight=".5pt">
                 <v:stroke endcap="round"/>
                 <o:lock v:ext="edit" aspectratio="t"/>
                 <v:textbox inset="0,0,0,0">
@@ -6044,7 +6123,7 @@
           </mc:Choice>
           <mc:Fallback>
             <w:pict>
-              <v:shape w14:anchorId="20F6D67A" id="Text Box 28" o:spid="_x0000_s1041" type="#_x0000_t47" style="position:absolute;left:0;text-align:left;margin-left:131.5pt;margin-top:64.55pt;width:10.25pt;height:10.25pt;z-index:251682816;visibility:visible;mso-wrap-style:square;mso-width-percent:0;mso-height-percent:0;mso-wrap-distance-left:9pt;mso-wrap-distance-top:0;mso-wrap-distance-right:9pt;mso-wrap-distance-bottom:0;mso-position-horizontal:absolute;mso-position-horizontal-relative:left-margin-area;mso-position-vertical:absolute;mso-position-vertical-relative:text;mso-width-percent:0;mso-height-percent:0;mso-width-relative:margin;mso-height-relative:margin;v-text-anchor:top" o:gfxdata="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" adj="39135,28003,24572,10914" fillcolor="white [3201]" strokecolor="black [3213]" strokeweight=".5pt">
+              <v:shape w14:anchorId="20F6D67A" id="Text Box 28" o:spid="_x0000_s1041" type="#_x0000_t47" style="position:absolute;left:0;text-align:left;margin-left:131.5pt;margin-top:64.55pt;width:10.25pt;height:10.25pt;z-index:251682816;visibility:visible;mso-wrap-style:square;mso-width-percent:0;mso-height-percent:0;mso-wrap-distance-left:9pt;mso-wrap-distance-top:0;mso-wrap-distance-right:9pt;mso-wrap-distance-bottom:0;mso-position-horizontal:absolute;mso-position-horizontal-relative:left-margin-area;mso-position-vertical:absolute;mso-position-vertical-relative:text;mso-width-percent:0;mso-height-percent:0;mso-width-relative:margin;mso-height-relative:margin;v-text-anchor:top" o:gfxdata="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" adj="39135,28003,24572,10914" fillcolor="white [3201]" strokecolor="black [3213]" strokeweight=".5pt">
                 <v:stroke endcap="round"/>
                 <o:lock v:ext="edit" aspectratio="t"/>
                 <v:textbox inset="0,0,0,0">
@@ -6158,7 +6237,7 @@
           </mc:Choice>
           <mc:Fallback>
             <w:pict>
-              <v:shape w14:anchorId="3ADD69B3" id="Text Box 30" o:spid="_x0000_s1042" type="#_x0000_t47" style="position:absolute;left:0;text-align:left;margin-left:49.2pt;margin-top:22.75pt;width:10.25pt;height:10.25pt;z-index:251686912;visibility:visible;mso-wrap-style:square;mso-width-percent:0;mso-height-percent:0;mso-wrap-distance-left:9pt;mso-wrap-distance-top:0;mso-wrap-distance-right:9pt;mso-wrap-distance-bottom:0;mso-position-horizontal:absolute;mso-position-horizontal-relative:left-margin-area;mso-position-vertical:absolute;mso-position-vertical-relative:text;mso-width-percent:0;mso-height-percent:0;mso-width-relative:margin;mso-height-relative:margin;v-text-anchor:top" o:gfxdata="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" adj="47082,12198,24572,10914" fillcolor="white [3201]" strokecolor="black [3213]" strokeweight=".5pt">
+              <v:shape w14:anchorId="3ADD69B3" id="Text Box 30" o:spid="_x0000_s1042" type="#_x0000_t47" style="position:absolute;left:0;text-align:left;margin-left:49.2pt;margin-top:22.75pt;width:10.25pt;height:10.25pt;z-index:251686912;visibility:visible;mso-wrap-style:square;mso-width-percent:0;mso-height-percent:0;mso-wrap-distance-left:9pt;mso-wrap-distance-top:0;mso-wrap-distance-right:9pt;mso-wrap-distance-bottom:0;mso-position-horizontal:absolute;mso-position-horizontal-relative:left-margin-area;mso-position-vertical:absolute;mso-position-vertical-relative:text;mso-width-percent:0;mso-height-percent:0;mso-width-relative:margin;mso-height-relative:margin;v-text-anchor:top" o:gfxdata="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" adj="47082,12198,24572,10914" fillcolor="white [3201]" strokecolor="black [3213]" strokeweight=".5pt">
                 <v:stroke endcap="round"/>
                 <o:lock v:ext="edit" aspectratio="t"/>
                 <v:textbox inset="0,0,0,0">
@@ -6234,14 +6313,27 @@
       <w:r>
         <w:t xml:space="preserve">Figure </w:t>
       </w:r>
-      <w:fldSimple w:instr=" SEQ Figure \* ARABIC ">
-        <w:r>
-          <w:rPr>
-            <w:noProof/>
-          </w:rPr>
-          <w:t>3</w:t>
-        </w:r>
-      </w:fldSimple>
+      <w:r>
+        <w:fldChar w:fldCharType="begin"/>
+      </w:r>
+      <w:r>
+        <w:instrText xml:space="preserve"> SEQ Figure \* ARABIC </w:instrText>
+      </w:r>
+      <w:r>
+        <w:fldChar w:fldCharType="separate"/>
+      </w:r>
+      <w:r>
+        <w:rPr>
+          <w:noProof/>
+        </w:rPr>
+        <w:t>3</w:t>
+      </w:r>
+      <w:r>
+        <w:rPr>
+          <w:noProof/>
+        </w:rPr>
+        <w:fldChar w:fldCharType="end"/>
+      </w:r>
       <w:r>
         <w:t xml:space="preserve"> - Chart view, Automatic Mode</w:t>
       </w:r>
@@ -6268,7 +6360,7 @@
       <w:pPr>
         <w:pStyle w:val="Heading2"/>
       </w:pPr>
-      <w:bookmarkStart w:id="10" w:name="_Toc84776716"/>
+      <w:bookmarkStart w:id="10" w:name="_Toc91680760"/>
       <w:r>
         <w:lastRenderedPageBreak/>
         <w:t>Manual Operation</w:t>
@@ -6370,7 +6462,7 @@
       <w:pPr>
         <w:pStyle w:val="Heading2"/>
       </w:pPr>
-      <w:bookmarkStart w:id="11" w:name="_Toc84776717"/>
+      <w:bookmarkStart w:id="11" w:name="_Toc91680761"/>
       <w:r>
         <w:t>Automatic Edging Mode</w:t>
       </w:r>
@@ -6378,7 +6470,15 @@
     </w:p>
     <w:p>
       <w:r>
-        <w:t>During Automatic Edging Mode, the vibrator will ramp up to a set maximum speed during a set time period. While in this mode, the device monitors pressure changes and attempts to detect orgasm. When an orgasm is detected, vibration is stopped for a moment to allow the user to cool off, then the ramp-up restarts.</w:t>
+        <w:t xml:space="preserve">During Automatic Edging Mode, the vibrator will ramp up to a set maximum speed during a set </w:t>
+      </w:r>
+      <w:proofErr w:type="gramStart"/>
+      <w:r>
+        <w:t>time period</w:t>
+      </w:r>
+      <w:proofErr w:type="gramEnd"/>
+      <w:r>
+        <w:t>. While in this mode, the device monitors pressure changes and attempts to detect orgasm. When an orgasm is detected, vibration is stopped for a moment to allow the user to cool off, then the ramp-up restarts.</w:t>
       </w:r>
     </w:p>
     <w:p>
@@ -6400,7 +6500,7 @@
       <w:pPr>
         <w:pStyle w:val="Heading1"/>
       </w:pPr>
-      <w:bookmarkStart w:id="12" w:name="_Toc84776718"/>
+      <w:bookmarkStart w:id="12" w:name="_Toc91680762"/>
       <w:r>
         <w:lastRenderedPageBreak/>
         <w:t>Main Menu</w:t>
@@ -6474,14 +6574,30 @@
       <w:r>
         <w:t xml:space="preserve">Figure </w:t>
       </w:r>
-      <w:fldSimple w:instr=" SEQ Figure \* ARABIC ">
-        <w:r>
-          <w:rPr>
-            <w:noProof/>
-          </w:rPr>
-          <w:t>4</w:t>
-        </w:r>
-      </w:fldSimple>
+      <w:r>
+        <w:fldChar w:fldCharType="begin"/>
+      </w:r>
+      <w:r>
+        <w:instrText xml:space="preserve"> SEQ Fi</w:instrText>
+      </w:r>
+      <w:r>
+        <w:instrText xml:space="preserve">gure \* ARABIC </w:instrText>
+      </w:r>
+      <w:r>
+        <w:fldChar w:fldCharType="separate"/>
+      </w:r>
+      <w:r>
+        <w:rPr>
+          <w:noProof/>
+        </w:rPr>
+        <w:t>4</w:t>
+      </w:r>
+      <w:r>
+        <w:rPr>
+          <w:noProof/>
+        </w:rPr>
+        <w:fldChar w:fldCharType="end"/>
+      </w:r>
       <w:r>
         <w:t xml:space="preserve"> - Main Menu</w:t>
       </w:r>
@@ -6517,7 +6633,7 @@
       <w:pPr>
         <w:pStyle w:val="Heading2"/>
       </w:pPr>
-      <w:bookmarkStart w:id="13" w:name="_Toc84776719"/>
+      <w:bookmarkStart w:id="13" w:name="_Toc91680763"/>
       <w:r>
         <w:lastRenderedPageBreak/>
         <w:t>Edging Settings</w:t>
@@ -6599,14 +6715,30 @@
       <w:r>
         <w:t xml:space="preserve">Figure </w:t>
       </w:r>
-      <w:fldSimple w:instr=" SEQ Figure \* ARABIC ">
-        <w:r>
-          <w:rPr>
-            <w:noProof/>
-          </w:rPr>
-          <w:t>5</w:t>
-        </w:r>
-      </w:fldSimple>
+      <w:r>
+        <w:fldChar w:fldCharType="begin"/>
+      </w:r>
+      <w:r>
+        <w:instrText xml:space="preserve"> SEQ </w:instrText>
+      </w:r>
+      <w:r>
+        <w:instrText xml:space="preserve">Figure \* ARABIC </w:instrText>
+      </w:r>
+      <w:r>
+        <w:fldChar w:fldCharType="separate"/>
+      </w:r>
+      <w:r>
+        <w:rPr>
+          <w:noProof/>
+        </w:rPr>
+        <w:t>5</w:t>
+      </w:r>
+      <w:r>
+        <w:rPr>
+          <w:noProof/>
+        </w:rPr>
+        <w:fldChar w:fldCharType="end"/>
+      </w:r>
       <w:r>
         <w:t xml:space="preserve"> - Edging Settings menu</w:t>
       </w:r>
@@ -6740,14 +6872,27 @@
       <w:r>
         <w:t xml:space="preserve">Figure </w:t>
       </w:r>
-      <w:fldSimple w:instr=" SEQ Figure \* ARABIC ">
-        <w:r>
-          <w:rPr>
-            <w:noProof/>
-          </w:rPr>
-          <w:t>6</w:t>
-        </w:r>
-      </w:fldSimple>
+      <w:r>
+        <w:fldChar w:fldCharType="begin"/>
+      </w:r>
+      <w:r>
+        <w:instrText xml:space="preserve"> SEQ Figure \* ARABIC </w:instrText>
+      </w:r>
+      <w:r>
+        <w:fldChar w:fldCharType="separate"/>
+      </w:r>
+      <w:r>
+        <w:rPr>
+          <w:noProof/>
+        </w:rPr>
+        <w:t>6</w:t>
+      </w:r>
+      <w:r>
+        <w:rPr>
+          <w:noProof/>
+        </w:rPr>
+        <w:fldChar w:fldCharType="end"/>
+      </w:r>
       <w:r>
         <w:t xml:space="preserve"> - Example of setting change</w:t>
       </w:r>
@@ -6762,7 +6907,7 @@
       <w:pPr>
         <w:pStyle w:val="Heading2"/>
       </w:pPr>
-      <w:bookmarkStart w:id="14" w:name="_Toc84776720"/>
+      <w:bookmarkStart w:id="14" w:name="_Toc91680764"/>
       <w:r>
         <w:t>UI Settings</w:t>
       </w:r>
@@ -6770,14 +6915,22 @@
     </w:p>
     <w:p>
       <w:r>
-        <w:t>This section is reserved for future implementation, and will include options for screen timeout and various display configurations.</w:t>
+        <w:t xml:space="preserve">This section is reserved for future </w:t>
+      </w:r>
+      <w:proofErr w:type="gramStart"/>
+      <w:r>
+        <w:t>implementation, and</w:t>
+      </w:r>
+      <w:proofErr w:type="gramEnd"/>
+      <w:r>
+        <w:t xml:space="preserve"> will include options for screen timeout and various display configurations.</w:t>
       </w:r>
     </w:p>
     <w:p>
       <w:pPr>
         <w:pStyle w:val="Heading2"/>
       </w:pPr>
-      <w:bookmarkStart w:id="15" w:name="_Toc84776721"/>
+      <w:bookmarkStart w:id="15" w:name="_Toc91680765"/>
       <w:r>
         <w:t>Network Settings</w:t>
       </w:r>
@@ -6796,7 +6949,7 @@
         <w:pStyle w:val="Heading1"/>
       </w:pPr>
       <w:bookmarkStart w:id="16" w:name="_Ref53719576"/>
-      <w:bookmarkStart w:id="17" w:name="_Toc84776722"/>
+      <w:bookmarkStart w:id="17" w:name="_Toc91680766"/>
       <w:r>
         <w:lastRenderedPageBreak/>
         <w:t>Using the SD Card</w:t>
@@ -6808,13 +6961,23 @@
       <w:r>
         <w:t xml:space="preserve">Your Micro SD file should contain a </w:t>
       </w:r>
+      <w:proofErr w:type="spellStart"/>
       <w:r>
         <w:rPr>
           <w:rStyle w:val="CodeChar"/>
           <w:b/>
           <w:bCs/>
         </w:rPr>
-        <w:t xml:space="preserve">config.json </w:t>
+        <w:t>config.json</w:t>
+      </w:r>
+      <w:proofErr w:type="spellEnd"/>
+      <w:r>
+        <w:rPr>
+          <w:rStyle w:val="CodeChar"/>
+          <w:b/>
+          <w:bCs/>
+        </w:rPr>
+        <w:t xml:space="preserve"> </w:t>
       </w:r>
       <w:r>
         <w:t>file which contains all your device settings. This file is automatically generated by the device when you change settings and is loaded when the device boots</w:t>
@@ -6895,12 +7058,14 @@
                 <w:rFonts w:eastAsia="Times New Roman"/>
               </w:rPr>
             </w:pPr>
+            <w:proofErr w:type="spellStart"/>
             <w:r>
               <w:rPr>
                 <w:rFonts w:eastAsia="Times New Roman"/>
               </w:rPr>
               <w:t>wifi_ssid</w:t>
             </w:r>
+            <w:proofErr w:type="spellEnd"/>
           </w:p>
         </w:tc>
         <w:tc>
@@ -6919,7 +7084,21 @@
               <w:rPr>
                 <w:rFonts w:eastAsia="Times New Roman"/>
               </w:rPr>
-              <w:t>Your WiFi SSID</w:t>
+              <w:t xml:space="preserve">Your </w:t>
+            </w:r>
+            <w:proofErr w:type="spellStart"/>
+            <w:r>
+              <w:rPr>
+                <w:rFonts w:eastAsia="Times New Roman"/>
+              </w:rPr>
+              <w:t>WiFi</w:t>
+            </w:r>
+            <w:proofErr w:type="spellEnd"/>
+            <w:r>
+              <w:rPr>
+                <w:rFonts w:eastAsia="Times New Roman"/>
+              </w:rPr>
+              <w:t xml:space="preserve"> SSID</w:t>
             </w:r>
           </w:p>
         </w:tc>
@@ -6938,6 +7117,7 @@
                 <w:rFonts w:eastAsia="Times New Roman"/>
               </w:rPr>
             </w:pPr>
+            <w:proofErr w:type="spellStart"/>
             <w:r>
               <w:rPr>
                 <w:rFonts w:eastAsia="Times New Roman" w:cs="Courier New"/>
@@ -6946,6 +7126,7 @@
               </w:rPr>
               <w:t>wifi_key</w:t>
             </w:r>
+            <w:proofErr w:type="spellEnd"/>
           </w:p>
         </w:tc>
         <w:tc>
@@ -6964,7 +7145,21 @@
               <w:rPr>
                 <w:rFonts w:eastAsia="Times New Roman"/>
               </w:rPr>
-              <w:t>Your WiFi Password.</w:t>
+              <w:t xml:space="preserve">Your </w:t>
+            </w:r>
+            <w:proofErr w:type="spellStart"/>
+            <w:r>
+              <w:rPr>
+                <w:rFonts w:eastAsia="Times New Roman"/>
+              </w:rPr>
+              <w:t>WiFi</w:t>
+            </w:r>
+            <w:proofErr w:type="spellEnd"/>
+            <w:r>
+              <w:rPr>
+                <w:rFonts w:eastAsia="Times New Roman"/>
+              </w:rPr>
+              <w:t xml:space="preserve"> Password.</w:t>
             </w:r>
           </w:p>
         </w:tc>
@@ -6983,6 +7178,7 @@
                 <w:rFonts w:eastAsia="Times New Roman"/>
               </w:rPr>
             </w:pPr>
+            <w:proofErr w:type="spellStart"/>
             <w:r>
               <w:rPr>
                 <w:rFonts w:eastAsia="Times New Roman" w:cs="Courier New"/>
@@ -6991,6 +7187,7 @@
               </w:rPr>
               <w:t>wifi_on</w:t>
             </w:r>
+            <w:proofErr w:type="spellEnd"/>
           </w:p>
         </w:tc>
         <w:tc>
@@ -7009,7 +7206,35 @@
               <w:rPr>
                 <w:rFonts w:eastAsia="Times New Roman"/>
               </w:rPr>
-              <w:t>True to enable WiFi / Websocket server.</w:t>
+              <w:t xml:space="preserve">True to enable </w:t>
+            </w:r>
+            <w:proofErr w:type="spellStart"/>
+            <w:r>
+              <w:rPr>
+                <w:rFonts w:eastAsia="Times New Roman"/>
+              </w:rPr>
+              <w:t>WiFi</w:t>
+            </w:r>
+            <w:proofErr w:type="spellEnd"/>
+            <w:r>
+              <w:rPr>
+                <w:rFonts w:eastAsia="Times New Roman"/>
+              </w:rPr>
+              <w:t xml:space="preserve"> / </w:t>
+            </w:r>
+            <w:proofErr w:type="spellStart"/>
+            <w:r>
+              <w:rPr>
+                <w:rFonts w:eastAsia="Times New Roman"/>
+              </w:rPr>
+              <w:t>Websocket</w:t>
+            </w:r>
+            <w:proofErr w:type="spellEnd"/>
+            <w:r>
+              <w:rPr>
+                <w:rFonts w:eastAsia="Times New Roman"/>
+              </w:rPr>
+              <w:t xml:space="preserve"> server.</w:t>
             </w:r>
           </w:p>
         </w:tc>
@@ -7028,6 +7253,7 @@
                 <w:rFonts w:eastAsia="Times New Roman"/>
               </w:rPr>
             </w:pPr>
+            <w:proofErr w:type="spellStart"/>
             <w:r>
               <w:rPr>
                 <w:rFonts w:eastAsia="Times New Roman" w:cs="Courier New"/>
@@ -7036,6 +7262,7 @@
               </w:rPr>
               <w:t>bt_display_name</w:t>
             </w:r>
+            <w:proofErr w:type="spellEnd"/>
           </w:p>
         </w:tc>
         <w:tc>
@@ -7050,11 +7277,33 @@
                 <w:rFonts w:eastAsia="Times New Roman"/>
               </w:rPr>
             </w:pPr>
+            <w:proofErr w:type="spellStart"/>
             <w:r>
               <w:rPr>
                 <w:rFonts w:eastAsia="Times New Roman"/>
               </w:rPr>
-              <w:t>AzureFang* device name, you might wanna change this.</w:t>
+              <w:t>AzureFang</w:t>
+            </w:r>
+            <w:proofErr w:type="spellEnd"/>
+            <w:r>
+              <w:rPr>
+                <w:rFonts w:eastAsia="Times New Roman"/>
+              </w:rPr>
+              <w:t xml:space="preserve">* device name, you might </w:t>
+            </w:r>
+            <w:proofErr w:type="spellStart"/>
+            <w:r>
+              <w:rPr>
+                <w:rFonts w:eastAsia="Times New Roman"/>
+              </w:rPr>
+              <w:t>wanna</w:t>
+            </w:r>
+            <w:proofErr w:type="spellEnd"/>
+            <w:r>
+              <w:rPr>
+                <w:rFonts w:eastAsia="Times New Roman"/>
+              </w:rPr>
+              <w:t xml:space="preserve"> change this.</w:t>
             </w:r>
           </w:p>
         </w:tc>
@@ -7073,6 +7322,7 @@
                 <w:rFonts w:eastAsia="Times New Roman"/>
               </w:rPr>
             </w:pPr>
+            <w:proofErr w:type="spellStart"/>
             <w:r>
               <w:rPr>
                 <w:rFonts w:eastAsia="Times New Roman" w:cs="Courier New"/>
@@ -7081,6 +7331,7 @@
               </w:rPr>
               <w:t>bt_on</w:t>
             </w:r>
+            <w:proofErr w:type="spellEnd"/>
           </w:p>
         </w:tc>
         <w:tc>
@@ -7099,7 +7350,21 @@
               <w:rPr>
                 <w:rFonts w:eastAsia="Times New Roman"/>
               </w:rPr>
-              <w:t>True to enable the AzureFang connection.</w:t>
+              <w:t xml:space="preserve">True to enable the </w:t>
+            </w:r>
+            <w:proofErr w:type="spellStart"/>
+            <w:r>
+              <w:rPr>
+                <w:rFonts w:eastAsia="Times New Roman"/>
+              </w:rPr>
+              <w:t>AzureFang</w:t>
+            </w:r>
+            <w:proofErr w:type="spellEnd"/>
+            <w:r>
+              <w:rPr>
+                <w:rFonts w:eastAsia="Times New Roman"/>
+              </w:rPr>
+              <w:t xml:space="preserve"> connection.</w:t>
             </w:r>
           </w:p>
         </w:tc>
@@ -7118,6 +7383,7 @@
                 <w:rFonts w:eastAsia="Times New Roman"/>
               </w:rPr>
             </w:pPr>
+            <w:proofErr w:type="spellStart"/>
             <w:r>
               <w:rPr>
                 <w:rFonts w:eastAsia="Times New Roman" w:cs="Courier New"/>
@@ -7126,6 +7392,7 @@
               </w:rPr>
               <w:t>led_brightness</w:t>
             </w:r>
+            <w:proofErr w:type="spellEnd"/>
           </w:p>
         </w:tc>
         <w:tc>
@@ -7163,6 +7430,7 @@
                 <w:rFonts w:eastAsia="Times New Roman"/>
               </w:rPr>
             </w:pPr>
+            <w:proofErr w:type="spellStart"/>
             <w:r>
               <w:rPr>
                 <w:rFonts w:eastAsia="Times New Roman" w:cs="Courier New"/>
@@ -7171,6 +7439,7 @@
               </w:rPr>
               <w:t>websocket_port</w:t>
             </w:r>
+            <w:proofErr w:type="spellEnd"/>
           </w:p>
         </w:tc>
         <w:tc>
@@ -7189,7 +7458,21 @@
               <w:rPr>
                 <w:rFonts w:eastAsia="Times New Roman"/>
               </w:rPr>
-              <w:t>Port to listen for incoming Websocket connections.</w:t>
+              <w:t xml:space="preserve">Port to listen for incoming </w:t>
+            </w:r>
+            <w:proofErr w:type="spellStart"/>
+            <w:r>
+              <w:rPr>
+                <w:rFonts w:eastAsia="Times New Roman"/>
+              </w:rPr>
+              <w:t>Websocket</w:t>
+            </w:r>
+            <w:proofErr w:type="spellEnd"/>
+            <w:r>
+              <w:rPr>
+                <w:rFonts w:eastAsia="Times New Roman"/>
+              </w:rPr>
+              <w:t xml:space="preserve"> connections.</w:t>
             </w:r>
           </w:p>
         </w:tc>
@@ -7208,6 +7491,7 @@
                 <w:rFonts w:eastAsia="Times New Roman"/>
               </w:rPr>
             </w:pPr>
+            <w:proofErr w:type="spellStart"/>
             <w:r>
               <w:rPr>
                 <w:rFonts w:eastAsia="Times New Roman" w:cs="Courier New"/>
@@ -7216,6 +7500,7 @@
               </w:rPr>
               <w:t>motor_max_speed</w:t>
             </w:r>
+            <w:proofErr w:type="spellEnd"/>
           </w:p>
         </w:tc>
         <w:tc>
@@ -7253,6 +7538,7 @@
                 <w:rFonts w:eastAsia="Times New Roman"/>
               </w:rPr>
             </w:pPr>
+            <w:proofErr w:type="spellStart"/>
             <w:r>
               <w:rPr>
                 <w:rFonts w:eastAsia="Times New Roman" w:cs="Courier New"/>
@@ -7261,6 +7547,7 @@
               </w:rPr>
               <w:t>screen_dim_seconds</w:t>
             </w:r>
+            <w:proofErr w:type="spellEnd"/>
           </w:p>
         </w:tc>
         <w:tc>
@@ -7298,6 +7585,7 @@
                 <w:rFonts w:eastAsia="Times New Roman"/>
               </w:rPr>
             </w:pPr>
+            <w:proofErr w:type="spellStart"/>
             <w:r>
               <w:rPr>
                 <w:rFonts w:eastAsia="Times New Roman" w:cs="Courier New"/>
@@ -7306,6 +7594,7 @@
               </w:rPr>
               <w:t>pressure_smoothing</w:t>
             </w:r>
+            <w:proofErr w:type="spellEnd"/>
           </w:p>
         </w:tc>
         <w:tc>
@@ -7343,6 +7632,7 @@
                 <w:rFonts w:eastAsia="Times New Roman"/>
               </w:rPr>
             </w:pPr>
+            <w:proofErr w:type="spellStart"/>
             <w:r>
               <w:rPr>
                 <w:rFonts w:eastAsia="Times New Roman" w:cs="Courier New"/>
@@ -7351,6 +7641,7 @@
               </w:rPr>
               <w:t>classic_serial</w:t>
             </w:r>
+            <w:proofErr w:type="spellEnd"/>
           </w:p>
         </w:tc>
         <w:tc>
@@ -7388,6 +7679,7 @@
                 <w:rFonts w:eastAsia="Times New Roman"/>
               </w:rPr>
             </w:pPr>
+            <w:proofErr w:type="spellStart"/>
             <w:r>
               <w:rPr>
                 <w:rFonts w:eastAsia="Times New Roman" w:cs="Courier New"/>
@@ -7396,6 +7688,7 @@
               </w:rPr>
               <w:t>sensitivity_threshold</w:t>
             </w:r>
+            <w:proofErr w:type="spellEnd"/>
           </w:p>
         </w:tc>
         <w:tc>
@@ -7433,6 +7726,7 @@
                 <w:rFonts w:eastAsia="Times New Roman"/>
               </w:rPr>
             </w:pPr>
+            <w:proofErr w:type="spellStart"/>
             <w:r>
               <w:rPr>
                 <w:rFonts w:eastAsia="Times New Roman" w:cs="Courier New"/>
@@ -7441,6 +7735,7 @@
               </w:rPr>
               <w:t>motor_ramp_time_s</w:t>
             </w:r>
+            <w:proofErr w:type="spellEnd"/>
           </w:p>
         </w:tc>
         <w:tc>
@@ -7461,6 +7756,7 @@
               </w:rPr>
               <w:t>The time it takes for the motor to reach </w:t>
             </w:r>
+            <w:proofErr w:type="spellStart"/>
             <w:r>
               <w:rPr>
                 <w:rFonts w:ascii="Consolas" w:eastAsia="Times New Roman" w:hAnsi="Consolas" w:cs="Courier New"/>
@@ -7469,6 +7765,7 @@
               </w:rPr>
               <w:t>motor_max_speed</w:t>
             </w:r>
+            <w:proofErr w:type="spellEnd"/>
             <w:r>
               <w:rPr>
                 <w:rFonts w:eastAsia="Times New Roman"/>
@@ -7492,6 +7789,7 @@
                 <w:rFonts w:eastAsia="Times New Roman"/>
               </w:rPr>
             </w:pPr>
+            <w:proofErr w:type="spellStart"/>
             <w:r>
               <w:rPr>
                 <w:rFonts w:eastAsia="Times New Roman" w:cs="Courier New"/>
@@ -7501,6 +7799,7 @@
               <w:lastRenderedPageBreak/>
               <w:t>update_frequency_hz</w:t>
             </w:r>
+            <w:proofErr w:type="spellEnd"/>
           </w:p>
         </w:tc>
         <w:tc>
@@ -7538,6 +7837,7 @@
                 <w:rFonts w:eastAsia="Times New Roman"/>
               </w:rPr>
             </w:pPr>
+            <w:proofErr w:type="spellStart"/>
             <w:r>
               <w:rPr>
                 <w:rFonts w:eastAsia="Times New Roman" w:cs="Courier New"/>
@@ -7546,6 +7846,7 @@
               </w:rPr>
               <w:t>sensor_sensitivity</w:t>
             </w:r>
+            <w:proofErr w:type="spellEnd"/>
           </w:p>
         </w:tc>
         <w:tc>
@@ -7564,7 +7865,21 @@
               <w:rPr>
                 <w:rFonts w:eastAsia="Times New Roman"/>
               </w:rPr>
-              <w:t>Analog pressure prescaling. Adjust this until the pressure is ~60-70%</w:t>
+              <w:t xml:space="preserve">Analog pressure </w:t>
+            </w:r>
+            <w:proofErr w:type="spellStart"/>
+            <w:r>
+              <w:rPr>
+                <w:rFonts w:eastAsia="Times New Roman"/>
+              </w:rPr>
+              <w:t>prescaling</w:t>
+            </w:r>
+            <w:proofErr w:type="spellEnd"/>
+            <w:r>
+              <w:rPr>
+                <w:rFonts w:eastAsia="Times New Roman"/>
+              </w:rPr>
+              <w:t>. Adjust this until the pressure is ~60-70%</w:t>
             </w:r>
           </w:p>
         </w:tc>
@@ -7583,6 +7898,7 @@
                 <w:rFonts w:eastAsia="Times New Roman"/>
               </w:rPr>
             </w:pPr>
+            <w:proofErr w:type="spellStart"/>
             <w:r>
               <w:rPr>
                 <w:rFonts w:eastAsia="Times New Roman" w:cs="Courier New"/>
@@ -7591,6 +7907,7 @@
               </w:rPr>
               <w:t>use_average_values</w:t>
             </w:r>
+            <w:proofErr w:type="spellEnd"/>
           </w:p>
         </w:tc>
         <w:tc>
@@ -7645,7 +7962,7 @@
       <w:pPr>
         <w:pStyle w:val="Heading2"/>
       </w:pPr>
-      <w:bookmarkStart w:id="18" w:name="_Toc84776723"/>
+      <w:bookmarkStart w:id="18" w:name="_Toc91680767"/>
       <w:r>
         <w:lastRenderedPageBreak/>
         <w:t>Data Recording</w:t>
@@ -7890,14 +8207,27 @@
       <w:r>
         <w:t xml:space="preserve">Figure </w:t>
       </w:r>
-      <w:fldSimple w:instr=" SEQ Figure \* ARABIC ">
-        <w:r>
-          <w:rPr>
-            <w:noProof/>
-          </w:rPr>
-          <w:t>7</w:t>
-        </w:r>
-      </w:fldSimple>
+      <w:r>
+        <w:fldChar w:fldCharType="begin"/>
+      </w:r>
+      <w:r>
+        <w:instrText xml:space="preserve"> SEQ Figure \* ARABIC </w:instrText>
+      </w:r>
+      <w:r>
+        <w:fldChar w:fldCharType="separate"/>
+      </w:r>
+      <w:r>
+        <w:rPr>
+          <w:noProof/>
+        </w:rPr>
+        <w:t>7</w:t>
+      </w:r>
+      <w:r>
+        <w:rPr>
+          <w:noProof/>
+        </w:rPr>
+        <w:fldChar w:fldCharType="end"/>
+      </w:r>
       <w:r>
         <w:t xml:space="preserve"> - Screen while recording</w:t>
       </w:r>
@@ -7971,7 +8301,7 @@
       <w:pPr>
         <w:pStyle w:val="Heading2"/>
       </w:pPr>
-      <w:bookmarkStart w:id="19" w:name="_Toc84776724"/>
+      <w:bookmarkStart w:id="19" w:name="_Toc91680768"/>
       <w:r>
         <w:lastRenderedPageBreak/>
         <w:t>Installing Firmware Updates</w:t>
@@ -7980,7 +8310,15 @@
     </w:p>
     <w:p>
       <w:r>
-        <w:t xml:space="preserve">Updates for this file are provided as a </w:t>
+        <w:t>If you are connected to Wi-Fi, you will be able to install the latest firmware updates when you select “Check for Updates”. These will be downloaded from the Maus-Tec server and installed automatically, without a need for copying files or using an SD card!</w:t>
+      </w:r>
+    </w:p>
+    <w:p>
+      <w:r>
+        <w:t>Updates can be manually installed from the Micro SD card as a</w:t>
+      </w:r>
+      <w:r>
+        <w:t xml:space="preserve"> </w:t>
       </w:r>
       <w:r>
         <w:rPr>
@@ -7993,6 +8331,7 @@
       <w:r>
         <w:t xml:space="preserve"> file, called “</w:t>
       </w:r>
+      <w:proofErr w:type="spellStart"/>
       <w:r>
         <w:rPr>
           <w:rStyle w:val="CodeChar"/>
@@ -8001,6 +8340,7 @@
         </w:rPr>
         <w:t>update.bin</w:t>
       </w:r>
+      <w:proofErr w:type="spellEnd"/>
       <w:r>
         <w:t>”. On a computer, copy this file over to the root of your SD card, insert the card into your device, and power on the device. In the main menu, look for “Update”:</w:t>
       </w:r>
@@ -8075,14 +8415,30 @@
       <w:r>
         <w:t xml:space="preserve">Figure </w:t>
       </w:r>
-      <w:fldSimple w:instr=" SEQ Figure \* ARABIC ">
-        <w:r>
-          <w:rPr>
-            <w:noProof/>
-          </w:rPr>
-          <w:t>8</w:t>
-        </w:r>
-      </w:fldSimple>
+      <w:r>
+        <w:fldChar w:fldCharType="begin"/>
+      </w:r>
+      <w:r>
+        <w:instrText xml:space="preserve"> SEQ Figure </w:instrText>
+      </w:r>
+      <w:r>
+        <w:instrText xml:space="preserve">\* ARABIC </w:instrText>
+      </w:r>
+      <w:r>
+        <w:fldChar w:fldCharType="separate"/>
+      </w:r>
+      <w:r>
+        <w:rPr>
+          <w:noProof/>
+        </w:rPr>
+        <w:t>8</w:t>
+      </w:r>
+      <w:r>
+        <w:rPr>
+          <w:noProof/>
+        </w:rPr>
+        <w:fldChar w:fldCharType="end"/>
+      </w:r>
       <w:r>
         <w:t xml:space="preserve"> - Menu update option</w:t>
       </w:r>
@@ -8095,6 +8451,7 @@
     </w:p>
     <w:p>
       <w:r>
+        <w:lastRenderedPageBreak/>
         <w:t>Sometimes this will be an error code. If this happens, contact Maus-Tec for support.</w:t>
       </w:r>
     </w:p>
@@ -8176,7 +8533,7 @@
       <w:pPr>
         <w:pStyle w:val="Heading1"/>
       </w:pPr>
-      <w:bookmarkStart w:id="20" w:name="_Toc84776725"/>
+      <w:bookmarkStart w:id="20" w:name="_Toc91680769"/>
       <w:r>
         <w:lastRenderedPageBreak/>
         <w:t>Technical Specifications</w:t>
@@ -8192,7 +8549,7 @@
       <w:pPr>
         <w:pStyle w:val="Heading2"/>
       </w:pPr>
-      <w:bookmarkStart w:id="21" w:name="_Toc84776726"/>
+      <w:bookmarkStart w:id="21" w:name="_Toc91680770"/>
       <w:r>
         <w:t>Software Development</w:t>
       </w:r>
@@ -8216,7 +8573,15 @@
       </w:r>
       <w:r>
         <w:tab/>
-        <w:t>github.com/maustec/</w:t>
+        <w:t>github.com/</w:t>
+      </w:r>
+      <w:proofErr w:type="spellStart"/>
+      <w:r>
+        <w:t>maustec</w:t>
+      </w:r>
+      <w:proofErr w:type="spellEnd"/>
+      <w:r>
+        <w:t>/</w:t>
       </w:r>
       <w:r>
         <w:t>edge-o-matic-3000</w:t>
@@ -8233,8 +8598,21 @@
       </w:r>
       <w:r>
         <w:tab/>
-        <w:t>github.com/maustec/nogasm-ui</w:t>
-      </w:r>
+        <w:t>github.com/</w:t>
+      </w:r>
+      <w:proofErr w:type="spellStart"/>
+      <w:r>
+        <w:t>maustec</w:t>
+      </w:r>
+      <w:proofErr w:type="spellEnd"/>
+      <w:r>
+        <w:t>/</w:t>
+      </w:r>
+      <w:proofErr w:type="spellStart"/>
+      <w:r>
+        <w:t>nogasm-ui</w:t>
+      </w:r>
+      <w:proofErr w:type="spellEnd"/>
     </w:p>
     <w:p>
       <w:r>
@@ -8250,7 +8628,7 @@
       <w:pPr>
         <w:pStyle w:val="Heading2"/>
       </w:pPr>
-      <w:bookmarkStart w:id="22" w:name="_Toc84776727"/>
+      <w:bookmarkStart w:id="22" w:name="_Toc91680771"/>
       <w:r>
         <w:lastRenderedPageBreak/>
         <w:t>Hardware Limitations</w:t>
@@ -8829,7 +9207,7 @@
       <w:pPr>
         <w:pStyle w:val="Heading1"/>
       </w:pPr>
-      <w:bookmarkStart w:id="23" w:name="_Toc84776728"/>
+      <w:bookmarkStart w:id="23" w:name="_Toc91680772"/>
       <w:r>
         <w:lastRenderedPageBreak/>
         <w:t>Serial Port Communication</w:t>
@@ -8877,7 +9255,7 @@
       <w:pPr>
         <w:pStyle w:val="Heading2"/>
       </w:pPr>
-      <w:bookmarkStart w:id="24" w:name="_Toc84776729"/>
+      <w:bookmarkStart w:id="24" w:name="_Toc91680773"/>
       <w:r>
         <w:t>Classic Serial Mode</w:t>
       </w:r>
@@ -8887,12 +9265,14 @@
       <w:r>
         <w:t>If “</w:t>
       </w:r>
+      <w:proofErr w:type="spellStart"/>
       <w:r>
         <w:rPr>
           <w:rStyle w:val="CodeChar"/>
         </w:rPr>
         <w:t>classic_serial</w:t>
       </w:r>
+      <w:proofErr w:type="spellEnd"/>
       <w:r>
         <w:t>” is enabled in your config, the output of the serial console will resemble the original NoGasm. This is useful for backwards compatibility with existing monitoring applications designed for the NoGasm V1. To enable/disable Classic Serial mode, execute the following command:</w:t>
       </w:r>
@@ -8903,7 +9283,23 @@
         <w:ind w:left="720"/>
       </w:pPr>
       <w:r>
-        <w:t>set classic_serial &lt;off|on&gt;</w:t>
+        <w:t xml:space="preserve">set </w:t>
+      </w:r>
+      <w:proofErr w:type="spellStart"/>
+      <w:r>
+        <w:t>classic_serial</w:t>
+      </w:r>
+      <w:proofErr w:type="spellEnd"/>
+      <w:r>
+        <w:t xml:space="preserve"> &lt;</w:t>
+      </w:r>
+      <w:proofErr w:type="spellStart"/>
+      <w:r>
+        <w:t>off|on</w:t>
+      </w:r>
+      <w:proofErr w:type="spellEnd"/>
+      <w:r>
+        <w:t>&gt;</w:t>
       </w:r>
     </w:p>
     <w:p>
@@ -8957,12 +9353,14 @@
       <w:r>
         <w:t xml:space="preserve">The setting </w:t>
       </w:r>
+      <w:proofErr w:type="spellStart"/>
       <w:r>
         <w:rPr>
           <w:rStyle w:val="CodeChar"/>
         </w:rPr>
         <w:t>update_frequency_hz</w:t>
       </w:r>
+      <w:proofErr w:type="spellEnd"/>
       <w:r>
         <w:t xml:space="preserve"> changes the rate of serial output as well as data recorder and sensor updates.</w:t>
       </w:r>
@@ -8971,7 +9369,7 @@
       <w:pPr>
         <w:pStyle w:val="Heading2"/>
       </w:pPr>
-      <w:bookmarkStart w:id="25" w:name="_Toc84776730"/>
+      <w:bookmarkStart w:id="25" w:name="_Toc91680774"/>
       <w:r>
         <w:lastRenderedPageBreak/>
         <w:t>Serial Console Commands</w:t>
@@ -9036,29 +9434,23 @@
           <w:b/>
           <w:bCs/>
         </w:rPr>
-        <w:t>external &lt;enable|disable|slave&gt;</w:t>
-      </w:r>
+        <w:t>external &lt;</w:t>
+      </w:r>
+      <w:proofErr w:type="spellStart"/>
       <w:r>
         <w:rPr>
           <w:b/>
           <w:bCs/>
         </w:rPr>
-        <w:br/>
-      </w:r>
-      <w:r>
-        <w:t>Controls the external communication port. Enabling it will set this device as a master and broadcast useful information to slave devices. Slave mode will accept commands from another master.</w:t>
-      </w:r>
-    </w:p>
-    <w:p>
-      <w:pPr>
-        <w:ind w:left="720" w:hanging="720"/>
-      </w:pPr>
+        <w:t>enable|disable|slave</w:t>
+      </w:r>
+      <w:proofErr w:type="spellEnd"/>
       <w:r>
         <w:rPr>
           <w:b/>
           <w:bCs/>
         </w:rPr>
-        <w:t>dir</w:t>
+        <w:t>&gt;</w:t>
       </w:r>
       <w:r>
         <w:rPr>
@@ -9068,23 +9460,22 @@
         <w:br/>
       </w:r>
       <w:r>
-        <w:t>List the contents of the current directory.</w:t>
-      </w:r>
-      <w:r>
-        <w:t xml:space="preserve"> This operation and the next few listed are used for file manipulation on the SD card.</w:t>
+        <w:t>Controls the external communication port. Enabling it will set this device as a master and broadcast useful information to slave devices. Slave mode will accept commands from another master.</w:t>
       </w:r>
     </w:p>
     <w:p>
       <w:pPr>
         <w:ind w:left="720" w:hanging="720"/>
       </w:pPr>
+      <w:proofErr w:type="spellStart"/>
       <w:r>
         <w:rPr>
           <w:b/>
           <w:bCs/>
         </w:rPr>
-        <w:t>pwd</w:t>
-      </w:r>
+        <w:t>dir</w:t>
+      </w:r>
+      <w:proofErr w:type="spellEnd"/>
       <w:r>
         <w:rPr>
           <w:b/>
@@ -9093,18 +9484,45 @@
         <w:br/>
       </w:r>
       <w:r>
-        <w:t>Print your current working directory.</w:t>
+        <w:t>List the contents of the current directory.</w:t>
+      </w:r>
+      <w:r>
+        <w:t xml:space="preserve"> This operation and the next few listed are used for file manipulation on the SD card.</w:t>
       </w:r>
     </w:p>
     <w:p>
       <w:pPr>
         <w:ind w:left="720" w:hanging="720"/>
       </w:pPr>
+      <w:proofErr w:type="spellStart"/>
       <w:r>
         <w:rPr>
           <w:b/>
           <w:bCs/>
         </w:rPr>
+        <w:t>pwd</w:t>
+      </w:r>
+      <w:proofErr w:type="spellEnd"/>
+      <w:r>
+        <w:rPr>
+          <w:b/>
+          <w:bCs/>
+        </w:rPr>
+        <w:br/>
+      </w:r>
+      <w:r>
+        <w:t>Print your current working directory.</w:t>
+      </w:r>
+    </w:p>
+    <w:p>
+      <w:pPr>
+        <w:ind w:left="720" w:hanging="720"/>
+      </w:pPr>
+      <w:r>
+        <w:rPr>
+          <w:b/>
+          <w:bCs/>
+        </w:rPr>
         <w:lastRenderedPageBreak/>
         <w:t>cd &lt;path&gt;</w:t>
       </w:r>
@@ -9149,28 +9567,79 @@
           <w:bCs/>
         </w:rPr>
       </w:pPr>
+      <w:proofErr w:type="spellStart"/>
       <w:r>
         <w:rPr>
           <w:b/>
           <w:bCs/>
         </w:rPr>
-        <w:t>help</w:t>
-      </w:r>
-      <w:r>
-        <w:rPr>
+        <w:t>tscode</w:t>
+      </w:r>
+      <w:proofErr w:type="spellEnd"/>
+    </w:p>
+    <w:p>
+      <w:pPr>
+        <w:ind w:left="720" w:hanging="720"/>
+      </w:pPr>
+      <w:r>
+        <w:tab/>
+        <w:t xml:space="preserve">Enter TS-code command mode. To return to standard parsing, use the </w:t>
+      </w:r>
+      <w:r>
+        <w:rPr>
+          <w:rStyle w:val="CodeChar"/>
           <w:b/>
           <w:bCs/>
-        </w:rPr>
-        <w:br/>
-      </w:r>
-      <w:r>
-        <w:t>Displays command help.</w:t>
-      </w:r>
-      <w:r>
-        <w:rPr>
+          <w:sz w:val="19"/>
+          <w:szCs w:val="19"/>
+        </w:rPr>
+        <w:t>S199 EXIT_TSCODE_MODE</w:t>
+      </w:r>
+      <w:r>
+        <w:t xml:space="preserve"> command. The system will automatically enter TS-code command mode when </w:t>
+      </w:r>
+      <w:r>
+        <w:rPr>
+          <w:rStyle w:val="CodeChar"/>
           <w:b/>
           <w:bCs/>
         </w:rPr>
+        <w:t>S115 GET_CAPSTRINGS</w:t>
+      </w:r>
+      <w:r>
+        <w:t xml:space="preserve"> command is issued.</w:t>
+      </w:r>
+    </w:p>
+    <w:p>
+      <w:pPr>
+        <w:ind w:left="720" w:hanging="720"/>
+        <w:rPr>
+          <w:b/>
+          <w:bCs/>
+        </w:rPr>
+      </w:pPr>
+      <w:r>
+        <w:rPr>
+          <w:b/>
+          <w:bCs/>
+        </w:rPr>
+        <w:t>help</w:t>
+      </w:r>
+      <w:r>
+        <w:rPr>
+          <w:b/>
+          <w:bCs/>
+        </w:rPr>
+        <w:br/>
+      </w:r>
+      <w:r>
+        <w:t>Displays command help.</w:t>
+      </w:r>
+      <w:r>
+        <w:rPr>
+          <w:b/>
+          <w:bCs/>
+        </w:rPr>
         <w:br w:type="page"/>
       </w:r>
     </w:p>
@@ -9178,7 +9647,7 @@
       <w:pPr>
         <w:pStyle w:val="Heading1"/>
       </w:pPr>
-      <w:bookmarkStart w:id="26" w:name="_Toc84776731"/>
+      <w:bookmarkStart w:id="26" w:name="_Toc91680775"/>
       <w:r>
         <w:lastRenderedPageBreak/>
         <w:t>WebSocket Communication</w:t>
@@ -9220,11 +9689,27 @@
       </w:r>
       <w:r>
         <w:br/>
-        <w:t xml:space="preserve">    "configSet": {</w:t>
+        <w:t xml:space="preserve">    "</w:t>
+      </w:r>
+      <w:proofErr w:type="spellStart"/>
+      <w:r>
+        <w:t>configSet</w:t>
+      </w:r>
+      <w:proofErr w:type="spellEnd"/>
+      <w:r>
+        <w:t>": {</w:t>
       </w:r>
       <w:r>
         <w:br/>
-        <w:t xml:space="preserve">        "motor_max_speed": 255</w:t>
+        <w:t xml:space="preserve">        "</w:t>
+      </w:r>
+      <w:proofErr w:type="spellStart"/>
+      <w:r>
+        <w:t>motor_max_speed</w:t>
+      </w:r>
+      <w:proofErr w:type="spellEnd"/>
+      <w:r>
+        <w:t>": 255</w:t>
       </w:r>
       <w:r>
         <w:br/>
@@ -9232,7 +9717,15 @@
       </w:r>
       <w:r>
         <w:br/>
-        <w:t xml:space="preserve">    "configList": {</w:t>
+        <w:t xml:space="preserve">    "</w:t>
+      </w:r>
+      <w:proofErr w:type="spellStart"/>
+      <w:r>
+        <w:t>configList</w:t>
+      </w:r>
+      <w:proofErr w:type="spellEnd"/>
+      <w:r>
+        <w:t>": {</w:t>
       </w:r>
       <w:r>
         <w:br/>
@@ -9240,8 +9733,13 @@
       </w:r>
       <w:r>
         <w:br/>
-        <w:t xml:space="preserve">    }</w:t>
-      </w:r>
+        <w:t xml:space="preserve">  </w:t>
+      </w:r>
+      <w:proofErr w:type="gramStart"/>
+      <w:r>
+        <w:t xml:space="preserve">  }</w:t>
+      </w:r>
+      <w:proofErr w:type="gramEnd"/>
       <w:r>
         <w:br/>
         <w:t>}</w:t>
@@ -9272,7 +9770,15 @@
       </w:r>
       <w:r>
         <w:br/>
-        <w:t xml:space="preserve">    "configList": {</w:t>
+        <w:t xml:space="preserve">    "</w:t>
+      </w:r>
+      <w:proofErr w:type="spellStart"/>
+      <w:r>
+        <w:t>configList</w:t>
+      </w:r>
+      <w:proofErr w:type="spellEnd"/>
+      <w:r>
+        <w:t>": {</w:t>
       </w:r>
       <w:r>
         <w:br/>
@@ -9284,8 +9790,13 @@
       </w:r>
       <w:r>
         <w:br/>
-        <w:t xml:space="preserve">    }</w:t>
-      </w:r>
+        <w:t xml:space="preserve">  </w:t>
+      </w:r>
+      <w:proofErr w:type="gramStart"/>
+      <w:r>
+        <w:t xml:space="preserve">  }</w:t>
+      </w:r>
+      <w:proofErr w:type="gramEnd"/>
       <w:r>
         <w:br/>
         <w:t>}</w:t>
@@ -9301,7 +9812,7 @@
       <w:pPr>
         <w:pStyle w:val="Heading2"/>
       </w:pPr>
-      <w:bookmarkStart w:id="27" w:name="_Toc84776732"/>
+      <w:bookmarkStart w:id="27" w:name="_Toc91680776"/>
       <w:r>
         <w:t>Server Commands</w:t>
       </w:r>
@@ -9319,6 +9830,7 @@
         </w:tabs>
         <w:ind w:left="1440" w:hanging="1440"/>
       </w:pPr>
+      <w:proofErr w:type="spellStart"/>
       <w:r>
         <w:rPr>
           <w:b/>
@@ -9326,6 +9838,7 @@
         </w:rPr>
         <w:t>configSet</w:t>
       </w:r>
+      <w:proofErr w:type="spellEnd"/>
       <w:r>
         <w:rPr>
           <w:b/>
@@ -9395,7 +9908,21 @@
         <w:rPr>
           <w:rStyle w:val="CodeChar"/>
         </w:rPr>
-        <w:t xml:space="preserve">"configSet": { </w:t>
+        <w:t>"</w:t>
+      </w:r>
+      <w:proofErr w:type="spellStart"/>
+      <w:r>
+        <w:rPr>
+          <w:rStyle w:val="CodeChar"/>
+        </w:rPr>
+        <w:t>configSet</w:t>
+      </w:r>
+      <w:proofErr w:type="spellEnd"/>
+      <w:r>
+        <w:rPr>
+          <w:rStyle w:val="CodeChar"/>
+        </w:rPr>
+        <w:t xml:space="preserve">": { </w:t>
       </w:r>
       <w:r>
         <w:rPr>
@@ -9408,12 +9935,26 @@
         <w:rPr>
           <w:rStyle w:val="CodeChar"/>
         </w:rPr>
-        <w:t xml:space="preserve">"motor_max_speed": 255 </w:t>
-      </w:r>
+        <w:t>"</w:t>
+      </w:r>
+      <w:proofErr w:type="spellStart"/>
       <w:r>
         <w:rPr>
           <w:rStyle w:val="CodeChar"/>
         </w:rPr>
+        <w:t>motor_max_speed</w:t>
+      </w:r>
+      <w:proofErr w:type="spellEnd"/>
+      <w:r>
+        <w:rPr>
+          <w:rStyle w:val="CodeChar"/>
+        </w:rPr>
+        <w:t xml:space="preserve">": 255 </w:t>
+      </w:r>
+      <w:r>
+        <w:rPr>
+          <w:rStyle w:val="CodeChar"/>
+        </w:rPr>
         <w:br/>
       </w:r>
       <w:r>
@@ -9433,6 +9974,7 @@
       <w:pPr>
         <w:ind w:left="1440" w:hanging="1440"/>
       </w:pPr>
+      <w:proofErr w:type="spellStart"/>
       <w:r>
         <w:rPr>
           <w:b/>
@@ -9440,6 +9982,7 @@
         </w:rPr>
         <w:t>configList</w:t>
       </w:r>
+      <w:proofErr w:type="spellEnd"/>
       <w:r>
         <w:rPr>
           <w:b/>
@@ -9474,12 +10017,26 @@
         <w:rPr>
           <w:rStyle w:val="CodeChar"/>
         </w:rPr>
-        <w:t>"configList": {}</w:t>
-      </w:r>
+        <w:t>"</w:t>
+      </w:r>
+      <w:proofErr w:type="spellStart"/>
       <w:r>
         <w:rPr>
           <w:rStyle w:val="CodeChar"/>
         </w:rPr>
+        <w:t>configList</w:t>
+      </w:r>
+      <w:proofErr w:type="spellEnd"/>
+      <w:r>
+        <w:rPr>
+          <w:rStyle w:val="CodeChar"/>
+        </w:rPr>
+        <w:t>": {}</w:t>
+      </w:r>
+      <w:r>
+        <w:rPr>
+          <w:rStyle w:val="CodeChar"/>
+        </w:rPr>
         <w:br/>
       </w:r>
     </w:p>
@@ -9487,6 +10044,7 @@
       <w:pPr>
         <w:ind w:left="1440" w:hanging="1440"/>
       </w:pPr>
+      <w:proofErr w:type="spellStart"/>
       <w:r>
         <w:rPr>
           <w:b/>
@@ -9494,6 +10052,7 @@
         </w:rPr>
         <w:t>serialCmd</w:t>
       </w:r>
+      <w:proofErr w:type="spellEnd"/>
       <w:r>
         <w:rPr>
           <w:b/>
@@ -9520,8 +10079,12 @@
       </w:r>
       <w:r>
         <w:br/>
+      </w:r>
+      <w:proofErr w:type="spellStart"/>
+      <w:r>
         <w:t>cmd</w:t>
       </w:r>
+      <w:proofErr w:type="spellEnd"/>
       <w:r>
         <w:tab/>
         <w:t>String</w:t>
@@ -9570,14 +10133,42 @@
         <w:rPr>
           <w:rStyle w:val="CodeChar"/>
         </w:rPr>
-        <w:t>"serialCmd": {</w:t>
-      </w:r>
+        <w:t>"</w:t>
+      </w:r>
+      <w:proofErr w:type="spellStart"/>
       <w:r>
         <w:rPr>
           <w:rStyle w:val="CodeChar"/>
         </w:rPr>
+        <w:t>serialCmd</w:t>
+      </w:r>
+      <w:proofErr w:type="spellEnd"/>
+      <w:r>
+        <w:rPr>
+          <w:rStyle w:val="CodeChar"/>
+        </w:rPr>
+        <w:t>": {</w:t>
+      </w:r>
+      <w:r>
+        <w:rPr>
+          <w:rStyle w:val="CodeChar"/>
+        </w:rPr>
         <w:br/>
-        <w:t xml:space="preserve">    "cmd": "external enable",</w:t>
+        <w:t xml:space="preserve">    "</w:t>
+      </w:r>
+      <w:proofErr w:type="spellStart"/>
+      <w:r>
+        <w:rPr>
+          <w:rStyle w:val="CodeChar"/>
+        </w:rPr>
+        <w:t>cmd</w:t>
+      </w:r>
+      <w:proofErr w:type="spellEnd"/>
+      <w:r>
+        <w:rPr>
+          <w:rStyle w:val="CodeChar"/>
+        </w:rPr>
+        <w:t>": "external enable",</w:t>
       </w:r>
       <w:r>
         <w:rPr>
@@ -9608,6 +10199,7 @@
           <w:iCs/>
         </w:rPr>
       </w:pPr>
+      <w:proofErr w:type="spellStart"/>
       <w:r>
         <w:rPr>
           <w:b/>
@@ -9615,6 +10207,7 @@
         </w:rPr>
         <w:t>getWiFiStatus</w:t>
       </w:r>
+      <w:proofErr w:type="spellEnd"/>
       <w:r>
         <w:rPr>
           <w:b/>
@@ -9646,7 +10239,21 @@
         <w:rPr>
           <w:rStyle w:val="CodeChar"/>
         </w:rPr>
-        <w:t>"getWiFiStatus": {}</w:t>
+        <w:t>"</w:t>
+      </w:r>
+      <w:proofErr w:type="spellStart"/>
+      <w:r>
+        <w:rPr>
+          <w:rStyle w:val="CodeChar"/>
+        </w:rPr>
+        <w:t>getWiFiStatus</w:t>
+      </w:r>
+      <w:proofErr w:type="spellEnd"/>
+      <w:r>
+        <w:rPr>
+          <w:rStyle w:val="CodeChar"/>
+        </w:rPr>
+        <w:t>": {}</w:t>
       </w:r>
       <w:r>
         <w:rPr>
@@ -9663,6 +10270,7 @@
           <w:iCs/>
         </w:rPr>
       </w:pPr>
+      <w:proofErr w:type="spellStart"/>
       <w:r>
         <w:rPr>
           <w:b/>
@@ -9670,6 +10278,7 @@
         </w:rPr>
         <w:t>getSDStatus</w:t>
       </w:r>
+      <w:proofErr w:type="spellEnd"/>
       <w:r>
         <w:rPr>
           <w:b/>
@@ -9703,12 +10312,14 @@
         </w:rPr>
         <w:t>"</w:t>
       </w:r>
+      <w:proofErr w:type="spellStart"/>
       <w:r>
         <w:rPr>
           <w:rStyle w:val="CodeChar"/>
         </w:rPr>
         <w:t>getSDStatus</w:t>
       </w:r>
+      <w:proofErr w:type="spellEnd"/>
       <w:r>
         <w:rPr>
           <w:rStyle w:val="CodeChar"/>
@@ -9730,6 +10341,7 @@
           <w:iCs/>
         </w:rPr>
       </w:pPr>
+      <w:proofErr w:type="spellStart"/>
       <w:r>
         <w:rPr>
           <w:b/>
@@ -9737,6 +10349,7 @@
         </w:rPr>
         <w:t>setMode</w:t>
       </w:r>
+      <w:proofErr w:type="spellEnd"/>
       <w:r>
         <w:rPr>
           <w:b/>
@@ -9770,7 +10383,15 @@
       </w:r>
       <w:r>
         <w:tab/>
-        <w:t>&lt;automatic|manual&gt;</w:t>
+        <w:t>&lt;</w:t>
+      </w:r>
+      <w:proofErr w:type="spellStart"/>
+      <w:r>
+        <w:t>automatic|manual</w:t>
+      </w:r>
+      <w:proofErr w:type="spellEnd"/>
+      <w:r>
+        <w:t>&gt;</w:t>
       </w:r>
       <w:r>
         <w:br/>
@@ -9798,12 +10419,14 @@
         </w:rPr>
         <w:t>"</w:t>
       </w:r>
+      <w:proofErr w:type="spellStart"/>
       <w:r>
         <w:rPr>
           <w:rStyle w:val="CodeChar"/>
         </w:rPr>
         <w:t>setMode</w:t>
       </w:r>
+      <w:proofErr w:type="spellEnd"/>
       <w:r>
         <w:rPr>
           <w:rStyle w:val="CodeChar"/>
@@ -9830,6 +10453,7 @@
           <w:rStyle w:val="CodeChar"/>
         </w:rPr>
       </w:pPr>
+      <w:proofErr w:type="spellStart"/>
       <w:r>
         <w:rPr>
           <w:b/>
@@ -9837,6 +10461,7 @@
         </w:rPr>
         <w:t>setMotor</w:t>
       </w:r>
+      <w:proofErr w:type="spellEnd"/>
       <w:r>
         <w:rPr>
           <w:b/>
@@ -9898,12 +10523,14 @@
         </w:rPr>
         <w:t>"</w:t>
       </w:r>
+      <w:proofErr w:type="spellStart"/>
       <w:r>
         <w:rPr>
           <w:rStyle w:val="CodeChar"/>
         </w:rPr>
         <w:t>setMotor</w:t>
       </w:r>
+      <w:proofErr w:type="spellEnd"/>
       <w:r>
         <w:rPr>
           <w:rStyle w:val="CodeChar"/>
@@ -9921,7 +10548,7 @@
       <w:pPr>
         <w:pStyle w:val="Heading2"/>
       </w:pPr>
-      <w:bookmarkStart w:id="28" w:name="_Toc84776733"/>
+      <w:bookmarkStart w:id="28" w:name="_Toc91680777"/>
       <w:r>
         <w:lastRenderedPageBreak/>
         <w:t>Server Responses</w:t>
@@ -9944,6 +10571,7 @@
           <w:rStyle w:val="CodeChar"/>
         </w:rPr>
       </w:pPr>
+      <w:proofErr w:type="spellStart"/>
       <w:r>
         <w:rPr>
           <w:b/>
@@ -9951,6 +10579,7 @@
         </w:rPr>
         <w:t>configList</w:t>
       </w:r>
+      <w:proofErr w:type="spellEnd"/>
       <w:r>
         <w:rPr>
           <w:b/>
@@ -10003,21 +10632,63 @@
         <w:rPr>
           <w:rStyle w:val="CodeChar"/>
         </w:rPr>
-        <w:t>"configList": {</w:t>
-      </w:r>
+        <w:t>"</w:t>
+      </w:r>
+      <w:proofErr w:type="spellStart"/>
       <w:r>
         <w:rPr>
           <w:rStyle w:val="CodeChar"/>
         </w:rPr>
+        <w:t>configList</w:t>
+      </w:r>
+      <w:proofErr w:type="spellEnd"/>
+      <w:r>
+        <w:rPr>
+          <w:rStyle w:val="CodeChar"/>
+        </w:rPr>
+        <w:t>": {</w:t>
+      </w:r>
+      <w:r>
+        <w:rPr>
+          <w:rStyle w:val="CodeChar"/>
+        </w:rPr>
         <w:br/>
-        <w:t xml:space="preserve">    "motor_max_speed": 255,</w:t>
-      </w:r>
+        <w:t xml:space="preserve">    "</w:t>
+      </w:r>
+      <w:proofErr w:type="spellStart"/>
       <w:r>
         <w:rPr>
           <w:rStyle w:val="CodeChar"/>
         </w:rPr>
+        <w:t>motor_max_speed</w:t>
+      </w:r>
+      <w:proofErr w:type="spellEnd"/>
+      <w:r>
+        <w:rPr>
+          <w:rStyle w:val="CodeChar"/>
+        </w:rPr>
+        <w:t>": 255,</w:t>
+      </w:r>
+      <w:r>
+        <w:rPr>
+          <w:rStyle w:val="CodeChar"/>
+        </w:rPr>
         <w:br/>
-        <w:t xml:space="preserve">    "wifi_on": false</w:t>
+        <w:t xml:space="preserve">    "</w:t>
+      </w:r>
+      <w:proofErr w:type="spellStart"/>
+      <w:r>
+        <w:rPr>
+          <w:rStyle w:val="CodeChar"/>
+        </w:rPr>
+        <w:t>wifi_on</w:t>
+      </w:r>
+      <w:proofErr w:type="spellEnd"/>
+      <w:r>
+        <w:rPr>
+          <w:rStyle w:val="CodeChar"/>
+        </w:rPr>
+        <w:t>": false</w:t>
       </w:r>
       <w:r>
         <w:rPr>
@@ -10035,6 +10706,7 @@
         </w:tabs>
         <w:ind w:left="1440" w:hanging="1440"/>
       </w:pPr>
+      <w:proofErr w:type="spellStart"/>
       <w:r>
         <w:rPr>
           <w:b/>
@@ -10042,6 +10714,7 @@
         </w:rPr>
         <w:t>serialCmd</w:t>
       </w:r>
+      <w:proofErr w:type="spellEnd"/>
       <w:r>
         <w:rPr>
           <w:b/>
@@ -10049,8 +10722,13 @@
         </w:rPr>
         <w:tab/>
       </w:r>
-      <w:r>
-        <w:t>The response from a serial command.</w:t>
+      <w:proofErr w:type="gramStart"/>
+      <w:r>
+        <w:t>The</w:t>
+      </w:r>
+      <w:proofErr w:type="gramEnd"/>
+      <w:r>
+        <w:t xml:space="preserve"> response from a serial command.</w:t>
       </w:r>
       <w:r>
         <w:br/>
@@ -10112,7 +10790,21 @@
         <w:rPr>
           <w:rStyle w:val="CodeChar"/>
         </w:rPr>
-        <w:t>"serialCmd": {</w:t>
+        <w:t>"</w:t>
+      </w:r>
+      <w:proofErr w:type="spellStart"/>
+      <w:r>
+        <w:rPr>
+          <w:rStyle w:val="CodeChar"/>
+        </w:rPr>
+        <w:t>serialCmd</w:t>
+      </w:r>
+      <w:proofErr w:type="spellEnd"/>
+      <w:r>
+        <w:rPr>
+          <w:rStyle w:val="CodeChar"/>
+        </w:rPr>
+        <w:t>": {</w:t>
       </w:r>
       <w:r>
         <w:rPr>
@@ -10139,7 +10831,21 @@
         <w:rPr>
           <w:rStyle w:val="CodeChar"/>
         </w:rPr>
-        <w:t>bus\nOK\n”</w:t>
+        <w:t>bus\</w:t>
+      </w:r>
+      <w:proofErr w:type="spellStart"/>
+      <w:r>
+        <w:rPr>
+          <w:rStyle w:val="CodeChar"/>
+        </w:rPr>
+        <w:t>nOK</w:t>
+      </w:r>
+      <w:proofErr w:type="spellEnd"/>
+      <w:r>
+        <w:rPr>
+          <w:rStyle w:val="CodeChar"/>
+        </w:rPr>
+        <w:t>\n”</w:t>
       </w:r>
       <w:r>
         <w:rPr>
@@ -10172,6 +10878,7 @@
         </w:tabs>
         <w:ind w:left="1440" w:hanging="1440"/>
       </w:pPr>
+      <w:proofErr w:type="spellStart"/>
       <w:r>
         <w:rPr>
           <w:b/>
@@ -10180,9 +10887,17 @@
         <w:lastRenderedPageBreak/>
         <w:t>wifiStatus</w:t>
       </w:r>
+      <w:proofErr w:type="spellEnd"/>
       <w:r>
         <w:tab/>
-        <w:t>The current Wi-Fi connection status.</w:t>
+      </w:r>
+      <w:proofErr w:type="gramStart"/>
+      <w:r>
+        <w:t>The</w:t>
+      </w:r>
+      <w:proofErr w:type="gramEnd"/>
+      <w:r>
+        <w:t xml:space="preserve"> current Wi-Fi connection status.</w:t>
       </w:r>
       <w:r>
         <w:br/>
@@ -10201,9 +10916,11 @@
         </w:rPr>
         <w:br/>
       </w:r>
+      <w:proofErr w:type="spellStart"/>
       <w:r>
         <w:t>ssid</w:t>
       </w:r>
+      <w:proofErr w:type="spellEnd"/>
       <w:r>
         <w:tab/>
         <w:t>String</w:t>
@@ -10214,8 +10931,12 @@
       </w:r>
       <w:r>
         <w:br/>
+      </w:r>
+      <w:proofErr w:type="spellStart"/>
+      <w:r>
         <w:t>ip</w:t>
       </w:r>
+      <w:proofErr w:type="spellEnd"/>
       <w:r>
         <w:tab/>
         <w:t>String</w:t>
@@ -10226,8 +10947,12 @@
       </w:r>
       <w:r>
         <w:br/>
+      </w:r>
+      <w:proofErr w:type="spellStart"/>
+      <w:r>
         <w:t>rssi</w:t>
       </w:r>
+      <w:proofErr w:type="spellEnd"/>
       <w:r>
         <w:tab/>
         <w:t>Numeric</w:t>
@@ -10256,21 +10981,21 @@
         <w:rPr>
           <w:rStyle w:val="CodeChar"/>
         </w:rPr>
-        <w:t>"wifiStatus": {</w:t>
-      </w:r>
+        <w:t>"</w:t>
+      </w:r>
+      <w:proofErr w:type="spellStart"/>
       <w:r>
         <w:rPr>
           <w:rStyle w:val="CodeChar"/>
         </w:rPr>
-        <w:br/>
-        <w:t xml:space="preserve">    "rssi": -56,</w:t>
-      </w:r>
+        <w:t>wifiStatus</w:t>
+      </w:r>
+      <w:proofErr w:type="spellEnd"/>
       <w:r>
         <w:rPr>
           <w:rStyle w:val="CodeChar"/>
         </w:rPr>
-        <w:br/>
-        <w:t xml:space="preserve">    "ssid": "FBI Spy-Fi",</w:t>
+        <w:t>": {</w:t>
       </w:r>
       <w:r>
         <w:rPr>
@@ -10279,11 +11004,61 @@
         <w:br/>
         <w:t xml:space="preserve">    "</w:t>
       </w:r>
+      <w:proofErr w:type="spellStart"/>
       <w:r>
         <w:rPr>
           <w:rStyle w:val="CodeChar"/>
         </w:rPr>
-        <w:t>ip": "10.0.102.192"</w:t>
+        <w:t>rssi</w:t>
+      </w:r>
+      <w:proofErr w:type="spellEnd"/>
+      <w:r>
+        <w:rPr>
+          <w:rStyle w:val="CodeChar"/>
+        </w:rPr>
+        <w:t>": -56,</w:t>
+      </w:r>
+      <w:r>
+        <w:rPr>
+          <w:rStyle w:val="CodeChar"/>
+        </w:rPr>
+        <w:br/>
+        <w:t xml:space="preserve">    "</w:t>
+      </w:r>
+      <w:proofErr w:type="spellStart"/>
+      <w:r>
+        <w:rPr>
+          <w:rStyle w:val="CodeChar"/>
+        </w:rPr>
+        <w:t>ssid</w:t>
+      </w:r>
+      <w:proofErr w:type="spellEnd"/>
+      <w:r>
+        <w:rPr>
+          <w:rStyle w:val="CodeChar"/>
+        </w:rPr>
+        <w:t>": "FBI Spy-Fi",</w:t>
+      </w:r>
+      <w:r>
+        <w:rPr>
+          <w:rStyle w:val="CodeChar"/>
+        </w:rPr>
+        <w:br/>
+        <w:t xml:space="preserve">    "</w:t>
+      </w:r>
+      <w:proofErr w:type="spellStart"/>
+      <w:r>
+        <w:rPr>
+          <w:rStyle w:val="CodeChar"/>
+        </w:rPr>
+        <w:t>ip</w:t>
+      </w:r>
+      <w:proofErr w:type="spellEnd"/>
+      <w:r>
+        <w:rPr>
+          <w:rStyle w:val="CodeChar"/>
+        </w:rPr>
+        <w:t>": "10.0.102.192"</w:t>
       </w:r>
       <w:r>
         <w:rPr>
@@ -10301,6 +11076,7 @@
         </w:tabs>
         <w:ind w:left="1440" w:hanging="1440"/>
       </w:pPr>
+      <w:proofErr w:type="spellStart"/>
       <w:r>
         <w:rPr>
           <w:b/>
@@ -10308,6 +11084,7 @@
         </w:rPr>
         <w:t>sdStatus</w:t>
       </w:r>
+      <w:proofErr w:type="spellEnd"/>
       <w:r>
         <w:tab/>
         <w:t>Current SD card status.</w:t>
@@ -10376,7 +11153,21 @@
         <w:rPr>
           <w:rStyle w:val="CodeChar"/>
         </w:rPr>
-        <w:t>"sdStatus": {</w:t>
+        <w:t>"</w:t>
+      </w:r>
+      <w:proofErr w:type="spellStart"/>
+      <w:r>
+        <w:rPr>
+          <w:rStyle w:val="CodeChar"/>
+        </w:rPr>
+        <w:t>sdStatus</w:t>
+      </w:r>
+      <w:proofErr w:type="spellEnd"/>
+      <w:r>
+        <w:rPr>
+          <w:rStyle w:val="CodeChar"/>
+        </w:rPr>
+        <w:t>": {</w:t>
       </w:r>
       <w:r>
         <w:rPr>
@@ -10474,8 +11265,12 @@
       </w:r>
       <w:r>
         <w:br/>
+      </w:r>
+      <w:proofErr w:type="spellStart"/>
+      <w:r>
         <w:t>pavg</w:t>
       </w:r>
+      <w:proofErr w:type="spellEnd"/>
       <w:r>
         <w:tab/>
         <w:t>Numeric</w:t>
@@ -10510,8 +11305,12 @@
       </w:r>
       <w:r>
         <w:br/>
+      </w:r>
+      <w:proofErr w:type="spellStart"/>
+      <w:r>
         <w:t>millis</w:t>
       </w:r>
+      <w:proofErr w:type="spellEnd"/>
       <w:r>
         <w:tab/>
         <w:t>Numeric</w:t>
@@ -10558,7 +11357,21 @@
           <w:rStyle w:val="CodeChar"/>
         </w:rPr>
         <w:br/>
-        <w:t xml:space="preserve">    "pavg": 1028,</w:t>
+        <w:t xml:space="preserve">    "</w:t>
+      </w:r>
+      <w:proofErr w:type="spellStart"/>
+      <w:r>
+        <w:rPr>
+          <w:rStyle w:val="CodeChar"/>
+        </w:rPr>
+        <w:t>pavg</w:t>
+      </w:r>
+      <w:proofErr w:type="spellEnd"/>
+      <w:r>
+        <w:rPr>
+          <w:rStyle w:val="CodeChar"/>
+        </w:rPr>
+        <w:t>": 1028,</w:t>
       </w:r>
       <w:r>
         <w:rPr>
@@ -10579,7 +11392,21 @@
           <w:rStyle w:val="CodeChar"/>
         </w:rPr>
         <w:br/>
-        <w:t xml:space="preserve">    "millis": 198452</w:t>
+        <w:t xml:space="preserve">    "</w:t>
+      </w:r>
+      <w:proofErr w:type="spellStart"/>
+      <w:r>
+        <w:rPr>
+          <w:rStyle w:val="CodeChar"/>
+        </w:rPr>
+        <w:t>millis</w:t>
+      </w:r>
+      <w:proofErr w:type="spellEnd"/>
+      <w:r>
+        <w:rPr>
+          <w:rStyle w:val="CodeChar"/>
+        </w:rPr>
+        <w:t>": 198452</w:t>
       </w:r>
       <w:r>
         <w:rPr>
@@ -10638,7 +11465,7 @@
       <w:pPr>
         <w:pStyle w:val="Heading1"/>
       </w:pPr>
-      <w:bookmarkStart w:id="29" w:name="_Toc84776734"/>
+      <w:bookmarkStart w:id="29" w:name="_Toc91680778"/>
       <w:r>
         <w:lastRenderedPageBreak/>
         <w:t>Revisions &amp; Errata</w:t>
@@ -10910,14 +11737,27 @@
         <w:r>
           <w:t xml:space="preserve"> </w:t>
         </w:r>
-        <w:fldSimple w:instr=" STYLEREF  &quot;Heading 1&quot;  \* MERGEFORMAT ">
-          <w:r>
-            <w:rPr>
-              <w:noProof/>
-            </w:rPr>
-            <w:t>Serial Port Communication</w:t>
-          </w:r>
-        </w:fldSimple>
+        <w:r>
+          <w:fldChar w:fldCharType="begin"/>
+        </w:r>
+        <w:r>
+          <w:instrText xml:space="preserve"> STYLEREF  "Heading 1"  \* MERGEFORMAT </w:instrText>
+        </w:r>
+        <w:r>
+          <w:fldChar w:fldCharType="separate"/>
+        </w:r>
+        <w:r>
+          <w:rPr>
+            <w:noProof/>
+          </w:rPr>
+          <w:t>Initial Setup</w:t>
+        </w:r>
+        <w:r>
+          <w:rPr>
+            <w:noProof/>
+          </w:rPr>
+          <w:fldChar w:fldCharType="end"/>
+        </w:r>
       </w:p>
     </w:sdtContent>
   </w:sdt>

</xml_diff>